<commit_message>
Consolidated the game design folders
</commit_message>
<xml_diff>
--- a/GameDesign/Progress Report.docx
+++ b/GameDesign/Progress Report.docx
@@ -5,7 +5,7 @@
     <w:p>
       <w:pPr>
         <w:pStyle w:val="Body"/>
-        <w:spacing w:line="240" w:lineRule="auto"/>
+        <w:spacing w:after="0" w:line="240" w:lineRule="auto"/>
         <w:contextualSpacing/>
         <w:jc w:val="center"/>
         <w:rPr>
@@ -16,7 +16,7 @@
       </w:pPr>
       <w:r>
         <w:rPr>
-          <w:rFonts w:ascii="Times New Roman" w:hAnsi="Times New Roman"/>
+          <w:rFonts w:ascii="Times New Roman" w:hAnsi="Times New Roman" w:cs="Times New Roman"/>
           <w:sz w:val="24"/>
           <w:szCs w:val="24"/>
         </w:rPr>
@@ -24,7 +24,7 @@
       </w:r>
       <w:r>
         <w:rPr>
-          <w:rFonts w:ascii="Times New Roman" w:hAnsi="Times New Roman"/>
+          <w:rFonts w:ascii="Times New Roman" w:hAnsi="Times New Roman" w:cs="Times New Roman"/>
           <w:sz w:val="24"/>
           <w:szCs w:val="24"/>
           <w:lang w:val="fr-FR"/>
@@ -35,7 +35,7 @@
     <w:p>
       <w:pPr>
         <w:pStyle w:val="Body"/>
-        <w:spacing w:line="240" w:lineRule="auto"/>
+        <w:spacing w:after="0" w:line="240" w:lineRule="auto"/>
         <w:contextualSpacing/>
         <w:jc w:val="center"/>
         <w:rPr>
@@ -46,7 +46,7 @@
       </w:pPr>
       <w:r>
         <w:rPr>
-          <w:rFonts w:ascii="Times New Roman" w:hAnsi="Times New Roman"/>
+          <w:rFonts w:ascii="Times New Roman" w:hAnsi="Times New Roman" w:cs="Times New Roman"/>
           <w:sz w:val="24"/>
           <w:szCs w:val="24"/>
         </w:rPr>
@@ -56,7 +56,7 @@
     <w:p>
       <w:pPr>
         <w:pStyle w:val="Body"/>
-        <w:spacing w:line="240" w:lineRule="auto"/>
+        <w:spacing w:after="0" w:line="240" w:lineRule="auto"/>
         <w:contextualSpacing/>
         <w:jc w:val="center"/>
         <w:rPr>
@@ -67,7 +67,7 @@
       </w:pPr>
       <w:r>
         <w:rPr>
-          <w:rFonts w:ascii="Times New Roman" w:hAnsi="Times New Roman"/>
+          <w:rFonts w:ascii="Times New Roman" w:hAnsi="Times New Roman" w:cs="Times New Roman"/>
           <w:sz w:val="24"/>
           <w:szCs w:val="24"/>
         </w:rPr>
@@ -77,7 +77,7 @@
     <w:p>
       <w:pPr>
         <w:pStyle w:val="Body"/>
-        <w:spacing w:line="240" w:lineRule="auto"/>
+        <w:spacing w:after="0" w:line="240" w:lineRule="auto"/>
         <w:contextualSpacing/>
         <w:jc w:val="center"/>
         <w:rPr>
@@ -90,7 +90,7 @@
     <w:p>
       <w:pPr>
         <w:pStyle w:val="Body"/>
-        <w:spacing w:line="240" w:lineRule="auto"/>
+        <w:spacing w:after="0" w:line="240" w:lineRule="auto"/>
         <w:contextualSpacing/>
         <w:jc w:val="center"/>
         <w:rPr>
@@ -103,7 +103,7 @@
       </w:pPr>
       <w:r>
         <w:rPr>
-          <w:rFonts w:ascii="Times New Roman" w:hAnsi="Times New Roman"/>
+          <w:rFonts w:ascii="Times New Roman" w:hAnsi="Times New Roman" w:cs="Times New Roman"/>
           <w:b/>
           <w:bCs/>
           <w:sz w:val="24"/>
@@ -116,18 +116,18 @@
     <w:p>
       <w:pPr>
         <w:pStyle w:val="Body"/>
-        <w:spacing w:line="240" w:lineRule="auto"/>
+        <w:spacing w:after="0" w:line="240" w:lineRule="auto"/>
         <w:ind w:firstLine="720"/>
         <w:contextualSpacing/>
         <w:rPr>
-          <w:rFonts w:ascii="Times New Roman" w:eastAsia="Times New Roman" w:hAnsi="Times New Roman" w:cs="Times New Roman"/>
-          <w:sz w:val="24"/>
-          <w:szCs w:val="24"/>
-        </w:rPr>
-      </w:pPr>
-      <w:r>
-        <w:rPr>
-          <w:rFonts w:ascii="Times New Roman" w:hAnsi="Times New Roman"/>
+          <w:rFonts w:ascii="Times New Roman" w:hAnsi="Times New Roman" w:cs="Times New Roman"/>
+          <w:sz w:val="24"/>
+          <w:szCs w:val="24"/>
+        </w:rPr>
+      </w:pPr>
+      <w:r>
+        <w:rPr>
+          <w:rFonts w:ascii="Times New Roman" w:hAnsi="Times New Roman" w:cs="Times New Roman"/>
           <w:sz w:val="24"/>
           <w:szCs w:val="24"/>
         </w:rPr>
@@ -135,7 +135,7 @@
       </w:r>
       <w:r>
         <w:rPr>
-          <w:rFonts w:ascii="Times New Roman" w:hAnsi="Times New Roman"/>
+          <w:rFonts w:ascii="Times New Roman" w:hAnsi="Times New Roman" w:cs="Times New Roman"/>
           <w:sz w:val="24"/>
           <w:szCs w:val="24"/>
         </w:rPr>
@@ -143,7 +143,7 @@
       </w:r>
       <w:r>
         <w:rPr>
-          <w:rFonts w:ascii="Times New Roman" w:hAnsi="Times New Roman"/>
+          <w:rFonts w:ascii="Times New Roman" w:hAnsi="Times New Roman" w:cs="Times New Roman"/>
           <w:sz w:val="24"/>
           <w:szCs w:val="24"/>
         </w:rPr>
@@ -153,7 +153,20 @@
     <w:p>
       <w:pPr>
         <w:pStyle w:val="Body"/>
-        <w:spacing w:line="240" w:lineRule="auto"/>
+        <w:spacing w:after="0" w:line="240" w:lineRule="auto"/>
+        <w:ind w:firstLine="720"/>
+        <w:contextualSpacing/>
+        <w:rPr>
+          <w:rFonts w:ascii="Times New Roman" w:eastAsia="Times New Roman" w:hAnsi="Times New Roman" w:cs="Times New Roman"/>
+          <w:sz w:val="24"/>
+          <w:szCs w:val="24"/>
+        </w:rPr>
+      </w:pPr>
+    </w:p>
+    <w:p>
+      <w:pPr>
+        <w:pStyle w:val="Body"/>
+        <w:spacing w:after="0" w:line="240" w:lineRule="auto"/>
         <w:contextualSpacing/>
         <w:jc w:val="center"/>
         <w:rPr>
@@ -166,7 +179,7 @@
       </w:pPr>
       <w:r>
         <w:rPr>
-          <w:rFonts w:ascii="Times New Roman" w:hAnsi="Times New Roman"/>
+          <w:rFonts w:ascii="Times New Roman" w:hAnsi="Times New Roman" w:cs="Times New Roman"/>
           <w:b/>
           <w:bCs/>
           <w:sz w:val="24"/>
@@ -178,7 +191,7 @@
     <w:p>
       <w:pPr>
         <w:pStyle w:val="Body"/>
-        <w:spacing w:line="240" w:lineRule="auto"/>
+        <w:spacing w:after="0" w:line="240" w:lineRule="auto"/>
         <w:contextualSpacing/>
         <w:rPr>
           <w:rFonts w:ascii="Times New Roman" w:eastAsia="Times New Roman" w:hAnsi="Times New Roman" w:cs="Times New Roman"/>
@@ -203,17 +216,17 @@
           <w:ilvl w:val="0"/>
           <w:numId w:val="2"/>
         </w:numPr>
-        <w:spacing w:line="240" w:lineRule="auto"/>
-        <w:contextualSpacing/>
-        <w:rPr>
-          <w:rFonts w:ascii="Times New Roman" w:hAnsi="Times New Roman"/>
-          <w:sz w:val="24"/>
-          <w:szCs w:val="24"/>
-        </w:rPr>
-      </w:pPr>
-      <w:r>
-        <w:rPr>
-          <w:rFonts w:ascii="Times New Roman" w:hAnsi="Times New Roman"/>
+        <w:spacing w:after="0" w:line="240" w:lineRule="auto"/>
+        <w:contextualSpacing/>
+        <w:rPr>
+          <w:rFonts w:ascii="Times New Roman" w:hAnsi="Times New Roman" w:cs="Times New Roman"/>
+          <w:sz w:val="24"/>
+          <w:szCs w:val="24"/>
+        </w:rPr>
+      </w:pPr>
+      <w:r>
+        <w:rPr>
+          <w:rFonts w:ascii="Times New Roman" w:hAnsi="Times New Roman" w:cs="Times New Roman"/>
           <w:sz w:val="24"/>
           <w:szCs w:val="24"/>
         </w:rPr>
@@ -227,17 +240,17 @@
           <w:ilvl w:val="0"/>
           <w:numId w:val="2"/>
         </w:numPr>
-        <w:spacing w:line="240" w:lineRule="auto"/>
-        <w:contextualSpacing/>
-        <w:rPr>
-          <w:rFonts w:ascii="Times New Roman" w:hAnsi="Times New Roman"/>
-          <w:sz w:val="24"/>
-          <w:szCs w:val="24"/>
-        </w:rPr>
-      </w:pPr>
-      <w:r>
-        <w:rPr>
-          <w:rFonts w:ascii="Times New Roman" w:hAnsi="Times New Roman"/>
+        <w:spacing w:after="0" w:line="240" w:lineRule="auto"/>
+        <w:contextualSpacing/>
+        <w:rPr>
+          <w:rFonts w:ascii="Times New Roman" w:hAnsi="Times New Roman" w:cs="Times New Roman"/>
+          <w:sz w:val="24"/>
+          <w:szCs w:val="24"/>
+        </w:rPr>
+      </w:pPr>
+      <w:r>
+        <w:rPr>
+          <w:rFonts w:ascii="Times New Roman" w:hAnsi="Times New Roman" w:cs="Times New Roman"/>
           <w:sz w:val="24"/>
           <w:szCs w:val="24"/>
         </w:rPr>
@@ -251,17 +264,17 @@
           <w:ilvl w:val="0"/>
           <w:numId w:val="2"/>
         </w:numPr>
-        <w:spacing w:line="240" w:lineRule="auto"/>
-        <w:contextualSpacing/>
-        <w:rPr>
-          <w:rFonts w:ascii="Times New Roman" w:hAnsi="Times New Roman"/>
-          <w:sz w:val="24"/>
-          <w:szCs w:val="24"/>
-        </w:rPr>
-      </w:pPr>
-      <w:r>
-        <w:rPr>
-          <w:rFonts w:ascii="Times New Roman" w:hAnsi="Times New Roman"/>
+        <w:spacing w:after="0" w:line="240" w:lineRule="auto"/>
+        <w:contextualSpacing/>
+        <w:rPr>
+          <w:rFonts w:ascii="Times New Roman" w:hAnsi="Times New Roman" w:cs="Times New Roman"/>
+          <w:sz w:val="24"/>
+          <w:szCs w:val="24"/>
+        </w:rPr>
+      </w:pPr>
+      <w:r>
+        <w:rPr>
+          <w:rFonts w:ascii="Times New Roman" w:hAnsi="Times New Roman" w:cs="Times New Roman"/>
           <w:sz w:val="24"/>
           <w:szCs w:val="24"/>
         </w:rPr>
@@ -275,17 +288,17 @@
           <w:ilvl w:val="0"/>
           <w:numId w:val="2"/>
         </w:numPr>
-        <w:spacing w:line="240" w:lineRule="auto"/>
-        <w:contextualSpacing/>
-        <w:rPr>
-          <w:rFonts w:ascii="Times New Roman" w:hAnsi="Times New Roman"/>
-          <w:sz w:val="24"/>
-          <w:szCs w:val="24"/>
-        </w:rPr>
-      </w:pPr>
-      <w:r>
-        <w:rPr>
-          <w:rFonts w:ascii="Times New Roman" w:hAnsi="Times New Roman"/>
+        <w:spacing w:after="0" w:line="240" w:lineRule="auto"/>
+        <w:contextualSpacing/>
+        <w:rPr>
+          <w:rFonts w:ascii="Times New Roman" w:hAnsi="Times New Roman" w:cs="Times New Roman"/>
+          <w:sz w:val="24"/>
+          <w:szCs w:val="24"/>
+        </w:rPr>
+      </w:pPr>
+      <w:r>
+        <w:rPr>
+          <w:rFonts w:ascii="Times New Roman" w:hAnsi="Times New Roman" w:cs="Times New Roman"/>
           <w:sz w:val="24"/>
           <w:szCs w:val="24"/>
         </w:rPr>
@@ -299,27 +312,56 @@
           <w:ilvl w:val="0"/>
           <w:numId w:val="2"/>
         </w:numPr>
-        <w:spacing w:line="240" w:lineRule="auto"/>
-        <w:contextualSpacing/>
-        <w:rPr>
-          <w:rFonts w:ascii="Times New Roman" w:hAnsi="Times New Roman"/>
-          <w:sz w:val="24"/>
-          <w:szCs w:val="24"/>
-        </w:rPr>
-      </w:pPr>
-      <w:r>
-        <w:rPr>
-          <w:rFonts w:ascii="Times New Roman" w:hAnsi="Times New Roman"/>
+        <w:spacing w:after="0" w:line="240" w:lineRule="auto"/>
+        <w:contextualSpacing/>
+        <w:rPr>
+          <w:rFonts w:ascii="Times New Roman" w:hAnsi="Times New Roman" w:cs="Times New Roman"/>
+          <w:sz w:val="24"/>
+          <w:szCs w:val="24"/>
+        </w:rPr>
+      </w:pPr>
+      <w:r>
+        <w:rPr>
+          <w:rFonts w:ascii="Times New Roman" w:hAnsi="Times New Roman" w:cs="Times New Roman"/>
           <w:sz w:val="24"/>
           <w:szCs w:val="24"/>
         </w:rPr>
         <w:t>Angel Martinez: character artist; creates character models and animations to go with them; implements these into the game</w:t>
       </w:r>
-    </w:p>
-    <w:p>
-      <w:pPr>
-        <w:pStyle w:val="Body"/>
-        <w:spacing w:line="240" w:lineRule="auto"/>
+      <w:r>
+        <w:rPr>
+          <w:rFonts w:ascii="Times New Roman" w:hAnsi="Times New Roman" w:cs="Times New Roman"/>
+          <w:sz w:val="24"/>
+          <w:szCs w:val="24"/>
+        </w:rPr>
+        <w:t xml:space="preserve">; </w:t>
+      </w:r>
+      <w:r>
+        <w:rPr>
+          <w:rFonts w:ascii="Times New Roman" w:hAnsi="Times New Roman" w:cs="Times New Roman"/>
+          <w:sz w:val="24"/>
+          <w:szCs w:val="24"/>
+        </w:rPr>
+        <w:t>went MIA</w:t>
+      </w:r>
+    </w:p>
+    <w:p>
+      <w:pPr>
+        <w:pStyle w:val="ListParagraph"/>
+        <w:spacing w:after="0" w:line="240" w:lineRule="auto"/>
+        <w:ind w:left="360"/>
+        <w:contextualSpacing/>
+        <w:rPr>
+          <w:rFonts w:ascii="Times New Roman" w:hAnsi="Times New Roman" w:cs="Times New Roman"/>
+          <w:sz w:val="24"/>
+          <w:szCs w:val="24"/>
+        </w:rPr>
+      </w:pPr>
+    </w:p>
+    <w:p>
+      <w:pPr>
+        <w:pStyle w:val="Body"/>
+        <w:spacing w:after="0" w:line="240" w:lineRule="auto"/>
         <w:contextualSpacing/>
         <w:jc w:val="center"/>
         <w:rPr>
@@ -332,7 +374,7 @@
       </w:pPr>
       <w:r>
         <w:rPr>
-          <w:rFonts w:ascii="Times New Roman" w:hAnsi="Times New Roman"/>
+          <w:rFonts w:ascii="Times New Roman" w:hAnsi="Times New Roman" w:cs="Times New Roman"/>
           <w:b/>
           <w:bCs/>
           <w:sz w:val="24"/>
@@ -344,205 +386,489 @@
     <w:p>
       <w:pPr>
         <w:pStyle w:val="Body"/>
-        <w:spacing w:line="240" w:lineRule="auto"/>
+        <w:spacing w:after="0" w:line="240" w:lineRule="auto"/>
         <w:ind w:firstLine="720"/>
         <w:contextualSpacing/>
         <w:rPr>
-          <w:rFonts w:ascii="Times New Roman" w:eastAsia="Times New Roman" w:hAnsi="Times New Roman" w:cs="Times New Roman"/>
-          <w:sz w:val="24"/>
-          <w:szCs w:val="24"/>
-        </w:rPr>
-      </w:pPr>
-      <w:r>
-        <w:rPr>
-          <w:rFonts w:ascii="Times New Roman" w:hAnsi="Times New Roman"/>
-          <w:sz w:val="24"/>
-          <w:szCs w:val="24"/>
-        </w:rPr>
-        <w:t xml:space="preserve">At present, the current state of the game only has one level to explore. This level is intended to be a forest area that exists behind the playground area. Once the player starts the game… </w:t>
-      </w:r>
-      <w:r>
-        <w:rPr>
-          <w:rFonts w:ascii="Times New Roman" w:hAnsi="Times New Roman"/>
+          <w:rFonts w:ascii="Times New Roman" w:hAnsi="Times New Roman" w:cs="Times New Roman"/>
+          <w:sz w:val="24"/>
+          <w:szCs w:val="24"/>
+        </w:rPr>
+      </w:pPr>
+      <w:r>
+        <w:rPr>
+          <w:rFonts w:ascii="Times New Roman" w:hAnsi="Times New Roman" w:cs="Times New Roman"/>
+          <w:sz w:val="24"/>
+          <w:szCs w:val="24"/>
+        </w:rPr>
+        <w:t>At present, the current state of the game only has one level to explore. This level is intended to be a forest area that exists behind the playground area. Once the player starts the game</w:t>
+      </w:r>
+      <w:r>
+        <w:rPr>
+          <w:rFonts w:ascii="Times New Roman" w:hAnsi="Times New Roman" w:cs="Times New Roman"/>
+          <w:sz w:val="24"/>
+          <w:szCs w:val="24"/>
+        </w:rPr>
+        <w:t>, they will be able to move, jump, and attack freely. Currently the only goal is to get to the old man before the timer runs out.</w:t>
+      </w:r>
+    </w:p>
+    <w:p>
+      <w:pPr>
+        <w:pStyle w:val="Body"/>
+        <w:spacing w:after="0" w:line="240" w:lineRule="auto"/>
+        <w:ind w:firstLine="720"/>
+        <w:contextualSpacing/>
+        <w:jc w:val="center"/>
+        <w:rPr>
+          <w:rFonts w:ascii="Times New Roman" w:eastAsia="Times New Roman" w:hAnsi="Times New Roman" w:cs="Times New Roman"/>
+          <w:sz w:val="24"/>
+          <w:szCs w:val="24"/>
+        </w:rPr>
+      </w:pPr>
+      <w:r>
+        <w:rPr>
+          <w:rFonts w:ascii="Times New Roman" w:eastAsia="Times New Roman" w:hAnsi="Times New Roman" w:cs="Times New Roman"/>
+          <w:noProof/>
+          <w:sz w:val="24"/>
+          <w:szCs w:val="24"/>
+          <w14:textOutline w14:w="0" w14:cap="rnd" w14:cmpd="sng" w14:algn="ctr">
+            <w14:noFill/>
+            <w14:prstDash w14:val="solid"/>
+            <w14:bevel/>
+          </w14:textOutline>
+        </w:rPr>
+        <w:lastRenderedPageBreak/>
+        <w:drawing>
+          <wp:anchor distT="0" distB="0" distL="114300" distR="114300" simplePos="0" relativeHeight="251658240" behindDoc="0" locked="0" layoutInCell="1" allowOverlap="1" wp14:anchorId="17DE2F62" wp14:editId="535588D8">
+            <wp:simplePos x="0" y="0"/>
+            <wp:positionH relativeFrom="page">
+              <wp:align>right</wp:align>
+            </wp:positionH>
+            <wp:positionV relativeFrom="paragraph">
+              <wp:posOffset>201</wp:posOffset>
+            </wp:positionV>
+            <wp:extent cx="7762029" cy="4208579"/>
+            <wp:effectExtent l="0" t="0" r="0" b="1905"/>
+            <wp:wrapTopAndBottom/>
+            <wp:docPr id="2" name="Picture 2" descr="A screenshot of a computer&#10;&#10;Description automatically generated"/>
+            <wp:cNvGraphicFramePr>
+              <a:graphicFrameLocks xmlns:a="http://schemas.openxmlformats.org/drawingml/2006/main" noChangeAspect="1"/>
+            </wp:cNvGraphicFramePr>
+            <a:graphic xmlns:a="http://schemas.openxmlformats.org/drawingml/2006/main">
+              <a:graphicData uri="http://schemas.openxmlformats.org/drawingml/2006/picture">
+                <pic:pic xmlns:pic="http://schemas.openxmlformats.org/drawingml/2006/picture">
+                  <pic:nvPicPr>
+                    <pic:cNvPr id="2" name="WorkEnvironment.PNG"/>
+                    <pic:cNvPicPr/>
+                  </pic:nvPicPr>
+                  <pic:blipFill>
+                    <a:blip r:embed="rId7" cstate="print">
+                      <a:extLst>
+                        <a:ext uri="{28A0092B-C50C-407E-A947-70E740481C1C}">
+                          <a14:useLocalDpi xmlns:a14="http://schemas.microsoft.com/office/drawing/2010/main" val="0"/>
+                        </a:ext>
+                      </a:extLst>
+                    </a:blip>
+                    <a:stretch>
+                      <a:fillRect/>
+                    </a:stretch>
+                  </pic:blipFill>
+                  <pic:spPr>
+                    <a:xfrm>
+                      <a:off x="0" y="0"/>
+                      <a:ext cx="7762029" cy="4208579"/>
+                    </a:xfrm>
+                    <a:prstGeom prst="rect">
+                      <a:avLst/>
+                    </a:prstGeom>
+                  </pic:spPr>
+                </pic:pic>
+              </a:graphicData>
+            </a:graphic>
+            <wp14:sizeRelH relativeFrom="margin">
+              <wp14:pctWidth>0</wp14:pctWidth>
+            </wp14:sizeRelH>
+            <wp14:sizeRelV relativeFrom="margin">
+              <wp14:pctHeight>0</wp14:pctHeight>
+            </wp14:sizeRelV>
+          </wp:anchor>
+        </w:drawing>
+      </w:r>
+    </w:p>
+    <w:p>
+      <w:pPr>
+        <w:pStyle w:val="Body"/>
+        <w:spacing w:after="0" w:line="240" w:lineRule="auto"/>
+        <w:contextualSpacing/>
+        <w:jc w:val="center"/>
+        <w:rPr>
+          <w:rFonts w:ascii="Times New Roman" w:eastAsia="Times New Roman" w:hAnsi="Times New Roman" w:cs="Times New Roman"/>
           <w:b/>
           <w:bCs/>
           <w:sz w:val="24"/>
           <w:szCs w:val="24"/>
-          <w:lang w:val="de-DE"/>
-        </w:rPr>
-        <w:t>MORE HERE</w:t>
-      </w:r>
-    </w:p>
-    <w:p>
-      <w:pPr>
-        <w:pStyle w:val="Body"/>
-        <w:spacing w:line="240" w:lineRule="auto"/>
-        <w:contextualSpacing/>
-        <w:rPr>
-          <w:rFonts w:ascii="Times New Roman" w:eastAsia="Times New Roman" w:hAnsi="Times New Roman" w:cs="Times New Roman"/>
-          <w:sz w:val="24"/>
-          <w:szCs w:val="24"/>
-        </w:rPr>
-      </w:pPr>
-    </w:p>
-    <w:p>
-      <w:pPr>
-        <w:pStyle w:val="Body"/>
-        <w:spacing w:line="240" w:lineRule="auto"/>
-        <w:contextualSpacing/>
-        <w:jc w:val="center"/>
-        <w:rPr>
-          <w:rFonts w:ascii="Times New Roman" w:eastAsia="Times New Roman" w:hAnsi="Times New Roman" w:cs="Times New Roman"/>
+        </w:rPr>
+      </w:pPr>
+      <w:r>
+        <w:rPr>
+          <w:rFonts w:ascii="Times New Roman" w:hAnsi="Times New Roman" w:cs="Times New Roman"/>
           <w:b/>
           <w:bCs/>
           <w:sz w:val="24"/>
           <w:szCs w:val="24"/>
         </w:rPr>
-      </w:pPr>
-      <w:r>
-        <w:rPr>
-          <w:rFonts w:ascii="Times New Roman" w:hAnsi="Times New Roman"/>
+        <w:t>Implemented Features In-Depth</w:t>
+      </w:r>
+    </w:p>
+    <w:p>
+      <w:pPr>
+        <w:pStyle w:val="Body"/>
+        <w:spacing w:after="0" w:line="240" w:lineRule="auto"/>
+        <w:contextualSpacing/>
+        <w:jc w:val="center"/>
+        <w:rPr>
+          <w:rFonts w:ascii="Times New Roman" w:eastAsia="Times New Roman" w:hAnsi="Times New Roman" w:cs="Times New Roman"/>
+          <w:sz w:val="24"/>
+          <w:szCs w:val="24"/>
+          <w:u w:val="single"/>
+        </w:rPr>
+      </w:pPr>
+      <w:r>
+        <w:rPr>
+          <w:rFonts w:ascii="Times New Roman" w:hAnsi="Times New Roman" w:cs="Times New Roman"/>
+          <w:sz w:val="24"/>
+          <w:szCs w:val="24"/>
+          <w:u w:val="single"/>
+        </w:rPr>
+        <w:t>Test Pablo/PlayerController(script)</w:t>
+      </w:r>
+    </w:p>
+    <w:p>
+      <w:pPr>
+        <w:pStyle w:val="Body"/>
+        <w:spacing w:after="0" w:line="240" w:lineRule="auto"/>
+        <w:contextualSpacing/>
+        <w:rPr>
+          <w:rFonts w:ascii="Times New Roman" w:eastAsia="Times New Roman" w:hAnsi="Times New Roman" w:cs="Times New Roman"/>
+          <w:sz w:val="24"/>
+          <w:szCs w:val="24"/>
+        </w:rPr>
+      </w:pPr>
+      <w:r>
+        <w:rPr>
+          <w:rFonts w:ascii="Times New Roman" w:eastAsia="Times New Roman" w:hAnsi="Times New Roman" w:cs="Times New Roman"/>
+          <w:sz w:val="24"/>
+          <w:szCs w:val="24"/>
+        </w:rPr>
+        <w:tab/>
+        <w:t xml:space="preserve">One of the first features that we implemented was a temporary animated 3D model, </w:t>
+      </w:r>
+      <w:r>
+        <w:rPr>
+          <w:rFonts w:ascii="Times New Roman" w:hAnsi="Times New Roman" w:cs="Times New Roman"/>
+          <w:sz w:val="24"/>
+          <w:szCs w:val="24"/>
+        </w:rPr>
+        <w:t>“</w:t>
+      </w:r>
+      <w:r>
+        <w:rPr>
+          <w:rFonts w:ascii="Times New Roman" w:hAnsi="Times New Roman" w:cs="Times New Roman"/>
+          <w:sz w:val="24"/>
+          <w:szCs w:val="24"/>
+          <w:lang w:val="es-ES_tradnl"/>
+        </w:rPr>
+        <w:t>Test Pablo,</w:t>
+      </w:r>
+      <w:r>
+        <w:rPr>
+          <w:rFonts w:ascii="Times New Roman" w:hAnsi="Times New Roman" w:cs="Times New Roman"/>
+          <w:sz w:val="24"/>
+          <w:szCs w:val="24"/>
+        </w:rPr>
+        <w:t xml:space="preserve">” with a player movement script which allows the player to move the character via the keyboard’s WASD keys. This was implemented with the help of online videos based on 3D movement. It begins with a simple capsule object which the programmer can use either the rigid body or character controller for movement, in this case the character controller was used for more realistic movement. The script was then set up to move based on basic WASD inputs. A jump movement event with the press of space bar was also added to the script. Public variables in this script include movement speed, jump force, gravity scale, a controller for the 3D capsule to bind to the object, vector3 movement direction, rotation, an animator variable, and a transform pivot. Each of these public variables plays very important role in the movement of the player. For starters the </w:t>
+      </w:r>
+      <w:proofErr w:type="spellStart"/>
+      <w:r>
+        <w:rPr>
+          <w:rFonts w:ascii="Times New Roman" w:hAnsi="Times New Roman" w:cs="Times New Roman"/>
+          <w:sz w:val="24"/>
+          <w:szCs w:val="24"/>
+        </w:rPr>
+        <w:t>moveSpeed</w:t>
+      </w:r>
+      <w:proofErr w:type="spellEnd"/>
+      <w:r>
+        <w:rPr>
+          <w:rFonts w:ascii="Times New Roman" w:hAnsi="Times New Roman" w:cs="Times New Roman"/>
+          <w:sz w:val="24"/>
+          <w:szCs w:val="24"/>
+        </w:rPr>
+        <w:t xml:space="preserve"> variable controls the movement speed from the inspector allowing the programmer to control how fast they wish the model to move. The jump force is how high the player can jump into the air while the gravity scale controls how fast they come back to the ground. The controller is attached to the 3D model which is how the object accesses the script. The vector3 movement direction enables to player to move in different directions since this is a 3D game there must be movement in the x, y, and z directions. The animator is later used when the 3D model is imported into the game. This allows the programmer to place the model at the same location as the capsule and use it as a collider hiding it from the player and animating the model on top of it. The pivot object is utilized by a camera controller </w:t>
+      </w:r>
+      <w:r>
+        <w:rPr>
+          <w:rFonts w:ascii="Times New Roman" w:hAnsi="Times New Roman" w:cs="Times New Roman"/>
+          <w:sz w:val="24"/>
+          <w:szCs w:val="24"/>
+        </w:rPr>
+        <w:t>script</w:t>
+      </w:r>
+      <w:r>
+        <w:rPr>
+          <w:rFonts w:ascii="Times New Roman" w:hAnsi="Times New Roman" w:cs="Times New Roman"/>
+          <w:sz w:val="24"/>
+          <w:szCs w:val="24"/>
+        </w:rPr>
+        <w:t>.</w:t>
+      </w:r>
+    </w:p>
+    <w:p>
+      <w:pPr>
+        <w:pStyle w:val="Body"/>
+        <w:spacing w:after="0" w:line="240" w:lineRule="auto"/>
+        <w:contextualSpacing/>
+        <w:rPr>
+          <w:rFonts w:ascii="Times New Roman" w:eastAsia="Times New Roman" w:hAnsi="Times New Roman" w:cs="Times New Roman"/>
+          <w:sz w:val="24"/>
+          <w:szCs w:val="24"/>
+        </w:rPr>
+      </w:pPr>
+    </w:p>
+    <w:p>
+      <w:pPr>
+        <w:pStyle w:val="Body"/>
+        <w:spacing w:after="0" w:line="240" w:lineRule="auto"/>
+        <w:contextualSpacing/>
+        <w:jc w:val="center"/>
+        <w:rPr>
+          <w:rFonts w:ascii="Times New Roman" w:eastAsia="Times New Roman" w:hAnsi="Times New Roman" w:cs="Times New Roman"/>
+          <w:sz w:val="24"/>
+          <w:szCs w:val="24"/>
+          <w:u w:val="single"/>
+        </w:rPr>
+      </w:pPr>
+      <w:r>
+        <w:rPr>
+          <w:rFonts w:ascii="Times New Roman" w:hAnsi="Times New Roman" w:cs="Times New Roman"/>
+          <w:sz w:val="24"/>
+          <w:szCs w:val="24"/>
+          <w:u w:val="single"/>
+        </w:rPr>
+        <w:t>CameraFollow(script)/CameraCollision(script)</w:t>
+      </w:r>
+    </w:p>
+    <w:p>
+      <w:pPr>
+        <w:pStyle w:val="Body"/>
+        <w:spacing w:after="0" w:line="240" w:lineRule="auto"/>
+        <w:ind w:firstLine="720"/>
+        <w:contextualSpacing/>
+        <w:rPr>
+          <w:rFonts w:ascii="Times New Roman" w:eastAsia="Times New Roman" w:hAnsi="Times New Roman" w:cs="Times New Roman"/>
           <w:b/>
           <w:bCs/>
           <w:sz w:val="24"/>
           <w:szCs w:val="24"/>
         </w:rPr>
-        <w:t>Implemented Features In-Depth</w:t>
-      </w:r>
-    </w:p>
-    <w:p>
-      <w:pPr>
-        <w:pStyle w:val="Body"/>
-        <w:spacing w:line="240" w:lineRule="auto"/>
-        <w:contextualSpacing/>
-        <w:jc w:val="center"/>
-        <w:rPr>
-          <w:rFonts w:ascii="Times New Roman" w:eastAsia="Times New Roman" w:hAnsi="Times New Roman" w:cs="Times New Roman"/>
-          <w:sz w:val="24"/>
-          <w:szCs w:val="24"/>
-          <w:u w:val="single"/>
-        </w:rPr>
-      </w:pPr>
-      <w:r>
-        <w:rPr>
-          <w:rFonts w:ascii="Times New Roman" w:hAnsi="Times New Roman"/>
-          <w:sz w:val="24"/>
-          <w:szCs w:val="24"/>
-          <w:u w:val="single"/>
-        </w:rPr>
-        <w:t>Test Pablo/PlayerController(script)</w:t>
-      </w:r>
-    </w:p>
-    <w:p>
-      <w:pPr>
-        <w:pStyle w:val="Body"/>
-        <w:spacing w:line="240" w:lineRule="auto"/>
-        <w:contextualSpacing/>
-        <w:rPr>
-          <w:rFonts w:ascii="Times New Roman" w:eastAsia="Times New Roman" w:hAnsi="Times New Roman" w:cs="Times New Roman"/>
-          <w:sz w:val="24"/>
-          <w:szCs w:val="24"/>
-        </w:rPr>
-      </w:pPr>
-      <w:r>
-        <w:rPr>
-          <w:rFonts w:ascii="Times New Roman" w:eastAsia="Times New Roman" w:hAnsi="Times New Roman" w:cs="Times New Roman"/>
-          <w:sz w:val="24"/>
-          <w:szCs w:val="24"/>
-        </w:rPr>
-        <w:tab/>
-        <w:t xml:space="preserve">One of the first features that we implemented was a temporary animated 3D model, </w:t>
-      </w:r>
-      <w:r>
-        <w:rPr>
-          <w:rFonts w:ascii="Times New Roman" w:hAnsi="Times New Roman"/>
-          <w:sz w:val="24"/>
-          <w:szCs w:val="24"/>
-        </w:rPr>
-        <w:t>“</w:t>
-      </w:r>
-      <w:r>
-        <w:rPr>
-          <w:rFonts w:ascii="Times New Roman" w:hAnsi="Times New Roman"/>
-          <w:sz w:val="24"/>
-          <w:szCs w:val="24"/>
-          <w:lang w:val="es-ES_tradnl"/>
-        </w:rPr>
-        <w:t>Test Pablo,</w:t>
-      </w:r>
-      <w:r>
-        <w:rPr>
-          <w:rFonts w:ascii="Times New Roman" w:hAnsi="Times New Roman"/>
-          <w:sz w:val="24"/>
-          <w:szCs w:val="24"/>
-        </w:rPr>
-        <w:t xml:space="preserve">” with a player movement script which allows the player to move the character via the keyboard’s WASD keys. This was implemented with the help of online videos based on 3D movement. It begins with a simple capsule object which the programmer can use either the rigid body or character controller for movement, in this case the character controller was used for more realistic movement. The script was then set up to move based on basic WASD inputs. A jump movement event with the press of space bar was also added to the script. Public variables in this script include movement speed, jump force, gravity scale, a controller for the 3D capsule to bind to the object, vector3 movement direction, rotation, an animator variable, and a transform pivot. Each of these public variables plays very important role in the movement of the player. </w:t>
-      </w:r>
-      <w:r>
-        <w:rPr>
-          <w:rFonts w:ascii="Times New Roman" w:hAnsi="Times New Roman"/>
-          <w:sz w:val="24"/>
-          <w:szCs w:val="24"/>
-        </w:rPr>
-        <w:lastRenderedPageBreak/>
-        <w:t xml:space="preserve">For starters the moveSpeed variable controls the movement speed from the inspector allowing the programmer to control how fast they wish the model to move. The jump force is how high the player can jump into the air while the gravity scale controls how fast they come back to the ground. The controller is attached to the 3D model which is how the object accesses the script. The vector3 movement direction enables to player to move in different directions since this is a 3D game there must be movement in the x, y, and z directions. The animator is later used when the 3D model is imported into the game. This allows the programmer to place the model at the same location as the capsule and use it as a collider hiding it from the player and animating the model on top of it. The pivot object is utilized by a camera controller </w:t>
-      </w:r>
-      <w:r>
-        <w:rPr>
-          <w:rFonts w:ascii="Times New Roman" w:hAnsi="Times New Roman"/>
-          <w:sz w:val="24"/>
-          <w:szCs w:val="24"/>
-        </w:rPr>
-        <w:t>script</w:t>
-      </w:r>
-      <w:r>
-        <w:rPr>
-          <w:rFonts w:ascii="Times New Roman" w:hAnsi="Times New Roman"/>
-          <w:sz w:val="24"/>
-          <w:szCs w:val="24"/>
-        </w:rPr>
-        <w:t>.</w:t>
-      </w:r>
-    </w:p>
-    <w:p>
-      <w:pPr>
-        <w:pStyle w:val="Body"/>
-        <w:spacing w:line="240" w:lineRule="auto"/>
-        <w:contextualSpacing/>
-        <w:rPr>
-          <w:rFonts w:ascii="Times New Roman" w:eastAsia="Times New Roman" w:hAnsi="Times New Roman" w:cs="Times New Roman"/>
-          <w:sz w:val="24"/>
-          <w:szCs w:val="24"/>
-        </w:rPr>
-      </w:pPr>
-    </w:p>
-    <w:p>
-      <w:pPr>
-        <w:pStyle w:val="Body"/>
-        <w:spacing w:line="240" w:lineRule="auto"/>
-        <w:contextualSpacing/>
-        <w:jc w:val="center"/>
-        <w:rPr>
-          <w:rFonts w:ascii="Times New Roman" w:eastAsia="Times New Roman" w:hAnsi="Times New Roman" w:cs="Times New Roman"/>
-          <w:sz w:val="24"/>
-          <w:szCs w:val="24"/>
-          <w:u w:val="single"/>
-        </w:rPr>
-      </w:pPr>
-      <w:r>
-        <w:rPr>
-          <w:rFonts w:ascii="Times New Roman" w:hAnsi="Times New Roman"/>
-          <w:sz w:val="24"/>
-          <w:szCs w:val="24"/>
-          <w:u w:val="single"/>
-        </w:rPr>
-        <w:t>CameraFollow(script)/CameraCollision(script)</w:t>
-      </w:r>
-    </w:p>
-    <w:p>
-      <w:pPr>
-        <w:pStyle w:val="Body"/>
-        <w:spacing w:line="240" w:lineRule="auto"/>
+      </w:pPr>
+      <w:r>
+        <w:rPr>
+          <w:rFonts w:ascii="Times New Roman" w:hAnsi="Times New Roman" w:cs="Times New Roman"/>
+          <w:sz w:val="24"/>
+          <w:szCs w:val="24"/>
+        </w:rPr>
+        <w:t>Th</w:t>
+      </w:r>
+      <w:r>
+        <w:rPr>
+          <w:rFonts w:ascii="Times New Roman" w:hAnsi="Times New Roman" w:cs="Times New Roman"/>
+          <w:sz w:val="24"/>
+          <w:szCs w:val="24"/>
+        </w:rPr>
+        <w:t>e</w:t>
+      </w:r>
+      <w:r>
+        <w:rPr>
+          <w:rFonts w:ascii="Times New Roman" w:hAnsi="Times New Roman" w:cs="Times New Roman"/>
+          <w:sz w:val="24"/>
+          <w:szCs w:val="24"/>
+        </w:rPr>
+        <w:t xml:space="preserve"> camera controller script allows the player to turn using the mouse</w:t>
+      </w:r>
+      <w:r>
+        <w:rPr>
+          <w:rFonts w:ascii="Times New Roman" w:hAnsi="Times New Roman" w:cs="Times New Roman"/>
+          <w:sz w:val="24"/>
+          <w:szCs w:val="24"/>
+        </w:rPr>
+        <w:t xml:space="preserve"> and view the world around them. This is done my taking the main camera and adding several public variables dealing with offset values to control the distance of the camera, a target position to locate the main character, a pivot which allows the main camera to move with the player, rotation speed, and min and max view angle which determines how far up and down the camera is allowed to go. This script was then attached to the player movement script previously described so the two can work in conjunction with one another.</w:t>
+      </w:r>
+      <w:r>
+        <w:rPr>
+          <w:rFonts w:ascii="Times New Roman" w:hAnsi="Times New Roman" w:cs="Times New Roman"/>
+          <w:sz w:val="24"/>
+          <w:szCs w:val="24"/>
+        </w:rPr>
+        <w:t xml:space="preserve"> </w:t>
+      </w:r>
+      <w:r>
+        <w:rPr>
+          <w:rFonts w:ascii="Times New Roman" w:hAnsi="Times New Roman" w:cs="Times New Roman"/>
+          <w:sz w:val="24"/>
+          <w:szCs w:val="24"/>
+        </w:rPr>
+        <w:t xml:space="preserve">A camera collision script was also implemented to go along with the movement and main camera. This handles events where a player may bump into a 3d object in the world around them or try to look through walls or the ground. The main purpose of this camera collision script is to prevent these previous mentioned </w:t>
+      </w:r>
+      <w:r>
+        <w:rPr>
+          <w:rFonts w:ascii="Times New Roman" w:hAnsi="Times New Roman" w:cs="Times New Roman"/>
+          <w:sz w:val="24"/>
+          <w:szCs w:val="24"/>
+        </w:rPr>
+        <w:t>activities</w:t>
+      </w:r>
+      <w:r>
+        <w:rPr>
+          <w:rFonts w:ascii="Times New Roman" w:hAnsi="Times New Roman" w:cs="Times New Roman"/>
+          <w:sz w:val="24"/>
+          <w:szCs w:val="24"/>
+        </w:rPr>
+        <w:t xml:space="preserve"> from happening. If a player bumps into the wall the camera will gracefully move towards the main character zooming in closer, improving the visual quality of the game. At this time, a</w:t>
+      </w:r>
+      <w:r>
+        <w:rPr>
+          <w:rFonts w:ascii="Times New Roman" w:hAnsi="Times New Roman" w:cs="Times New Roman"/>
+          <w:sz w:val="24"/>
+          <w:szCs w:val="24"/>
+        </w:rPr>
+        <w:t xml:space="preserve"> temporary 3D model </w:t>
+      </w:r>
+      <w:r>
+        <w:rPr>
+          <w:rFonts w:ascii="Times New Roman" w:hAnsi="Times New Roman" w:cs="Times New Roman"/>
+          <w:sz w:val="24"/>
+          <w:szCs w:val="24"/>
+        </w:rPr>
+        <w:t>is</w:t>
+      </w:r>
+      <w:r>
+        <w:rPr>
+          <w:rFonts w:ascii="Times New Roman" w:hAnsi="Times New Roman" w:cs="Times New Roman"/>
+          <w:sz w:val="24"/>
+          <w:szCs w:val="24"/>
+        </w:rPr>
+        <w:t xml:space="preserve"> imported into the game</w:t>
+      </w:r>
+      <w:r>
+        <w:rPr>
+          <w:rFonts w:ascii="Times New Roman" w:hAnsi="Times New Roman" w:cs="Times New Roman"/>
+          <w:sz w:val="24"/>
+          <w:szCs w:val="24"/>
+        </w:rPr>
+        <w:t xml:space="preserve"> and is utilizing these three scripts to make sure everything works </w:t>
+      </w:r>
+      <w:r>
+        <w:rPr>
+          <w:rFonts w:ascii="Times New Roman" w:hAnsi="Times New Roman" w:cs="Times New Roman"/>
+          <w:sz w:val="24"/>
+          <w:szCs w:val="24"/>
+        </w:rPr>
+        <w:t>properly,</w:t>
+      </w:r>
+      <w:r>
+        <w:rPr>
+          <w:rFonts w:ascii="Times New Roman" w:hAnsi="Times New Roman" w:cs="Times New Roman"/>
+          <w:sz w:val="24"/>
+          <w:szCs w:val="24"/>
+        </w:rPr>
+        <w:t xml:space="preserve"> and no bugs arise in the final implementation of “Before Dark”.</w:t>
+      </w:r>
+      <w:r>
+        <w:rPr>
+          <w:rFonts w:ascii="Times New Roman" w:hAnsi="Times New Roman" w:cs="Times New Roman"/>
+          <w:sz w:val="24"/>
+          <w:szCs w:val="24"/>
+        </w:rPr>
+        <w:t xml:space="preserve"> Once the main character model is made</w:t>
+      </w:r>
+      <w:r>
+        <w:rPr>
+          <w:rFonts w:ascii="Times New Roman" w:hAnsi="Times New Roman" w:cs="Times New Roman"/>
+          <w:sz w:val="24"/>
+          <w:szCs w:val="24"/>
+        </w:rPr>
+        <w:t>,</w:t>
+      </w:r>
+      <w:r>
+        <w:rPr>
+          <w:rFonts w:ascii="Times New Roman" w:hAnsi="Times New Roman" w:cs="Times New Roman"/>
+          <w:sz w:val="24"/>
+          <w:szCs w:val="24"/>
+        </w:rPr>
+        <w:t xml:space="preserve"> and rigged</w:t>
+      </w:r>
+      <w:r>
+        <w:rPr>
+          <w:rFonts w:ascii="Times New Roman" w:hAnsi="Times New Roman" w:cs="Times New Roman"/>
+          <w:sz w:val="24"/>
+          <w:szCs w:val="24"/>
+        </w:rPr>
+        <w:t>,</w:t>
+      </w:r>
+      <w:r>
+        <w:rPr>
+          <w:rFonts w:ascii="Times New Roman" w:hAnsi="Times New Roman" w:cs="Times New Roman"/>
+          <w:sz w:val="24"/>
+          <w:szCs w:val="24"/>
+        </w:rPr>
+        <w:t xml:space="preserve"> it will then be </w:t>
+      </w:r>
+      <w:r>
+        <w:rPr>
+          <w:rFonts w:ascii="Times New Roman" w:hAnsi="Times New Roman" w:cs="Times New Roman"/>
+          <w:sz w:val="24"/>
+          <w:szCs w:val="24"/>
+        </w:rPr>
+        <w:t>imported into the game and</w:t>
+      </w:r>
+      <w:r>
+        <w:rPr>
+          <w:rFonts w:ascii="Times New Roman" w:hAnsi="Times New Roman" w:cs="Times New Roman"/>
+          <w:sz w:val="24"/>
+          <w:szCs w:val="24"/>
+        </w:rPr>
+        <w:t xml:space="preserve"> new animations</w:t>
+      </w:r>
+      <w:r>
+        <w:rPr>
+          <w:rFonts w:ascii="Times New Roman" w:hAnsi="Times New Roman" w:cs="Times New Roman"/>
+          <w:sz w:val="24"/>
+          <w:szCs w:val="24"/>
+        </w:rPr>
+        <w:t xml:space="preserve">, </w:t>
+      </w:r>
+      <w:r>
+        <w:rPr>
+          <w:rFonts w:ascii="Times New Roman" w:hAnsi="Times New Roman" w:cs="Times New Roman"/>
+          <w:sz w:val="24"/>
+          <w:szCs w:val="24"/>
+        </w:rPr>
+        <w:t>like</w:t>
+      </w:r>
+      <w:r>
+        <w:rPr>
+          <w:rFonts w:ascii="Times New Roman" w:hAnsi="Times New Roman" w:cs="Times New Roman"/>
+          <w:sz w:val="24"/>
+          <w:szCs w:val="24"/>
+        </w:rPr>
+        <w:t xml:space="preserve"> the one already being used, will be assigned.</w:t>
+      </w:r>
+    </w:p>
+    <w:p>
+      <w:pPr>
+        <w:pStyle w:val="Body"/>
+        <w:spacing w:after="0" w:line="240" w:lineRule="auto"/>
         <w:ind w:firstLine="720"/>
         <w:contextualSpacing/>
         <w:rPr>
@@ -553,170 +879,11 @@
           <w:szCs w:val="24"/>
         </w:rPr>
       </w:pPr>
-      <w:r>
-        <w:rPr>
-          <w:rFonts w:ascii="Times New Roman" w:hAnsi="Times New Roman"/>
-          <w:sz w:val="24"/>
-          <w:szCs w:val="24"/>
-        </w:rPr>
-        <w:t>Th</w:t>
-      </w:r>
-      <w:r>
-        <w:rPr>
-          <w:rFonts w:ascii="Times New Roman" w:hAnsi="Times New Roman"/>
-          <w:sz w:val="24"/>
-          <w:szCs w:val="24"/>
-        </w:rPr>
-        <w:t>e</w:t>
-      </w:r>
-      <w:r>
-        <w:rPr>
-          <w:rFonts w:ascii="Times New Roman" w:hAnsi="Times New Roman"/>
-          <w:sz w:val="24"/>
-          <w:szCs w:val="24"/>
-        </w:rPr>
-        <w:t xml:space="preserve"> camera controller script allows the player to turn using the mouse</w:t>
-      </w:r>
-      <w:r>
-        <w:rPr>
-          <w:rFonts w:ascii="Times New Roman" w:hAnsi="Times New Roman"/>
-          <w:sz w:val="24"/>
-          <w:szCs w:val="24"/>
-        </w:rPr>
-        <w:t xml:space="preserve"> and view the world around them. This is done my taking the main camera and adding several public variables dealing with offset values to control the distance of the camera, a target position to locate the main character, a pivot which allows the main camera to move with the player, rotation speed, and min and max view angle which determines how far up and down the camera is allowed to go. This script was then attached to the player movement script previously described so the two can work in conjunction with one another.</w:t>
-      </w:r>
-      <w:r>
-        <w:rPr>
-          <w:rFonts w:ascii="Times New Roman" w:hAnsi="Times New Roman"/>
-          <w:sz w:val="24"/>
-          <w:szCs w:val="24"/>
-        </w:rPr>
-        <w:t xml:space="preserve"> </w:t>
-      </w:r>
-      <w:r>
-        <w:rPr>
-          <w:rFonts w:ascii="Times New Roman" w:hAnsi="Times New Roman"/>
-          <w:sz w:val="24"/>
-          <w:szCs w:val="24"/>
-        </w:rPr>
-        <w:t>A camera collision script was also implemented to go along with the movement and main camera. This handles events where a player may bump into a 3d object in the world around them or try to look through walls or the ground. The main purpose of this camera collision script is to prevent these previous mentioned activites from happening. If a aplayer bumps into the wall the camera will gracefully move towards the main character zooming in closer, improving the visual quality of the game. At this time, a</w:t>
-      </w:r>
-      <w:r>
-        <w:rPr>
-          <w:rFonts w:ascii="Times New Roman" w:hAnsi="Times New Roman"/>
-          <w:sz w:val="24"/>
-          <w:szCs w:val="24"/>
-        </w:rPr>
-        <w:t xml:space="preserve"> temporary 3D model </w:t>
-      </w:r>
-      <w:r>
-        <w:rPr>
-          <w:rFonts w:ascii="Times New Roman" w:hAnsi="Times New Roman"/>
-          <w:sz w:val="24"/>
-          <w:szCs w:val="24"/>
-        </w:rPr>
-        <w:t>is</w:t>
-      </w:r>
-      <w:r>
-        <w:rPr>
-          <w:rFonts w:ascii="Times New Roman" w:hAnsi="Times New Roman"/>
-          <w:sz w:val="24"/>
-          <w:szCs w:val="24"/>
-        </w:rPr>
-        <w:t xml:space="preserve"> imported into the game</w:t>
-      </w:r>
-      <w:r>
-        <w:rPr>
-          <w:rFonts w:ascii="Times New Roman" w:hAnsi="Times New Roman"/>
-          <w:sz w:val="24"/>
-          <w:szCs w:val="24"/>
-        </w:rPr>
-        <w:t xml:space="preserve"> and is utilizing these three scripts to make sure everything works properly and no bugs arise in the final implementation of “Before Dark”.</w:t>
-      </w:r>
-      <w:r>
-        <w:rPr>
-          <w:rFonts w:ascii="Times New Roman" w:hAnsi="Times New Roman"/>
-          <w:sz w:val="24"/>
-          <w:szCs w:val="24"/>
-        </w:rPr>
-        <w:t xml:space="preserve"> Once the main character model is made</w:t>
-      </w:r>
-      <w:r>
-        <w:rPr>
-          <w:rFonts w:ascii="Times New Roman" w:hAnsi="Times New Roman"/>
-          <w:sz w:val="24"/>
-          <w:szCs w:val="24"/>
-        </w:rPr>
-        <w:t>,</w:t>
-      </w:r>
-      <w:r>
-        <w:rPr>
-          <w:rFonts w:ascii="Times New Roman" w:hAnsi="Times New Roman"/>
-          <w:sz w:val="24"/>
-          <w:szCs w:val="24"/>
-        </w:rPr>
-        <w:t xml:space="preserve"> and rigged</w:t>
-      </w:r>
-      <w:r>
-        <w:rPr>
-          <w:rFonts w:ascii="Times New Roman" w:hAnsi="Times New Roman"/>
-          <w:sz w:val="24"/>
-          <w:szCs w:val="24"/>
-        </w:rPr>
-        <w:t>,</w:t>
-      </w:r>
-      <w:r>
-        <w:rPr>
-          <w:rFonts w:ascii="Times New Roman" w:hAnsi="Times New Roman"/>
-          <w:sz w:val="24"/>
-          <w:szCs w:val="24"/>
-        </w:rPr>
-        <w:t xml:space="preserve"> it will then be </w:t>
-      </w:r>
-      <w:r>
-        <w:rPr>
-          <w:rFonts w:ascii="Times New Roman" w:hAnsi="Times New Roman"/>
-          <w:sz w:val="24"/>
-          <w:szCs w:val="24"/>
-        </w:rPr>
-        <w:t>imported into the game and</w:t>
-      </w:r>
-      <w:r>
-        <w:rPr>
-          <w:rFonts w:ascii="Times New Roman" w:hAnsi="Times New Roman"/>
-          <w:sz w:val="24"/>
-          <w:szCs w:val="24"/>
-        </w:rPr>
-        <w:t xml:space="preserve"> new animations</w:t>
-      </w:r>
-      <w:r>
-        <w:rPr>
-          <w:rFonts w:ascii="Times New Roman" w:hAnsi="Times New Roman"/>
-          <w:sz w:val="24"/>
-          <w:szCs w:val="24"/>
-        </w:rPr>
-        <w:t>, similar to the one already being used, will be assigned.</w:t>
-      </w:r>
-    </w:p>
-    <w:p>
-      <w:pPr>
-        <w:pStyle w:val="Body"/>
-        <w:spacing w:line="240" w:lineRule="auto"/>
-        <w:ind w:firstLine="720"/>
-        <w:contextualSpacing/>
-        <w:rPr>
-          <w:rFonts w:ascii="Times New Roman" w:eastAsia="Times New Roman" w:hAnsi="Times New Roman" w:cs="Times New Roman"/>
-          <w:b/>
-          <w:bCs/>
-          <w:sz w:val="24"/>
-          <w:szCs w:val="24"/>
-        </w:rPr>
-      </w:pPr>
-    </w:p>
-    <w:p>
-      <w:pPr>
-        <w:pStyle w:val="Body"/>
-        <w:spacing w:line="240" w:lineRule="auto"/>
+    </w:p>
+    <w:p>
+      <w:pPr>
+        <w:pStyle w:val="Body"/>
+        <w:spacing w:after="0" w:line="240" w:lineRule="auto"/>
         <w:contextualSpacing/>
         <w:jc w:val="center"/>
         <w:rPr>
@@ -728,7 +895,7 @@
       </w:pPr>
       <w:r>
         <w:rPr>
-          <w:rFonts w:ascii="Times New Roman" w:hAnsi="Times New Roman"/>
+          <w:rFonts w:ascii="Times New Roman" w:hAnsi="Times New Roman" w:cs="Times New Roman"/>
           <w:sz w:val="24"/>
           <w:szCs w:val="24"/>
           <w:u w:val="single"/>
@@ -739,7 +906,7 @@
     <w:p>
       <w:pPr>
         <w:pStyle w:val="Body"/>
-        <w:spacing w:line="240" w:lineRule="auto"/>
+        <w:spacing w:after="0" w:line="240" w:lineRule="auto"/>
         <w:contextualSpacing/>
         <w:rPr>
           <w:rFonts w:ascii="Times New Roman" w:eastAsia="Times New Roman" w:hAnsi="Times New Roman" w:cs="Times New Roman"/>
@@ -760,19 +927,19 @@
     <w:p>
       <w:pPr>
         <w:pStyle w:val="Body"/>
-        <w:spacing w:line="240" w:lineRule="auto"/>
-        <w:contextualSpacing/>
-        <w:rPr>
-          <w:rFonts w:ascii="Times New Roman" w:eastAsia="Times New Roman" w:hAnsi="Times New Roman" w:cs="Times New Roman"/>
-          <w:sz w:val="24"/>
-          <w:szCs w:val="24"/>
-        </w:rPr>
-      </w:pPr>
-    </w:p>
-    <w:p>
-      <w:pPr>
-        <w:pStyle w:val="Body"/>
-        <w:spacing w:line="240" w:lineRule="auto"/>
+        <w:spacing w:after="0" w:line="240" w:lineRule="auto"/>
+        <w:contextualSpacing/>
+        <w:rPr>
+          <w:rFonts w:ascii="Times New Roman" w:eastAsia="Times New Roman" w:hAnsi="Times New Roman" w:cs="Times New Roman"/>
+          <w:sz w:val="24"/>
+          <w:szCs w:val="24"/>
+        </w:rPr>
+      </w:pPr>
+    </w:p>
+    <w:p>
+      <w:pPr>
+        <w:pStyle w:val="Body"/>
+        <w:spacing w:after="0" w:line="240" w:lineRule="auto"/>
         <w:contextualSpacing/>
         <w:jc w:val="center"/>
         <w:rPr>
@@ -784,7 +951,7 @@
       </w:pPr>
       <w:r>
         <w:rPr>
-          <w:rFonts w:ascii="Times New Roman" w:hAnsi="Times New Roman"/>
+          <w:rFonts w:ascii="Times New Roman" w:hAnsi="Times New Roman" w:cs="Times New Roman"/>
           <w:sz w:val="24"/>
           <w:szCs w:val="24"/>
           <w:u w:val="single"/>
@@ -795,7 +962,7 @@
     <w:p>
       <w:pPr>
         <w:pStyle w:val="Body"/>
-        <w:spacing w:line="240" w:lineRule="auto"/>
+        <w:spacing w:after="0" w:line="240" w:lineRule="auto"/>
         <w:contextualSpacing/>
         <w:rPr>
           <w:rFonts w:ascii="Times New Roman" w:eastAsia="Times New Roman" w:hAnsi="Times New Roman" w:cs="Times New Roman"/>
@@ -814,7 +981,7 @@
       </w:r>
       <w:r>
         <w:rPr>
-          <w:rFonts w:ascii="Times New Roman" w:hAnsi="Times New Roman"/>
+          <w:rFonts w:ascii="Times New Roman" w:hAnsi="Times New Roman" w:cs="Times New Roman"/>
           <w:sz w:val="24"/>
           <w:szCs w:val="24"/>
         </w:rPr>
@@ -824,19 +991,19 @@
     <w:p>
       <w:pPr>
         <w:pStyle w:val="Body"/>
-        <w:spacing w:line="240" w:lineRule="auto"/>
-        <w:contextualSpacing/>
-        <w:rPr>
-          <w:rFonts w:ascii="Times New Roman" w:eastAsia="Times New Roman" w:hAnsi="Times New Roman" w:cs="Times New Roman"/>
-          <w:sz w:val="24"/>
-          <w:szCs w:val="24"/>
-        </w:rPr>
-      </w:pPr>
-    </w:p>
-    <w:p>
-      <w:pPr>
-        <w:pStyle w:val="Body"/>
-        <w:spacing w:line="240" w:lineRule="auto"/>
+        <w:spacing w:after="0" w:line="240" w:lineRule="auto"/>
+        <w:contextualSpacing/>
+        <w:rPr>
+          <w:rFonts w:ascii="Times New Roman" w:eastAsia="Times New Roman" w:hAnsi="Times New Roman" w:cs="Times New Roman"/>
+          <w:sz w:val="24"/>
+          <w:szCs w:val="24"/>
+        </w:rPr>
+      </w:pPr>
+    </w:p>
+    <w:p>
+      <w:pPr>
+        <w:pStyle w:val="Body"/>
+        <w:spacing w:after="0" w:line="240" w:lineRule="auto"/>
         <w:contextualSpacing/>
         <w:jc w:val="center"/>
         <w:rPr>
@@ -848,20 +1015,19 @@
       </w:pPr>
       <w:r>
         <w:rPr>
-          <w:rFonts w:ascii="Times New Roman" w:hAnsi="Times New Roman"/>
+          <w:rFonts w:ascii="Times New Roman" w:hAnsi="Times New Roman" w:cs="Times New Roman"/>
           <w:sz w:val="24"/>
           <w:szCs w:val="24"/>
           <w:u w:val="single"/>
           <w:lang w:val="nl-NL"/>
         </w:rPr>
-        <w:lastRenderedPageBreak/>
         <w:t>UIUpdater(script)</w:t>
       </w:r>
     </w:p>
     <w:p>
       <w:pPr>
         <w:pStyle w:val="Body"/>
-        <w:spacing w:line="240" w:lineRule="auto"/>
+        <w:spacing w:after="0" w:line="240" w:lineRule="auto"/>
         <w:contextualSpacing/>
         <w:rPr>
           <w:rFonts w:ascii="Times New Roman" w:eastAsia="Times New Roman" w:hAnsi="Times New Roman" w:cs="Times New Roman"/>
@@ -882,19 +1048,19 @@
     <w:p>
       <w:pPr>
         <w:pStyle w:val="Body"/>
-        <w:spacing w:line="240" w:lineRule="auto"/>
-        <w:contextualSpacing/>
-        <w:rPr>
-          <w:rFonts w:ascii="Times New Roman" w:eastAsia="Times New Roman" w:hAnsi="Times New Roman" w:cs="Times New Roman"/>
-          <w:sz w:val="24"/>
-          <w:szCs w:val="24"/>
-        </w:rPr>
-      </w:pPr>
-    </w:p>
-    <w:p>
-      <w:pPr>
-        <w:pStyle w:val="Body"/>
-        <w:spacing w:line="240" w:lineRule="auto"/>
+        <w:spacing w:after="0" w:line="240" w:lineRule="auto"/>
+        <w:contextualSpacing/>
+        <w:rPr>
+          <w:rFonts w:ascii="Times New Roman" w:eastAsia="Times New Roman" w:hAnsi="Times New Roman" w:cs="Times New Roman"/>
+          <w:sz w:val="24"/>
+          <w:szCs w:val="24"/>
+        </w:rPr>
+      </w:pPr>
+    </w:p>
+    <w:p>
+      <w:pPr>
+        <w:pStyle w:val="Body"/>
+        <w:spacing w:after="0" w:line="240" w:lineRule="auto"/>
         <w:contextualSpacing/>
         <w:jc w:val="center"/>
         <w:rPr>
@@ -906,7 +1072,7 @@
       </w:pPr>
       <w:r>
         <w:rPr>
-          <w:rFonts w:ascii="Times New Roman" w:hAnsi="Times New Roman"/>
+          <w:rFonts w:ascii="Times New Roman" w:hAnsi="Times New Roman" w:cs="Times New Roman"/>
           <w:sz w:val="24"/>
           <w:szCs w:val="24"/>
           <w:u w:val="single"/>
@@ -917,7 +1083,7 @@
     <w:p>
       <w:pPr>
         <w:pStyle w:val="Body"/>
-        <w:spacing w:line="240" w:lineRule="auto"/>
+        <w:spacing w:after="0" w:line="240" w:lineRule="auto"/>
         <w:contextualSpacing/>
         <w:rPr>
           <w:rFonts w:ascii="Times New Roman" w:eastAsia="Times New Roman" w:hAnsi="Times New Roman" w:cs="Times New Roman"/>
@@ -936,7 +1102,7 @@
       </w:r>
       <w:r>
         <w:rPr>
-          <w:rFonts w:ascii="Times New Roman" w:hAnsi="Times New Roman"/>
+          <w:rFonts w:ascii="Times New Roman" w:hAnsi="Times New Roman" w:cs="Times New Roman"/>
           <w:sz w:val="24"/>
           <w:szCs w:val="24"/>
         </w:rPr>
@@ -946,19 +1112,19 @@
     <w:p>
       <w:pPr>
         <w:pStyle w:val="Body"/>
-        <w:spacing w:line="240" w:lineRule="auto"/>
-        <w:contextualSpacing/>
-        <w:rPr>
-          <w:rFonts w:ascii="Times New Roman" w:eastAsia="Times New Roman" w:hAnsi="Times New Roman" w:cs="Times New Roman"/>
-          <w:sz w:val="24"/>
-          <w:szCs w:val="24"/>
-        </w:rPr>
-      </w:pPr>
-    </w:p>
-    <w:p>
-      <w:pPr>
-        <w:pStyle w:val="Body"/>
-        <w:spacing w:line="240" w:lineRule="auto"/>
+        <w:spacing w:after="0" w:line="240" w:lineRule="auto"/>
+        <w:contextualSpacing/>
+        <w:rPr>
+          <w:rFonts w:ascii="Times New Roman" w:eastAsia="Times New Roman" w:hAnsi="Times New Roman" w:cs="Times New Roman"/>
+          <w:sz w:val="24"/>
+          <w:szCs w:val="24"/>
+        </w:rPr>
+      </w:pPr>
+    </w:p>
+    <w:p>
+      <w:pPr>
+        <w:pStyle w:val="Body"/>
+        <w:spacing w:after="0" w:line="240" w:lineRule="auto"/>
         <w:contextualSpacing/>
         <w:jc w:val="center"/>
         <w:rPr>
@@ -970,18 +1136,19 @@
       </w:pPr>
       <w:r>
         <w:rPr>
-          <w:rFonts w:ascii="Times New Roman" w:hAnsi="Times New Roman"/>
+          <w:rFonts w:ascii="Times New Roman" w:hAnsi="Times New Roman" w:cs="Times New Roman"/>
           <w:sz w:val="24"/>
           <w:szCs w:val="24"/>
           <w:u w:val="single"/>
         </w:rPr>
+        <w:lastRenderedPageBreak/>
         <w:t>LightAdjuster(script)</w:t>
       </w:r>
     </w:p>
     <w:p>
       <w:pPr>
         <w:pStyle w:val="Body"/>
-        <w:spacing w:line="240" w:lineRule="auto"/>
+        <w:spacing w:after="0" w:line="240" w:lineRule="auto"/>
         <w:contextualSpacing/>
         <w:rPr>
           <w:rFonts w:ascii="Times New Roman" w:eastAsia="Times New Roman" w:hAnsi="Times New Roman" w:cs="Times New Roman"/>
@@ -1002,19 +1169,19 @@
     <w:p>
       <w:pPr>
         <w:pStyle w:val="Body"/>
-        <w:spacing w:line="240" w:lineRule="auto"/>
-        <w:contextualSpacing/>
-        <w:rPr>
-          <w:rFonts w:ascii="Times New Roman" w:eastAsia="Times New Roman" w:hAnsi="Times New Roman" w:cs="Times New Roman"/>
-          <w:sz w:val="24"/>
-          <w:szCs w:val="24"/>
-        </w:rPr>
-      </w:pPr>
-    </w:p>
-    <w:p>
-      <w:pPr>
-        <w:pStyle w:val="Body"/>
-        <w:spacing w:line="240" w:lineRule="auto"/>
+        <w:spacing w:after="0" w:line="240" w:lineRule="auto"/>
+        <w:contextualSpacing/>
+        <w:rPr>
+          <w:rFonts w:ascii="Times New Roman" w:eastAsia="Times New Roman" w:hAnsi="Times New Roman" w:cs="Times New Roman"/>
+          <w:sz w:val="24"/>
+          <w:szCs w:val="24"/>
+        </w:rPr>
+      </w:pPr>
+    </w:p>
+    <w:p>
+      <w:pPr>
+        <w:pStyle w:val="Body"/>
+        <w:spacing w:after="0" w:line="240" w:lineRule="auto"/>
         <w:contextualSpacing/>
         <w:jc w:val="center"/>
         <w:rPr>
@@ -1026,7 +1193,7 @@
       </w:pPr>
       <w:r>
         <w:rPr>
-          <w:rFonts w:ascii="Times New Roman" w:hAnsi="Times New Roman"/>
+          <w:rFonts w:ascii="Times New Roman" w:hAnsi="Times New Roman" w:cs="Times New Roman"/>
           <w:sz w:val="24"/>
           <w:szCs w:val="24"/>
           <w:u w:val="single"/>
@@ -1037,7 +1204,7 @@
     <w:p>
       <w:pPr>
         <w:pStyle w:val="Body"/>
-        <w:spacing w:line="240" w:lineRule="auto"/>
+        <w:spacing w:after="0" w:line="240" w:lineRule="auto"/>
         <w:contextualSpacing/>
         <w:rPr>
           <w:rFonts w:ascii="Times New Roman" w:eastAsia="Times New Roman" w:hAnsi="Times New Roman" w:cs="Times New Roman"/>
@@ -1052,24 +1219,134 @@
           <w:szCs w:val="24"/>
         </w:rPr>
         <w:tab/>
-        <w:t>SceneSwitch is a crucial script that allows the game to move from level to level. It is completely dormant until another script calls one of its methods. These methods include LoadParticularScene, LoadNextLevel, GetCurrSceneIndex, LoadIntro, LoadSettingsScreen, LoadLoseScreen, and Quit. All of these are self-explanatory and simple but helps that they are all located in the same script.</w:t>
-      </w:r>
-    </w:p>
-    <w:p>
-      <w:pPr>
-        <w:pStyle w:val="Body"/>
-        <w:spacing w:line="240" w:lineRule="auto"/>
+        <w:t xml:space="preserve">SceneSwitch is a crucial script that allows the game to move from level to level. It is completely dormant until another script calls one of its methods. These methods include </w:t>
+      </w:r>
+      <w:proofErr w:type="spellStart"/>
+      <w:r>
+        <w:rPr>
+          <w:rFonts w:ascii="Times New Roman" w:eastAsia="Times New Roman" w:hAnsi="Times New Roman" w:cs="Times New Roman"/>
+          <w:sz w:val="24"/>
+          <w:szCs w:val="24"/>
+        </w:rPr>
+        <w:t>LoadParticularScene</w:t>
+      </w:r>
+      <w:proofErr w:type="spellEnd"/>
+      <w:r>
+        <w:rPr>
+          <w:rFonts w:ascii="Times New Roman" w:eastAsia="Times New Roman" w:hAnsi="Times New Roman" w:cs="Times New Roman"/>
+          <w:sz w:val="24"/>
+          <w:szCs w:val="24"/>
+        </w:rPr>
+        <w:t xml:space="preserve">, </w:t>
+      </w:r>
+      <w:proofErr w:type="spellStart"/>
+      <w:r>
+        <w:rPr>
+          <w:rFonts w:ascii="Times New Roman" w:eastAsia="Times New Roman" w:hAnsi="Times New Roman" w:cs="Times New Roman"/>
+          <w:sz w:val="24"/>
+          <w:szCs w:val="24"/>
+        </w:rPr>
+        <w:t>LoadNextLevel</w:t>
+      </w:r>
+      <w:proofErr w:type="spellEnd"/>
+      <w:r>
+        <w:rPr>
+          <w:rFonts w:ascii="Times New Roman" w:eastAsia="Times New Roman" w:hAnsi="Times New Roman" w:cs="Times New Roman"/>
+          <w:sz w:val="24"/>
+          <w:szCs w:val="24"/>
+        </w:rPr>
+        <w:t xml:space="preserve">, </w:t>
+      </w:r>
+      <w:proofErr w:type="spellStart"/>
+      <w:r>
+        <w:rPr>
+          <w:rFonts w:ascii="Times New Roman" w:eastAsia="Times New Roman" w:hAnsi="Times New Roman" w:cs="Times New Roman"/>
+          <w:sz w:val="24"/>
+          <w:szCs w:val="24"/>
+        </w:rPr>
+        <w:t>GetCurrSceneIndex</w:t>
+      </w:r>
+      <w:proofErr w:type="spellEnd"/>
+      <w:r>
+        <w:rPr>
+          <w:rFonts w:ascii="Times New Roman" w:eastAsia="Times New Roman" w:hAnsi="Times New Roman" w:cs="Times New Roman"/>
+          <w:sz w:val="24"/>
+          <w:szCs w:val="24"/>
+        </w:rPr>
+        <w:t xml:space="preserve">, </w:t>
+      </w:r>
+      <w:proofErr w:type="spellStart"/>
+      <w:r>
+        <w:rPr>
+          <w:rFonts w:ascii="Times New Roman" w:eastAsia="Times New Roman" w:hAnsi="Times New Roman" w:cs="Times New Roman"/>
+          <w:sz w:val="24"/>
+          <w:szCs w:val="24"/>
+        </w:rPr>
+        <w:t>LoadIntro</w:t>
+      </w:r>
+      <w:proofErr w:type="spellEnd"/>
+      <w:r>
+        <w:rPr>
+          <w:rFonts w:ascii="Times New Roman" w:eastAsia="Times New Roman" w:hAnsi="Times New Roman" w:cs="Times New Roman"/>
+          <w:sz w:val="24"/>
+          <w:szCs w:val="24"/>
+        </w:rPr>
+        <w:t xml:space="preserve">, </w:t>
+      </w:r>
+      <w:proofErr w:type="spellStart"/>
+      <w:r>
+        <w:rPr>
+          <w:rFonts w:ascii="Times New Roman" w:eastAsia="Times New Roman" w:hAnsi="Times New Roman" w:cs="Times New Roman"/>
+          <w:sz w:val="24"/>
+          <w:szCs w:val="24"/>
+        </w:rPr>
+        <w:t>LoadSettingsScreen</w:t>
+      </w:r>
+      <w:proofErr w:type="spellEnd"/>
+      <w:r>
+        <w:rPr>
+          <w:rFonts w:ascii="Times New Roman" w:eastAsia="Times New Roman" w:hAnsi="Times New Roman" w:cs="Times New Roman"/>
+          <w:sz w:val="24"/>
+          <w:szCs w:val="24"/>
+        </w:rPr>
+        <w:t xml:space="preserve">, </w:t>
+      </w:r>
+      <w:proofErr w:type="spellStart"/>
+      <w:r>
+        <w:rPr>
+          <w:rFonts w:ascii="Times New Roman" w:eastAsia="Times New Roman" w:hAnsi="Times New Roman" w:cs="Times New Roman"/>
+          <w:sz w:val="24"/>
+          <w:szCs w:val="24"/>
+        </w:rPr>
+        <w:t>LoadLoseScreen</w:t>
+      </w:r>
+      <w:proofErr w:type="spellEnd"/>
+      <w:r>
+        <w:rPr>
+          <w:rFonts w:ascii="Times New Roman" w:eastAsia="Times New Roman" w:hAnsi="Times New Roman" w:cs="Times New Roman"/>
+          <w:sz w:val="24"/>
+          <w:szCs w:val="24"/>
+        </w:rPr>
+        <w:t>, and Quit. All of these are self-explanatory and simple but helps that they are all located in the same script.</w:t>
+      </w:r>
+    </w:p>
+    <w:p>
+      <w:pPr>
+        <w:pStyle w:val="Body"/>
+        <w:spacing w:after="0" w:line="240" w:lineRule="auto"/>
         <w:contextualSpacing/>
         <w:jc w:val="center"/>
         <w:rPr>
           <w:rFonts w:ascii="Times New Roman" w:eastAsia="Times New Roman" w:hAnsi="Times New Roman" w:cs="Times New Roman"/>
-        </w:rPr>
-      </w:pPr>
-    </w:p>
-    <w:p>
-      <w:pPr>
-        <w:pStyle w:val="Body"/>
-        <w:spacing w:line="240" w:lineRule="auto"/>
+          <w:sz w:val="24"/>
+          <w:szCs w:val="24"/>
+        </w:rPr>
+      </w:pPr>
+    </w:p>
+    <w:p>
+      <w:pPr>
+        <w:pStyle w:val="Body"/>
+        <w:spacing w:after="0" w:line="240" w:lineRule="auto"/>
         <w:contextualSpacing/>
         <w:jc w:val="center"/>
         <w:rPr>
@@ -1081,7 +1358,7 @@
       </w:pPr>
       <w:r>
         <w:rPr>
-          <w:rFonts w:ascii="Times New Roman" w:hAnsi="Times New Roman"/>
+          <w:rFonts w:ascii="Times New Roman" w:hAnsi="Times New Roman" w:cs="Times New Roman"/>
           <w:sz w:val="24"/>
           <w:szCs w:val="24"/>
           <w:u w:val="single"/>
@@ -1093,7 +1370,68 @@
     <w:p>
       <w:pPr>
         <w:pStyle w:val="Body"/>
-        <w:spacing w:line="240" w:lineRule="auto"/>
+        <w:spacing w:after="0" w:line="240" w:lineRule="auto"/>
+        <w:contextualSpacing/>
+        <w:rPr>
+          <w:rFonts w:ascii="Times New Roman" w:hAnsi="Times New Roman" w:cs="Times New Roman"/>
+          <w:sz w:val="24"/>
+          <w:szCs w:val="24"/>
+        </w:rPr>
+      </w:pPr>
+      <w:r>
+        <w:rPr>
+          <w:rFonts w:ascii="Times New Roman" w:eastAsia="Times New Roman" w:hAnsi="Times New Roman" w:cs="Times New Roman"/>
+          <w:sz w:val="24"/>
+          <w:szCs w:val="24"/>
+        </w:rPr>
+        <w:tab/>
+        <w:t xml:space="preserve">GoblinController is the script that handles </w:t>
+      </w:r>
+      <w:r>
+        <w:rPr>
+          <w:rFonts w:ascii="Times New Roman" w:eastAsia="Times New Roman" w:hAnsi="Times New Roman" w:cs="Times New Roman"/>
+          <w:sz w:val="24"/>
+          <w:szCs w:val="24"/>
+        </w:rPr>
+        <w:t>all</w:t>
+      </w:r>
+      <w:r>
+        <w:rPr>
+          <w:rFonts w:ascii="Times New Roman" w:eastAsia="Times New Roman" w:hAnsi="Times New Roman" w:cs="Times New Roman"/>
+          <w:sz w:val="24"/>
+          <w:szCs w:val="24"/>
+        </w:rPr>
+        <w:t xml:space="preserve"> the goblin</w:t>
+      </w:r>
+      <w:r>
+        <w:rPr>
+          <w:rFonts w:ascii="Times New Roman" w:hAnsi="Times New Roman" w:cs="Times New Roman"/>
+          <w:sz w:val="24"/>
+          <w:szCs w:val="24"/>
+        </w:rPr>
+        <w:t xml:space="preserve">’s behavior. As our first enemy the goblin has </w:t>
+      </w:r>
+      <w:r>
+        <w:rPr>
+          <w:rFonts w:ascii="Times New Roman" w:hAnsi="Times New Roman" w:cs="Times New Roman"/>
+          <w:sz w:val="24"/>
+          <w:szCs w:val="24"/>
+        </w:rPr>
+        <w:t>many</w:t>
+      </w:r>
+      <w:r>
+        <w:rPr>
+          <w:rFonts w:ascii="Times New Roman" w:hAnsi="Times New Roman" w:cs="Times New Roman"/>
+          <w:sz w:val="24"/>
+          <w:szCs w:val="24"/>
+        </w:rPr>
+        <w:t xml:space="preserve"> features that later enemies will have, although it is simpler and therefore a better task to start with. Currently the goblin has a health pool that is depleted when attacked by the player, and a simple aggressive AI is being worked on right now that can go on to be applied to other enemies.</w:t>
+      </w:r>
+    </w:p>
+    <w:p>
+      <w:pPr>
+        <w:pStyle w:val="Body"/>
+        <w:spacing w:after="0" w:line="240" w:lineRule="auto"/>
         <w:contextualSpacing/>
         <w:rPr>
           <w:rFonts w:ascii="Times New Roman" w:eastAsia="Times New Roman" w:hAnsi="Times New Roman" w:cs="Times New Roman"/>
@@ -1102,28 +1440,11 @@
           <w:u w:val="single"/>
         </w:rPr>
       </w:pPr>
-      <w:r>
-        <w:rPr>
-          <w:rFonts w:ascii="Times New Roman" w:eastAsia="Times New Roman" w:hAnsi="Times New Roman" w:cs="Times New Roman"/>
-          <w:sz w:val="24"/>
-          <w:szCs w:val="24"/>
-        </w:rPr>
-        <w:tab/>
-        <w:t>GoblinController is the script that handles all of the goblin</w:t>
-      </w:r>
-      <w:r>
-        <w:rPr>
-          <w:rFonts w:ascii="Times New Roman" w:hAnsi="Times New Roman"/>
-          <w:sz w:val="24"/>
-          <w:szCs w:val="24"/>
-        </w:rPr>
-        <w:t>’s behavior. As our first enemy the goblin has a large number of features that later enemies will have, although it is simpler and therefore a better task to start with. Currently the goblin has a health pool that is depleted when attacked by the player, and a simple aggressive AI is being worked on right now that can go on to be applied to other enemies.</w:t>
-      </w:r>
-    </w:p>
-    <w:p>
-      <w:pPr>
-        <w:pStyle w:val="Body"/>
-        <w:spacing w:line="240" w:lineRule="auto"/>
+    </w:p>
+    <w:p>
+      <w:pPr>
+        <w:pStyle w:val="Body"/>
+        <w:spacing w:after="0" w:line="240" w:lineRule="auto"/>
         <w:contextualSpacing/>
         <w:jc w:val="center"/>
         <w:rPr>
@@ -1135,7 +1456,7 @@
       </w:pPr>
       <w:r>
         <w:rPr>
-          <w:rFonts w:ascii="Times New Roman" w:hAnsi="Times New Roman"/>
+          <w:rFonts w:ascii="Times New Roman" w:hAnsi="Times New Roman" w:cs="Times New Roman"/>
           <w:sz w:val="24"/>
           <w:szCs w:val="24"/>
           <w:u w:val="single"/>
@@ -1146,7 +1467,7 @@
     <w:p>
       <w:pPr>
         <w:pStyle w:val="Body"/>
-        <w:spacing w:line="240" w:lineRule="auto"/>
+        <w:spacing w:after="0" w:line="240" w:lineRule="auto"/>
         <w:contextualSpacing/>
         <w:rPr>
           <w:rFonts w:ascii="Times New Roman" w:eastAsia="Times New Roman" w:hAnsi="Times New Roman" w:cs="Times New Roman"/>
@@ -1165,7 +1486,7 @@
       </w:r>
       <w:r>
         <w:rPr>
-          <w:rFonts w:ascii="Times New Roman" w:hAnsi="Times New Roman"/>
+          <w:rFonts w:ascii="Times New Roman" w:hAnsi="Times New Roman" w:cs="Times New Roman"/>
           <w:sz w:val="24"/>
           <w:szCs w:val="24"/>
         </w:rPr>
@@ -1179,30 +1500,29 @@
           <w:ilvl w:val="0"/>
           <w:numId w:val="4"/>
         </w:numPr>
-        <w:spacing w:line="240" w:lineRule="auto"/>
-        <w:contextualSpacing/>
-        <w:rPr>
-          <w:rFonts w:ascii="Times New Roman" w:hAnsi="Times New Roman"/>
-          <w:sz w:val="24"/>
-          <w:szCs w:val="24"/>
-        </w:rPr>
-      </w:pPr>
-      <w:r>
-        <w:rPr>
-          <w:rFonts w:ascii="Times New Roman" w:hAnsi="Times New Roman"/>
-          <w:sz w:val="24"/>
-          <w:szCs w:val="24"/>
-        </w:rPr>
-        <w:t xml:space="preserve">Test Pablo: Test Pablo is a temporary complete asset with animations that we are using to test scripts while </w:t>
-      </w:r>
-      <w:r>
-        <w:rPr>
-          <w:rFonts w:ascii="Times New Roman" w:hAnsi="Times New Roman"/>
-          <w:sz w:val="24"/>
-          <w:szCs w:val="24"/>
-          <w:shd w:val="clear" w:color="auto" w:fill="FFFF00"/>
-        </w:rPr>
-        <w:t>Angel works on the actual Pablo asset.</w:t>
+        <w:spacing w:after="0" w:line="240" w:lineRule="auto"/>
+        <w:contextualSpacing/>
+        <w:rPr>
+          <w:rFonts w:ascii="Times New Roman" w:eastAsia="Times New Roman" w:hAnsi="Times New Roman" w:cs="Times New Roman"/>
+          <w:sz w:val="24"/>
+          <w:szCs w:val="24"/>
+        </w:rPr>
+      </w:pPr>
+      <w:r>
+        <w:rPr>
+          <w:rFonts w:ascii="Times New Roman" w:hAnsi="Times New Roman" w:cs="Times New Roman"/>
+          <w:sz w:val="24"/>
+          <w:szCs w:val="24"/>
+        </w:rPr>
+        <w:t>Test Pablo: Test Pablo is a temporary complete asset with animations that we are using to test scripts while</w:t>
+      </w:r>
+      <w:r>
+        <w:rPr>
+          <w:rFonts w:ascii="Times New Roman" w:hAnsi="Times New Roman" w:cs="Times New Roman"/>
+          <w:sz w:val="24"/>
+          <w:szCs w:val="24"/>
+        </w:rPr>
+        <w:t xml:space="preserve"> Angel works on the actual Pablo asset.</w:t>
       </w:r>
     </w:p>
     <w:p>
@@ -1212,20 +1532,19 @@
           <w:ilvl w:val="0"/>
           <w:numId w:val="4"/>
         </w:numPr>
-        <w:spacing w:line="240" w:lineRule="auto"/>
-        <w:contextualSpacing/>
-        <w:rPr>
-          <w:rFonts w:ascii="Times New Roman" w:hAnsi="Times New Roman"/>
-          <w:sz w:val="24"/>
-          <w:szCs w:val="24"/>
-        </w:rPr>
-      </w:pPr>
-      <w:r>
-        <w:rPr>
-          <w:rFonts w:ascii="Times New Roman" w:hAnsi="Times New Roman"/>
-          <w:sz w:val="24"/>
-          <w:szCs w:val="24"/>
-          <w:shd w:val="clear" w:color="auto" w:fill="FFFF00"/>
+        <w:spacing w:after="0" w:line="240" w:lineRule="auto"/>
+        <w:contextualSpacing/>
+        <w:rPr>
+          <w:rFonts w:ascii="Times New Roman" w:hAnsi="Times New Roman" w:cs="Times New Roman"/>
+          <w:sz w:val="24"/>
+          <w:szCs w:val="24"/>
+        </w:rPr>
+      </w:pPr>
+      <w:r>
+        <w:rPr>
+          <w:rFonts w:ascii="Times New Roman" w:hAnsi="Times New Roman" w:cs="Times New Roman"/>
+          <w:sz w:val="24"/>
+          <w:szCs w:val="24"/>
         </w:rPr>
         <w:t>Pablo: Currently just a yellow capsule with a blue top hat until Angel creates the actual asset</w:t>
       </w:r>
@@ -1237,20 +1556,19 @@
           <w:ilvl w:val="0"/>
           <w:numId w:val="4"/>
         </w:numPr>
-        <w:spacing w:line="240" w:lineRule="auto"/>
-        <w:contextualSpacing/>
-        <w:rPr>
-          <w:rFonts w:ascii="Times New Roman" w:hAnsi="Times New Roman"/>
-          <w:sz w:val="24"/>
-          <w:szCs w:val="24"/>
-        </w:rPr>
-      </w:pPr>
-      <w:r>
-        <w:rPr>
-          <w:rFonts w:ascii="Times New Roman" w:hAnsi="Times New Roman"/>
-          <w:sz w:val="24"/>
-          <w:szCs w:val="24"/>
-          <w:shd w:val="clear" w:color="auto" w:fill="FFFF00"/>
+        <w:spacing w:after="0" w:line="240" w:lineRule="auto"/>
+        <w:contextualSpacing/>
+        <w:rPr>
+          <w:rFonts w:ascii="Times New Roman" w:hAnsi="Times New Roman" w:cs="Times New Roman"/>
+          <w:sz w:val="24"/>
+          <w:szCs w:val="24"/>
+        </w:rPr>
+      </w:pPr>
+      <w:r>
+        <w:rPr>
+          <w:rFonts w:ascii="Times New Roman" w:hAnsi="Times New Roman" w:cs="Times New Roman"/>
+          <w:sz w:val="24"/>
+          <w:szCs w:val="24"/>
         </w:rPr>
         <w:t>Older Brother: Currently just a light-green capsule until Angel creates the actual asset</w:t>
       </w:r>
@@ -1262,40 +1580,59 @@
           <w:ilvl w:val="0"/>
           <w:numId w:val="4"/>
         </w:numPr>
-        <w:spacing w:line="240" w:lineRule="auto"/>
-        <w:contextualSpacing/>
-        <w:rPr>
-          <w:rFonts w:ascii="Times New Roman" w:hAnsi="Times New Roman"/>
-          <w:sz w:val="24"/>
-          <w:szCs w:val="24"/>
-        </w:rPr>
-      </w:pPr>
-      <w:r>
-        <w:rPr>
-          <w:rFonts w:ascii="Times New Roman" w:hAnsi="Times New Roman"/>
-          <w:sz w:val="24"/>
-          <w:szCs w:val="24"/>
-          <w:shd w:val="clear" w:color="auto" w:fill="FFFF00"/>
-        </w:rPr>
-        <w:t>Homeless Man: Currently just a pale-green capsule until Angel creates the actual asset</w:t>
-      </w:r>
-    </w:p>
-    <w:p>
-      <w:pPr>
-        <w:pStyle w:val="Body"/>
-        <w:spacing w:line="240" w:lineRule="auto"/>
-        <w:contextualSpacing/>
-        <w:rPr>
-          <w:rFonts w:ascii="Times New Roman" w:eastAsia="Times New Roman" w:hAnsi="Times New Roman" w:cs="Times New Roman"/>
-          <w:sz w:val="24"/>
-          <w:szCs w:val="24"/>
-        </w:rPr>
-      </w:pPr>
-    </w:p>
-    <w:p>
-      <w:pPr>
-        <w:pStyle w:val="Body"/>
-        <w:spacing w:line="240" w:lineRule="auto"/>
+        <w:spacing w:after="0" w:line="240" w:lineRule="auto"/>
+        <w:contextualSpacing/>
+        <w:rPr>
+          <w:rFonts w:ascii="Times New Roman" w:hAnsi="Times New Roman" w:cs="Times New Roman"/>
+          <w:sz w:val="24"/>
+          <w:szCs w:val="24"/>
+        </w:rPr>
+      </w:pPr>
+      <w:r>
+        <w:rPr>
+          <w:rFonts w:ascii="Times New Roman" w:hAnsi="Times New Roman" w:cs="Times New Roman"/>
+          <w:sz w:val="24"/>
+          <w:szCs w:val="24"/>
+        </w:rPr>
+        <w:t xml:space="preserve">Homeless Man: Currently just a </w:t>
+      </w:r>
+      <w:r>
+        <w:rPr>
+          <w:rFonts w:ascii="Times New Roman" w:hAnsi="Times New Roman" w:cs="Times New Roman"/>
+          <w:sz w:val="24"/>
+          <w:szCs w:val="24"/>
+        </w:rPr>
+        <w:t>red</w:t>
+      </w:r>
+      <w:r>
+        <w:rPr>
+          <w:rFonts w:ascii="Times New Roman" w:hAnsi="Times New Roman" w:cs="Times New Roman"/>
+          <w:sz w:val="24"/>
+          <w:szCs w:val="24"/>
+        </w:rPr>
+        <w:t xml:space="preserve"> capsule until Angel creates the actual asset</w:t>
+      </w:r>
+      <w:r>
+        <w:rPr>
+          <w:rFonts w:ascii="Times New Roman" w:hAnsi="Times New Roman" w:cs="Times New Roman"/>
+          <w:sz w:val="24"/>
+          <w:szCs w:val="24"/>
+        </w:rPr>
+        <w:t>. Currently touching it wins the game.</w:t>
+      </w:r>
+      <w:r>
+        <w:rPr>
+          <w:rFonts w:ascii="Times New Roman" w:hAnsi="Times New Roman" w:cs="Times New Roman"/>
+          <w:sz w:val="24"/>
+          <w:szCs w:val="24"/>
+        </w:rPr>
+        <w:t xml:space="preserve"> </w:t>
+      </w:r>
+    </w:p>
+    <w:p>
+      <w:pPr>
+        <w:pStyle w:val="Body"/>
+        <w:spacing w:after="0" w:line="240" w:lineRule="auto"/>
         <w:contextualSpacing/>
         <w:jc w:val="center"/>
         <w:rPr>
@@ -1307,7 +1644,7 @@
       </w:pPr>
       <w:r>
         <w:rPr>
-          <w:rFonts w:ascii="Times New Roman" w:hAnsi="Times New Roman"/>
+          <w:rFonts w:ascii="Times New Roman" w:hAnsi="Times New Roman" w:cs="Times New Roman"/>
           <w:sz w:val="24"/>
           <w:szCs w:val="24"/>
           <w:u w:val="single"/>
@@ -1318,7 +1655,7 @@
     <w:p>
       <w:pPr>
         <w:pStyle w:val="Body"/>
-        <w:spacing w:line="240" w:lineRule="auto"/>
+        <w:spacing w:after="0" w:line="240" w:lineRule="auto"/>
         <w:contextualSpacing/>
         <w:rPr>
           <w:rFonts w:ascii="Times New Roman" w:eastAsia="Times New Roman" w:hAnsi="Times New Roman" w:cs="Times New Roman"/>
@@ -1337,7 +1674,7 @@
       </w:r>
       <w:r>
         <w:rPr>
-          <w:rFonts w:ascii="Times New Roman" w:hAnsi="Times New Roman"/>
+          <w:rFonts w:ascii="Times New Roman" w:hAnsi="Times New Roman" w:cs="Times New Roman"/>
           <w:sz w:val="24"/>
           <w:szCs w:val="24"/>
         </w:rPr>
@@ -1351,40 +1688,55 @@
           <w:ilvl w:val="0"/>
           <w:numId w:val="6"/>
         </w:numPr>
-        <w:spacing w:line="240" w:lineRule="auto"/>
-        <w:contextualSpacing/>
-        <w:rPr>
-          <w:rFonts w:ascii="Times New Roman" w:hAnsi="Times New Roman"/>
-          <w:sz w:val="24"/>
-          <w:szCs w:val="24"/>
-        </w:rPr>
-      </w:pPr>
-      <w:r>
-        <w:rPr>
-          <w:rFonts w:ascii="Times New Roman" w:hAnsi="Times New Roman"/>
-          <w:sz w:val="24"/>
-          <w:szCs w:val="24"/>
-        </w:rPr>
-        <w:lastRenderedPageBreak/>
-        <w:t>Goblin: The goblin is currently just a green capsule with red horns attached. It has a collider which can be interacted with by Pablo’s sword as scripted by the GoblinController.</w:t>
-      </w:r>
-    </w:p>
-    <w:p>
-      <w:pPr>
-        <w:pStyle w:val="Body"/>
-        <w:spacing w:line="240" w:lineRule="auto"/>
-        <w:contextualSpacing/>
-        <w:rPr>
-          <w:rFonts w:ascii="Times New Roman" w:eastAsia="Times New Roman" w:hAnsi="Times New Roman" w:cs="Times New Roman"/>
-          <w:sz w:val="24"/>
-          <w:szCs w:val="24"/>
-        </w:rPr>
-      </w:pPr>
-    </w:p>
-    <w:p>
-      <w:pPr>
-        <w:pStyle w:val="Body"/>
-        <w:spacing w:line="240" w:lineRule="auto"/>
+        <w:spacing w:after="0" w:line="240" w:lineRule="auto"/>
+        <w:contextualSpacing/>
+        <w:rPr>
+          <w:rFonts w:ascii="Times New Roman" w:hAnsi="Times New Roman" w:cs="Times New Roman"/>
+          <w:sz w:val="24"/>
+          <w:szCs w:val="24"/>
+        </w:rPr>
+      </w:pPr>
+      <w:r>
+        <w:rPr>
+          <w:rFonts w:ascii="Times New Roman" w:hAnsi="Times New Roman" w:cs="Times New Roman"/>
+          <w:sz w:val="24"/>
+          <w:szCs w:val="24"/>
+        </w:rPr>
+        <w:t xml:space="preserve">Goblin: The goblin </w:t>
+      </w:r>
+      <w:r>
+        <w:rPr>
+          <w:rFonts w:ascii="Times New Roman" w:hAnsi="Times New Roman" w:cs="Times New Roman"/>
+          <w:sz w:val="24"/>
+          <w:szCs w:val="24"/>
+        </w:rPr>
+        <w:t>was imported from the Unity Assets store</w:t>
+      </w:r>
+      <w:r>
+        <w:rPr>
+          <w:rFonts w:ascii="Times New Roman" w:hAnsi="Times New Roman" w:cs="Times New Roman"/>
+          <w:sz w:val="24"/>
+          <w:szCs w:val="24"/>
+        </w:rPr>
+        <w:t xml:space="preserve"> since we couldn’t create a model. It is rigged with animations and skeleton. We’re working on being able to get it moving without falling.</w:t>
+      </w:r>
+    </w:p>
+    <w:p>
+      <w:pPr>
+        <w:pStyle w:val="Body"/>
+        <w:spacing w:after="0" w:line="240" w:lineRule="auto"/>
+        <w:contextualSpacing/>
+        <w:rPr>
+          <w:rFonts w:ascii="Times New Roman" w:eastAsia="Times New Roman" w:hAnsi="Times New Roman" w:cs="Times New Roman"/>
+          <w:sz w:val="24"/>
+          <w:szCs w:val="24"/>
+        </w:rPr>
+      </w:pPr>
+    </w:p>
+    <w:p>
+      <w:pPr>
+        <w:pStyle w:val="Body"/>
+        <w:spacing w:after="0" w:line="240" w:lineRule="auto"/>
         <w:contextualSpacing/>
         <w:jc w:val="center"/>
         <w:rPr>
@@ -1396,7 +1748,7 @@
       </w:pPr>
       <w:r>
         <w:rPr>
-          <w:rFonts w:ascii="Times New Roman" w:hAnsi="Times New Roman"/>
+          <w:rFonts w:ascii="Times New Roman" w:hAnsi="Times New Roman" w:cs="Times New Roman"/>
           <w:sz w:val="24"/>
           <w:szCs w:val="24"/>
           <w:u w:val="single"/>
@@ -1407,7 +1759,7 @@
     <w:p>
       <w:pPr>
         <w:pStyle w:val="Body"/>
-        <w:spacing w:line="240" w:lineRule="auto"/>
+        <w:spacing w:after="0" w:line="240" w:lineRule="auto"/>
         <w:contextualSpacing/>
         <w:rPr>
           <w:rFonts w:ascii="Times New Roman" w:eastAsia="Times New Roman" w:hAnsi="Times New Roman" w:cs="Times New Roman"/>
@@ -1428,19 +1780,460 @@
     <w:p>
       <w:pPr>
         <w:pStyle w:val="Body"/>
-        <w:spacing w:line="240" w:lineRule="auto"/>
-        <w:contextualSpacing/>
-        <w:rPr>
-          <w:rFonts w:ascii="Times New Roman" w:eastAsia="Times New Roman" w:hAnsi="Times New Roman" w:cs="Times New Roman"/>
-          <w:sz w:val="24"/>
-          <w:szCs w:val="24"/>
-        </w:rPr>
-      </w:pPr>
-    </w:p>
-    <w:p>
-      <w:pPr>
-        <w:pStyle w:val="Body"/>
-        <w:spacing w:line="240" w:lineRule="auto"/>
+        <w:spacing w:after="0" w:line="240" w:lineRule="auto"/>
+        <w:contextualSpacing/>
+        <w:rPr>
+          <w:rFonts w:ascii="Times New Roman" w:eastAsia="Times New Roman" w:hAnsi="Times New Roman" w:cs="Times New Roman"/>
+          <w:sz w:val="24"/>
+          <w:szCs w:val="24"/>
+        </w:rPr>
+      </w:pPr>
+    </w:p>
+    <w:p>
+      <w:pPr>
+        <w:pStyle w:val="Body"/>
+        <w:spacing w:after="0" w:line="240" w:lineRule="auto"/>
+        <w:contextualSpacing/>
+        <w:jc w:val="center"/>
+        <w:rPr>
+          <w:rFonts w:ascii="Times New Roman" w:eastAsia="Times New Roman" w:hAnsi="Times New Roman" w:cs="Times New Roman"/>
+          <w:sz w:val="24"/>
+          <w:szCs w:val="24"/>
+          <w:u w:val="single"/>
+        </w:rPr>
+      </w:pPr>
+      <w:r>
+        <w:rPr>
+          <w:rFonts w:ascii="Times New Roman" w:eastAsia="Times New Roman" w:hAnsi="Times New Roman" w:cs="Times New Roman"/>
+          <w:sz w:val="24"/>
+          <w:szCs w:val="24"/>
+          <w:u w:val="single"/>
+        </w:rPr>
+        <w:t>SFX</w:t>
+      </w:r>
+    </w:p>
+    <w:p>
+      <w:pPr>
+        <w:pStyle w:val="Body"/>
+        <w:spacing w:after="0" w:line="240" w:lineRule="auto"/>
+        <w:contextualSpacing/>
+        <w:rPr>
+          <w:rFonts w:ascii="Times New Roman" w:eastAsia="Times New Roman" w:hAnsi="Times New Roman" w:cs="Times New Roman"/>
+          <w:sz w:val="24"/>
+          <w:szCs w:val="24"/>
+        </w:rPr>
+      </w:pPr>
+      <w:r>
+        <w:rPr>
+          <w:rFonts w:ascii="Times New Roman" w:eastAsia="Times New Roman" w:hAnsi="Times New Roman" w:cs="Times New Roman"/>
+          <w:sz w:val="24"/>
+          <w:szCs w:val="24"/>
+        </w:rPr>
+        <w:tab/>
+        <w:t xml:space="preserve">There are two sound effects in use. One is an ambient forest sound. According to the recorder, it is a </w:t>
+      </w:r>
+      <w:r>
+        <w:rPr>
+          <w:rFonts w:ascii="Times New Roman" w:hAnsi="Times New Roman" w:cs="Times New Roman"/>
+          <w:sz w:val="24"/>
+          <w:szCs w:val="24"/>
+        </w:rPr>
+        <w:t>h</w:t>
+      </w:r>
+      <w:r>
+        <w:rPr>
+          <w:rFonts w:ascii="Times New Roman" w:hAnsi="Times New Roman" w:cs="Times New Roman"/>
+          <w:sz w:val="24"/>
+          <w:szCs w:val="24"/>
+        </w:rPr>
+        <w:t xml:space="preserve">eavy birdy forest ambiance in </w:t>
+      </w:r>
+      <w:proofErr w:type="spellStart"/>
+      <w:r>
+        <w:rPr>
+          <w:rFonts w:ascii="Times New Roman" w:hAnsi="Times New Roman" w:cs="Times New Roman"/>
+          <w:sz w:val="24"/>
+          <w:szCs w:val="24"/>
+        </w:rPr>
+        <w:t>Koliba</w:t>
+      </w:r>
+      <w:proofErr w:type="spellEnd"/>
+      <w:r>
+        <w:rPr>
+          <w:rFonts w:ascii="Times New Roman" w:hAnsi="Times New Roman" w:cs="Times New Roman"/>
+          <w:sz w:val="24"/>
+          <w:szCs w:val="24"/>
+        </w:rPr>
+        <w:t xml:space="preserve">, Slovakia </w:t>
+      </w:r>
+      <w:r>
+        <w:rPr>
+          <w:rFonts w:ascii="Times New Roman" w:hAnsi="Times New Roman" w:cs="Times New Roman"/>
+          <w:sz w:val="24"/>
+          <w:szCs w:val="24"/>
+        </w:rPr>
+        <w:t xml:space="preserve">in </w:t>
+      </w:r>
+      <w:r>
+        <w:rPr>
+          <w:rFonts w:ascii="Times New Roman" w:hAnsi="Times New Roman" w:cs="Times New Roman"/>
+          <w:sz w:val="24"/>
+          <w:szCs w:val="24"/>
+        </w:rPr>
+        <w:t xml:space="preserve">the Spring. </w:t>
+      </w:r>
+      <w:r>
+        <w:rPr>
+          <w:rFonts w:ascii="Times New Roman" w:hAnsi="Times New Roman" w:cs="Times New Roman"/>
+          <w:sz w:val="24"/>
+          <w:szCs w:val="24"/>
+        </w:rPr>
+        <w:t xml:space="preserve">The other is </w:t>
+      </w:r>
+      <w:r>
+        <w:rPr>
+          <w:rFonts w:ascii="Times New Roman" w:hAnsi="Times New Roman" w:cs="Times New Roman"/>
+          <w:sz w:val="24"/>
+          <w:szCs w:val="24"/>
+        </w:rPr>
+        <w:lastRenderedPageBreak/>
+        <w:t xml:space="preserve">background music created by </w:t>
+      </w:r>
+      <w:proofErr w:type="spellStart"/>
+      <w:r>
+        <w:rPr>
+          <w:rFonts w:ascii="Times New Roman" w:hAnsi="Times New Roman" w:cs="Times New Roman"/>
+          <w:sz w:val="24"/>
+          <w:szCs w:val="24"/>
+        </w:rPr>
+        <w:t>PandaTooth</w:t>
+      </w:r>
+      <w:proofErr w:type="spellEnd"/>
+      <w:r>
+        <w:rPr>
+          <w:rFonts w:ascii="Times New Roman" w:hAnsi="Times New Roman" w:cs="Times New Roman"/>
+          <w:sz w:val="24"/>
+          <w:szCs w:val="24"/>
+        </w:rPr>
+        <w:t xml:space="preserve"> on YouTube. It is a medley of piano covers of “Zelda: Breath of the Wild” music. Both soundtracks are royalty-free.</w:t>
+      </w:r>
+    </w:p>
+    <w:p>
+      <w:pPr>
+        <w:pStyle w:val="Body"/>
+        <w:spacing w:after="0" w:line="240" w:lineRule="auto"/>
+        <w:contextualSpacing/>
+        <w:rPr>
+          <w:rFonts w:ascii="Times New Roman" w:eastAsia="Times New Roman" w:hAnsi="Times New Roman" w:cs="Times New Roman"/>
+          <w:sz w:val="24"/>
+          <w:szCs w:val="24"/>
+        </w:rPr>
+      </w:pPr>
+    </w:p>
+    <w:p>
+      <w:pPr>
+        <w:pStyle w:val="Body"/>
+        <w:spacing w:after="0" w:line="240" w:lineRule="auto"/>
+        <w:contextualSpacing/>
+        <w:jc w:val="center"/>
+        <w:rPr>
+          <w:rFonts w:ascii="Times New Roman" w:eastAsia="Times New Roman" w:hAnsi="Times New Roman" w:cs="Times New Roman"/>
+          <w:sz w:val="24"/>
+          <w:szCs w:val="24"/>
+          <w:u w:val="single"/>
+        </w:rPr>
+      </w:pPr>
+      <w:r>
+        <w:rPr>
+          <w:rFonts w:ascii="Times New Roman" w:eastAsia="Times New Roman" w:hAnsi="Times New Roman" w:cs="Times New Roman"/>
+          <w:sz w:val="24"/>
+          <w:szCs w:val="24"/>
+          <w:u w:val="single"/>
+        </w:rPr>
+        <w:t>Level Design</w:t>
+      </w:r>
+    </w:p>
+    <w:p>
+      <w:pPr>
+        <w:pStyle w:val="Body"/>
+        <w:spacing w:after="0" w:line="240" w:lineRule="auto"/>
+        <w:contextualSpacing/>
+        <w:rPr>
+          <w:rFonts w:ascii="Times New Roman" w:hAnsi="Times New Roman" w:cs="Times New Roman"/>
+          <w:sz w:val="24"/>
+          <w:szCs w:val="24"/>
+        </w:rPr>
+      </w:pPr>
+      <w:r>
+        <w:rPr>
+          <w:rFonts w:ascii="Times New Roman" w:hAnsi="Times New Roman" w:cs="Times New Roman"/>
+          <w:sz w:val="24"/>
+          <w:szCs w:val="24"/>
+        </w:rPr>
+        <w:tab/>
+        <w:t>For Before Dark, we decided that we wanted to have somewhat of an open world format</w:t>
+      </w:r>
+      <w:r>
+        <w:rPr>
+          <w:rFonts w:ascii="Times New Roman" w:hAnsi="Times New Roman" w:cs="Times New Roman"/>
+          <w:sz w:val="24"/>
+          <w:szCs w:val="24"/>
+        </w:rPr>
+        <w:t xml:space="preserve"> </w:t>
+      </w:r>
+      <w:r>
+        <w:rPr>
+          <w:rFonts w:ascii="Times New Roman" w:hAnsi="Times New Roman" w:cs="Times New Roman"/>
+          <w:sz w:val="24"/>
+          <w:szCs w:val="24"/>
+        </w:rPr>
+        <w:t>for each level. So, I thought plenty about what games could inspire that. What I came up with</w:t>
+      </w:r>
+      <w:r>
+        <w:rPr>
+          <w:rFonts w:ascii="Times New Roman" w:hAnsi="Times New Roman" w:cs="Times New Roman"/>
+          <w:sz w:val="24"/>
+          <w:szCs w:val="24"/>
+        </w:rPr>
+        <w:t xml:space="preserve"> </w:t>
+      </w:r>
+      <w:r>
+        <w:rPr>
+          <w:rFonts w:ascii="Times New Roman" w:hAnsi="Times New Roman" w:cs="Times New Roman"/>
+          <w:sz w:val="24"/>
+          <w:szCs w:val="24"/>
+        </w:rPr>
+        <w:t xml:space="preserve">was trying to base it somewhat </w:t>
+      </w:r>
+      <w:proofErr w:type="gramStart"/>
+      <w:r>
+        <w:rPr>
+          <w:rFonts w:ascii="Times New Roman" w:hAnsi="Times New Roman" w:cs="Times New Roman"/>
+          <w:sz w:val="24"/>
+          <w:szCs w:val="24"/>
+        </w:rPr>
+        <w:t>off of</w:t>
+      </w:r>
+      <w:proofErr w:type="gramEnd"/>
+      <w:r>
+        <w:rPr>
+          <w:rFonts w:ascii="Times New Roman" w:hAnsi="Times New Roman" w:cs="Times New Roman"/>
+          <w:sz w:val="24"/>
+          <w:szCs w:val="24"/>
+        </w:rPr>
+        <w:t xml:space="preserve"> Breath of the Wild. We wanted each level to be open to</w:t>
+      </w:r>
+      <w:r>
+        <w:rPr>
+          <w:rFonts w:ascii="Times New Roman" w:hAnsi="Times New Roman" w:cs="Times New Roman"/>
+          <w:sz w:val="24"/>
+          <w:szCs w:val="24"/>
+        </w:rPr>
+        <w:t xml:space="preserve"> </w:t>
+      </w:r>
+      <w:r>
+        <w:rPr>
+          <w:rFonts w:ascii="Times New Roman" w:hAnsi="Times New Roman" w:cs="Times New Roman"/>
+          <w:sz w:val="24"/>
+          <w:szCs w:val="24"/>
+        </w:rPr>
+        <w:t xml:space="preserve">explore. This is because our character must search for certain objects in order to progress to </w:t>
+      </w:r>
+      <w:r>
+        <w:rPr>
+          <w:rFonts w:ascii="Times New Roman" w:hAnsi="Times New Roman" w:cs="Times New Roman"/>
+          <w:sz w:val="24"/>
+          <w:szCs w:val="24"/>
+        </w:rPr>
+        <w:t xml:space="preserve"> </w:t>
+      </w:r>
+      <w:r>
+        <w:rPr>
+          <w:rFonts w:ascii="Times New Roman" w:hAnsi="Times New Roman" w:cs="Times New Roman"/>
+          <w:sz w:val="24"/>
+          <w:szCs w:val="24"/>
+        </w:rPr>
+        <w:t xml:space="preserve"> level. I found assets to use in an asset </w:t>
+      </w:r>
+      <w:proofErr w:type="gramStart"/>
+      <w:r>
+        <w:rPr>
+          <w:rFonts w:ascii="Times New Roman" w:hAnsi="Times New Roman" w:cs="Times New Roman"/>
+          <w:sz w:val="24"/>
+          <w:szCs w:val="24"/>
+        </w:rPr>
+        <w:t>pack, and</w:t>
+      </w:r>
+      <w:proofErr w:type="gramEnd"/>
+      <w:r>
+        <w:rPr>
+          <w:rFonts w:ascii="Times New Roman" w:hAnsi="Times New Roman" w:cs="Times New Roman"/>
+          <w:sz w:val="24"/>
+          <w:szCs w:val="24"/>
+        </w:rPr>
+        <w:t xml:space="preserve"> began building. I built an enclosed</w:t>
+      </w:r>
+      <w:r>
+        <w:rPr>
+          <w:rFonts w:ascii="Times New Roman" w:hAnsi="Times New Roman" w:cs="Times New Roman"/>
+          <w:sz w:val="24"/>
+          <w:szCs w:val="24"/>
+        </w:rPr>
+        <w:t xml:space="preserve"> </w:t>
+      </w:r>
+      <w:r>
+        <w:rPr>
+          <w:rFonts w:ascii="Times New Roman" w:hAnsi="Times New Roman" w:cs="Times New Roman"/>
+          <w:sz w:val="24"/>
+          <w:szCs w:val="24"/>
+        </w:rPr>
+        <w:t>environment using mountains to create the illusion of the forest. I then built hills and lakes for</w:t>
+      </w:r>
+      <w:r>
+        <w:rPr>
+          <w:rFonts w:ascii="Times New Roman" w:hAnsi="Times New Roman" w:cs="Times New Roman"/>
+          <w:sz w:val="24"/>
+          <w:szCs w:val="24"/>
+        </w:rPr>
+        <w:t xml:space="preserve"> </w:t>
+      </w:r>
+      <w:r>
+        <w:rPr>
+          <w:rFonts w:ascii="Times New Roman" w:hAnsi="Times New Roman" w:cs="Times New Roman"/>
+          <w:sz w:val="24"/>
+          <w:szCs w:val="24"/>
+        </w:rPr>
+        <w:t>the character to traverse through. I also implemented plenty of trees, given that it is a forest. The</w:t>
+      </w:r>
+      <w:r>
+        <w:rPr>
+          <w:rFonts w:ascii="Times New Roman" w:hAnsi="Times New Roman" w:cs="Times New Roman"/>
+          <w:sz w:val="24"/>
+          <w:szCs w:val="24"/>
+        </w:rPr>
+        <w:t xml:space="preserve"> </w:t>
+      </w:r>
+      <w:r>
+        <w:rPr>
+          <w:rFonts w:ascii="Times New Roman" w:hAnsi="Times New Roman" w:cs="Times New Roman"/>
+          <w:sz w:val="24"/>
+          <w:szCs w:val="24"/>
+        </w:rPr>
+        <w:t>goal of this level was to make it appropriately big enough for the character to have to explore for</w:t>
+      </w:r>
+      <w:r>
+        <w:rPr>
+          <w:rFonts w:ascii="Times New Roman" w:hAnsi="Times New Roman" w:cs="Times New Roman"/>
+          <w:sz w:val="24"/>
+          <w:szCs w:val="24"/>
+        </w:rPr>
+        <w:t xml:space="preserve"> </w:t>
+      </w:r>
+      <w:r>
+        <w:rPr>
+          <w:rFonts w:ascii="Times New Roman" w:hAnsi="Times New Roman" w:cs="Times New Roman"/>
+          <w:sz w:val="24"/>
+          <w:szCs w:val="24"/>
+        </w:rPr>
+        <w:t>items, but not so big that the user would get bored, or not be able to finish in the time restraint.</w:t>
+      </w:r>
+    </w:p>
+    <w:p>
+      <w:pPr>
+        <w:pStyle w:val="Body"/>
+        <w:spacing w:after="0" w:line="240" w:lineRule="auto"/>
+        <w:contextualSpacing/>
+        <w:rPr>
+          <w:rFonts w:ascii="Times New Roman" w:eastAsia="Times New Roman" w:hAnsi="Times New Roman" w:cs="Times New Roman"/>
+          <w:sz w:val="24"/>
+          <w:szCs w:val="24"/>
+        </w:rPr>
+      </w:pPr>
+      <w:r>
+        <w:rPr>
+          <w:rFonts w:ascii="Times New Roman" w:hAnsi="Times New Roman" w:cs="Times New Roman"/>
+          <w:sz w:val="24"/>
+          <w:szCs w:val="24"/>
+        </w:rPr>
+        <w:tab/>
+      </w:r>
+      <w:r>
+        <w:rPr>
+          <w:rFonts w:ascii="Times New Roman" w:hAnsi="Times New Roman" w:cs="Times New Roman"/>
+          <w:sz w:val="24"/>
+          <w:szCs w:val="24"/>
+        </w:rPr>
+        <w:tab/>
+      </w:r>
+    </w:p>
+    <w:p>
+      <w:pPr>
+        <w:pStyle w:val="Body"/>
+        <w:spacing w:after="0" w:line="240" w:lineRule="auto"/>
+        <w:contextualSpacing/>
+        <w:jc w:val="center"/>
+        <w:rPr>
+          <w:rFonts w:ascii="Times New Roman" w:eastAsia="Times New Roman" w:hAnsi="Times New Roman" w:cs="Times New Roman"/>
+          <w:sz w:val="24"/>
+          <w:szCs w:val="24"/>
+          <w:u w:val="single"/>
+        </w:rPr>
+      </w:pPr>
+      <w:r>
+        <w:rPr>
+          <w:rFonts w:ascii="Times New Roman" w:eastAsia="Times New Roman" w:hAnsi="Times New Roman" w:cs="Times New Roman"/>
+          <w:sz w:val="24"/>
+          <w:szCs w:val="24"/>
+          <w:u w:val="single"/>
+        </w:rPr>
+        <w:t>Website</w:t>
+      </w:r>
+    </w:p>
+    <w:p>
+      <w:pPr>
+        <w:pStyle w:val="Body"/>
+        <w:spacing w:after="0" w:line="240" w:lineRule="auto"/>
+        <w:contextualSpacing/>
+        <w:rPr>
+          <w:rFonts w:ascii="Times New Roman" w:eastAsia="Times New Roman" w:hAnsi="Times New Roman" w:cs="Times New Roman"/>
+          <w:sz w:val="24"/>
+          <w:szCs w:val="24"/>
+        </w:rPr>
+      </w:pPr>
+      <w:r>
+        <w:rPr>
+          <w:rFonts w:ascii="Times New Roman" w:eastAsia="Times New Roman" w:hAnsi="Times New Roman" w:cs="Times New Roman"/>
+          <w:sz w:val="24"/>
+          <w:szCs w:val="24"/>
+        </w:rPr>
+        <w:tab/>
+      </w:r>
+      <w:r>
+        <w:rPr>
+          <w:rFonts w:ascii="Times New Roman" w:eastAsia="Times New Roman" w:hAnsi="Times New Roman" w:cs="Times New Roman"/>
+          <w:sz w:val="24"/>
+          <w:szCs w:val="24"/>
+        </w:rPr>
+        <w:t>https://before-dark.web.app/</w:t>
+      </w:r>
+    </w:p>
+    <w:p>
+      <w:pPr>
+        <w:pStyle w:val="Body"/>
+        <w:spacing w:after="0" w:line="240" w:lineRule="auto"/>
+        <w:ind w:left="360"/>
+        <w:contextualSpacing/>
+        <w:rPr>
+          <w:rFonts w:ascii="Times New Roman" w:eastAsia="Times New Roman" w:hAnsi="Times New Roman" w:cs="Times New Roman"/>
+          <w:sz w:val="24"/>
+          <w:szCs w:val="24"/>
+        </w:rPr>
+      </w:pPr>
+    </w:p>
+    <w:p>
+      <w:pPr>
+        <w:pStyle w:val="Body"/>
+        <w:spacing w:after="0" w:line="240" w:lineRule="auto"/>
         <w:ind w:left="1440" w:firstLine="720"/>
         <w:contextualSpacing/>
         <w:rPr>
@@ -1453,19 +2246,59 @@
       </w:pPr>
       <w:r>
         <w:rPr>
-          <w:rFonts w:ascii="Times New Roman" w:hAnsi="Times New Roman"/>
+          <w:rFonts w:ascii="Times New Roman" w:hAnsi="Times New Roman" w:cs="Times New Roman"/>
           <w:b/>
           <w:bCs/>
           <w:sz w:val="24"/>
           <w:szCs w:val="24"/>
         </w:rPr>
-        <w:t>Actual Member Contributions (as of 3/29/20)</w:t>
-      </w:r>
-    </w:p>
-    <w:p>
-      <w:pPr>
-        <w:pStyle w:val="Body"/>
-        <w:spacing w:line="240" w:lineRule="auto"/>
+        <w:t xml:space="preserve">Actual Member Contributions (as of </w:t>
+      </w:r>
+      <w:r>
+        <w:rPr>
+          <w:rFonts w:ascii="Times New Roman" w:hAnsi="Times New Roman" w:cs="Times New Roman"/>
+          <w:b/>
+          <w:bCs/>
+          <w:sz w:val="24"/>
+          <w:szCs w:val="24"/>
+        </w:rPr>
+        <w:t>4</w:t>
+      </w:r>
+      <w:r>
+        <w:rPr>
+          <w:rFonts w:ascii="Times New Roman" w:hAnsi="Times New Roman" w:cs="Times New Roman"/>
+          <w:b/>
+          <w:bCs/>
+          <w:sz w:val="24"/>
+          <w:szCs w:val="24"/>
+        </w:rPr>
+        <w:t>/</w:t>
+      </w:r>
+      <w:r>
+        <w:rPr>
+          <w:rFonts w:ascii="Times New Roman" w:hAnsi="Times New Roman" w:cs="Times New Roman"/>
+          <w:b/>
+          <w:bCs/>
+          <w:sz w:val="24"/>
+          <w:szCs w:val="24"/>
+        </w:rPr>
+        <w:t>3</w:t>
+      </w:r>
+      <w:r>
+        <w:rPr>
+          <w:rFonts w:ascii="Times New Roman" w:hAnsi="Times New Roman" w:cs="Times New Roman"/>
+          <w:b/>
+          <w:bCs/>
+          <w:sz w:val="24"/>
+          <w:szCs w:val="24"/>
+        </w:rPr>
+        <w:t>/20)</w:t>
+      </w:r>
+    </w:p>
+    <w:p>
+      <w:pPr>
+        <w:pStyle w:val="Body"/>
+        <w:spacing w:after="0" w:line="240" w:lineRule="auto"/>
         <w:contextualSpacing/>
         <w:jc w:val="center"/>
         <w:rPr>
@@ -1477,7 +2310,7 @@
       </w:pPr>
       <w:r>
         <w:rPr>
-          <w:rFonts w:ascii="Times New Roman" w:hAnsi="Times New Roman"/>
+          <w:rFonts w:ascii="Times New Roman" w:hAnsi="Times New Roman" w:cs="Times New Roman"/>
           <w:sz w:val="24"/>
           <w:szCs w:val="24"/>
           <w:u w:val="single"/>
@@ -1493,17 +2326,17 @@
           <w:ilvl w:val="0"/>
           <w:numId w:val="2"/>
         </w:numPr>
-        <w:spacing w:line="240" w:lineRule="auto"/>
-        <w:contextualSpacing/>
-        <w:rPr>
-          <w:rFonts w:ascii="Times New Roman" w:hAnsi="Times New Roman"/>
-          <w:sz w:val="24"/>
-          <w:szCs w:val="24"/>
-        </w:rPr>
-      </w:pPr>
-      <w:r>
-        <w:rPr>
-          <w:rFonts w:ascii="Times New Roman" w:hAnsi="Times New Roman"/>
+        <w:spacing w:after="0" w:line="240" w:lineRule="auto"/>
+        <w:contextualSpacing/>
+        <w:rPr>
+          <w:rFonts w:ascii="Times New Roman" w:hAnsi="Times New Roman" w:cs="Times New Roman"/>
+          <w:sz w:val="24"/>
+          <w:szCs w:val="24"/>
+        </w:rPr>
+      </w:pPr>
+      <w:r>
+        <w:rPr>
+          <w:rFonts w:ascii="Times New Roman" w:hAnsi="Times New Roman" w:cs="Times New Roman"/>
           <w:sz w:val="24"/>
           <w:szCs w:val="24"/>
         </w:rPr>
@@ -1517,17 +2350,17 @@
           <w:ilvl w:val="0"/>
           <w:numId w:val="2"/>
         </w:numPr>
-        <w:spacing w:line="240" w:lineRule="auto"/>
-        <w:contextualSpacing/>
-        <w:rPr>
-          <w:rFonts w:ascii="Times New Roman" w:hAnsi="Times New Roman"/>
-          <w:sz w:val="24"/>
-          <w:szCs w:val="24"/>
-        </w:rPr>
-      </w:pPr>
-      <w:r>
-        <w:rPr>
-          <w:rFonts w:ascii="Times New Roman" w:hAnsi="Times New Roman"/>
+        <w:spacing w:after="0" w:line="240" w:lineRule="auto"/>
+        <w:contextualSpacing/>
+        <w:rPr>
+          <w:rFonts w:ascii="Times New Roman" w:hAnsi="Times New Roman" w:cs="Times New Roman"/>
+          <w:sz w:val="24"/>
+          <w:szCs w:val="24"/>
+        </w:rPr>
+      </w:pPr>
+      <w:r>
+        <w:rPr>
+          <w:rFonts w:ascii="Times New Roman" w:hAnsi="Times New Roman" w:cs="Times New Roman"/>
           <w:sz w:val="24"/>
           <w:szCs w:val="24"/>
         </w:rPr>
@@ -1541,17 +2374,17 @@
           <w:ilvl w:val="0"/>
           <w:numId w:val="2"/>
         </w:numPr>
-        <w:spacing w:line="240" w:lineRule="auto"/>
-        <w:contextualSpacing/>
-        <w:rPr>
-          <w:rFonts w:ascii="Times New Roman" w:hAnsi="Times New Roman"/>
-          <w:sz w:val="24"/>
-          <w:szCs w:val="24"/>
-        </w:rPr>
-      </w:pPr>
-      <w:r>
-        <w:rPr>
-          <w:rFonts w:ascii="Times New Roman" w:hAnsi="Times New Roman"/>
+        <w:spacing w:after="0" w:line="240" w:lineRule="auto"/>
+        <w:contextualSpacing/>
+        <w:rPr>
+          <w:rFonts w:ascii="Times New Roman" w:hAnsi="Times New Roman" w:cs="Times New Roman"/>
+          <w:sz w:val="24"/>
+          <w:szCs w:val="24"/>
+        </w:rPr>
+      </w:pPr>
+      <w:r>
+        <w:rPr>
+          <w:rFonts w:ascii="Times New Roman" w:hAnsi="Times New Roman" w:cs="Times New Roman"/>
           <w:sz w:val="24"/>
           <w:szCs w:val="24"/>
         </w:rPr>
@@ -1565,17 +2398,17 @@
           <w:ilvl w:val="0"/>
           <w:numId w:val="2"/>
         </w:numPr>
-        <w:spacing w:line="240" w:lineRule="auto"/>
-        <w:contextualSpacing/>
-        <w:rPr>
-          <w:rFonts w:ascii="Times New Roman" w:hAnsi="Times New Roman"/>
-          <w:sz w:val="24"/>
-          <w:szCs w:val="24"/>
-        </w:rPr>
-      </w:pPr>
-      <w:r>
-        <w:rPr>
-          <w:rFonts w:ascii="Times New Roman" w:hAnsi="Times New Roman"/>
+        <w:spacing w:after="0" w:line="240" w:lineRule="auto"/>
+        <w:contextualSpacing/>
+        <w:rPr>
+          <w:rFonts w:ascii="Times New Roman" w:hAnsi="Times New Roman" w:cs="Times New Roman"/>
+          <w:sz w:val="24"/>
+          <w:szCs w:val="24"/>
+        </w:rPr>
+      </w:pPr>
+      <w:r>
+        <w:rPr>
+          <w:rFonts w:ascii="Times New Roman" w:hAnsi="Times New Roman" w:cs="Times New Roman"/>
           <w:sz w:val="24"/>
           <w:szCs w:val="24"/>
         </w:rPr>
@@ -1589,17 +2422,17 @@
           <w:ilvl w:val="1"/>
           <w:numId w:val="2"/>
         </w:numPr>
-        <w:spacing w:line="240" w:lineRule="auto"/>
-        <w:contextualSpacing/>
-        <w:rPr>
-          <w:rFonts w:ascii="Times New Roman" w:hAnsi="Times New Roman"/>
-          <w:sz w:val="24"/>
-          <w:szCs w:val="24"/>
-        </w:rPr>
-      </w:pPr>
-      <w:r>
-        <w:rPr>
-          <w:rFonts w:ascii="Times New Roman" w:hAnsi="Times New Roman"/>
+        <w:spacing w:after="0" w:line="240" w:lineRule="auto"/>
+        <w:contextualSpacing/>
+        <w:rPr>
+          <w:rFonts w:ascii="Times New Roman" w:hAnsi="Times New Roman" w:cs="Times New Roman"/>
+          <w:sz w:val="24"/>
+          <w:szCs w:val="24"/>
+        </w:rPr>
+      </w:pPr>
+      <w:r>
+        <w:rPr>
+          <w:rFonts w:ascii="Times New Roman" w:hAnsi="Times New Roman" w:cs="Times New Roman"/>
           <w:sz w:val="24"/>
           <w:szCs w:val="24"/>
         </w:rPr>
@@ -1613,17 +2446,17 @@
           <w:ilvl w:val="1"/>
           <w:numId w:val="2"/>
         </w:numPr>
-        <w:spacing w:line="240" w:lineRule="auto"/>
-        <w:contextualSpacing/>
-        <w:rPr>
-          <w:rFonts w:ascii="Times New Roman" w:hAnsi="Times New Roman"/>
-          <w:sz w:val="24"/>
-          <w:szCs w:val="24"/>
-        </w:rPr>
-      </w:pPr>
-      <w:r>
-        <w:rPr>
-          <w:rFonts w:ascii="Times New Roman" w:hAnsi="Times New Roman"/>
+        <w:spacing w:after="0" w:line="240" w:lineRule="auto"/>
+        <w:contextualSpacing/>
+        <w:rPr>
+          <w:rFonts w:ascii="Times New Roman" w:hAnsi="Times New Roman" w:cs="Times New Roman"/>
+          <w:sz w:val="24"/>
+          <w:szCs w:val="24"/>
+        </w:rPr>
+      </w:pPr>
+      <w:r>
+        <w:rPr>
+          <w:rFonts w:ascii="Times New Roman" w:hAnsi="Times New Roman" w:cs="Times New Roman"/>
           <w:sz w:val="24"/>
           <w:szCs w:val="24"/>
         </w:rPr>
@@ -1637,17 +2470,17 @@
           <w:ilvl w:val="1"/>
           <w:numId w:val="2"/>
         </w:numPr>
-        <w:spacing w:line="240" w:lineRule="auto"/>
-        <w:contextualSpacing/>
-        <w:rPr>
-          <w:rFonts w:ascii="Times New Roman" w:hAnsi="Times New Roman"/>
-          <w:sz w:val="24"/>
-          <w:szCs w:val="24"/>
-        </w:rPr>
-      </w:pPr>
-      <w:r>
-        <w:rPr>
-          <w:rFonts w:ascii="Times New Roman" w:hAnsi="Times New Roman"/>
+        <w:spacing w:after="0" w:line="240" w:lineRule="auto"/>
+        <w:contextualSpacing/>
+        <w:rPr>
+          <w:rFonts w:ascii="Times New Roman" w:hAnsi="Times New Roman" w:cs="Times New Roman"/>
+          <w:sz w:val="24"/>
+          <w:szCs w:val="24"/>
+        </w:rPr>
+      </w:pPr>
+      <w:r>
+        <w:rPr>
+          <w:rFonts w:ascii="Times New Roman" w:hAnsi="Times New Roman" w:cs="Times New Roman"/>
           <w:sz w:val="24"/>
           <w:szCs w:val="24"/>
         </w:rPr>
@@ -1661,17 +2494,17 @@
           <w:ilvl w:val="1"/>
           <w:numId w:val="2"/>
         </w:numPr>
-        <w:spacing w:line="240" w:lineRule="auto"/>
-        <w:contextualSpacing/>
-        <w:rPr>
-          <w:rFonts w:ascii="Times New Roman" w:hAnsi="Times New Roman"/>
-          <w:sz w:val="24"/>
-          <w:szCs w:val="24"/>
-        </w:rPr>
-      </w:pPr>
-      <w:r>
-        <w:rPr>
-          <w:rFonts w:ascii="Times New Roman" w:hAnsi="Times New Roman"/>
+        <w:spacing w:after="0" w:line="240" w:lineRule="auto"/>
+        <w:contextualSpacing/>
+        <w:rPr>
+          <w:rFonts w:ascii="Times New Roman" w:hAnsi="Times New Roman" w:cs="Times New Roman"/>
+          <w:sz w:val="24"/>
+          <w:szCs w:val="24"/>
+        </w:rPr>
+      </w:pPr>
+      <w:r>
+        <w:rPr>
+          <w:rFonts w:ascii="Times New Roman" w:hAnsi="Times New Roman" w:cs="Times New Roman"/>
           <w:sz w:val="24"/>
           <w:szCs w:val="24"/>
         </w:rPr>
@@ -1685,17 +2518,17 @@
           <w:ilvl w:val="0"/>
           <w:numId w:val="2"/>
         </w:numPr>
-        <w:spacing w:line="240" w:lineRule="auto"/>
-        <w:contextualSpacing/>
-        <w:rPr>
-          <w:rFonts w:ascii="Times New Roman" w:hAnsi="Times New Roman"/>
-          <w:sz w:val="24"/>
-          <w:szCs w:val="24"/>
-        </w:rPr>
-      </w:pPr>
-      <w:r>
-        <w:rPr>
-          <w:rFonts w:ascii="Times New Roman" w:hAnsi="Times New Roman"/>
+        <w:spacing w:after="0" w:line="240" w:lineRule="auto"/>
+        <w:contextualSpacing/>
+        <w:rPr>
+          <w:rFonts w:ascii="Times New Roman" w:hAnsi="Times New Roman" w:cs="Times New Roman"/>
+          <w:sz w:val="24"/>
+          <w:szCs w:val="24"/>
+        </w:rPr>
+      </w:pPr>
+      <w:r>
+        <w:rPr>
+          <w:rFonts w:ascii="Times New Roman" w:hAnsi="Times New Roman" w:cs="Times New Roman"/>
           <w:sz w:val="24"/>
           <w:szCs w:val="24"/>
         </w:rPr>
@@ -1704,76 +2537,80 @@
     </w:p>
     <w:p>
       <w:pPr>
+        <w:ind w:left="360" w:firstLine="720"/>
+        <w:contextualSpacing/>
+      </w:pPr>
+      <w:r>
+        <w:t>During each phase of the project, I made sure goals were met in a timely fashion</w:t>
+      </w:r>
+      <w:r>
+        <w:t>,</w:t>
+      </w:r>
+      <w:r>
+        <w:t xml:space="preserve"> and team members were </w:t>
+      </w:r>
+      <w:r>
+        <w:t xml:space="preserve">contributing to the overall success of the project. Utilizing the OPPM sheet to make sure we are on task. Unfortunately, we lost some group members, with one dropping the class, and another who went MIA for ~5 weeks. This resulted in a </w:t>
+      </w:r>
+      <w:r>
+        <w:t>6</w:t>
+      </w:r>
+      <w:r>
+        <w:t>-man</w:t>
+      </w:r>
+      <w:r>
+        <w:t xml:space="preserve"> team turning into a </w:t>
+      </w:r>
+      <w:r>
+        <w:t>4</w:t>
+      </w:r>
+      <w:r>
+        <w:t>-</w:t>
+      </w:r>
+      <w:r>
+        <w:t>man team</w:t>
+      </w:r>
+      <w:r>
+        <w:t>,</w:t>
+      </w:r>
+      <w:r>
+        <w:t xml:space="preserve"> which made the overall </w:t>
+      </w:r>
+      <w:r>
+        <w:t>workload</w:t>
+      </w:r>
+      <w:r>
+        <w:t xml:space="preserve"> of the project much more strenuous that it should have been. Each team member had to pick up extra work with other classes </w:t>
+      </w:r>
+      <w:r>
+        <w:t>during</w:t>
+      </w:r>
+      <w:r>
+        <w:t xml:space="preserve"> a pandemic. Although the game is not exactly how we described, as it </w:t>
+      </w:r>
+      <w:r>
+        <w:t>would be in</w:t>
+      </w:r>
+      <w:r>
+        <w:t xml:space="preserve"> the original document, we still managed to pull though, and ma</w:t>
+      </w:r>
+      <w:r>
+        <w:t>d</w:t>
+      </w:r>
+      <w:r>
+        <w:t xml:space="preserve">e a decent demo. Along with group management, I also implemented the player controller script, which allows the main player to move, camera controller script, and camera collision script, as well as helping with documentation and other areas of the game when a bug may arise or if anything else needed work. </w:t>
+      </w:r>
+    </w:p>
+    <w:p>
+      <w:pPr>
         <w:ind w:left="720" w:firstLine="720"/>
         <w:contextualSpacing/>
       </w:pPr>
-      <w:r>
-        <w:t>During each phase of the project, I made sure goals were met in a timely fashion</w:t>
-      </w:r>
-      <w:r>
-        <w:t>,</w:t>
-      </w:r>
-      <w:r>
-        <w:t xml:space="preserve"> and team members were </w:t>
-      </w:r>
-      <w:r>
-        <w:t xml:space="preserve">contributing to the overall success of the project. Utilizing the OPPM sheet to make sure we are on task. Unfortunately, we lost some group members, with one dropping the class, and another who went MIA for ~5 weeks. This resulted in a </w:t>
-      </w:r>
-      <w:r>
-        <w:t>6</w:t>
-      </w:r>
-      <w:r>
-        <w:t>-man</w:t>
-      </w:r>
-      <w:r>
-        <w:t xml:space="preserve"> team turning into a </w:t>
-      </w:r>
-      <w:r>
-        <w:t>4</w:t>
-      </w:r>
-      <w:bookmarkStart w:id="0" w:name="_GoBack"/>
-      <w:bookmarkEnd w:id="0"/>
-      <w:r>
-        <w:t>-</w:t>
-      </w:r>
-      <w:r>
-        <w:t>man team</w:t>
-      </w:r>
-      <w:r>
-        <w:t>,</w:t>
-      </w:r>
-      <w:r>
-        <w:t xml:space="preserve"> which made the overall </w:t>
-      </w:r>
-      <w:r>
-        <w:t>workload</w:t>
-      </w:r>
-      <w:r>
-        <w:t xml:space="preserve"> of the project much more strenuous that it should have been. Each team member had to pick up extra work with other classes in the </w:t>
-      </w:r>
-      <w:r>
-        <w:t>midst</w:t>
-      </w:r>
-      <w:r>
-        <w:t xml:space="preserve"> of a pandemic. Although the game is not exactly how we described, as it </w:t>
-      </w:r>
-      <w:r>
-        <w:t>would be in</w:t>
-      </w:r>
-      <w:r>
-        <w:t xml:space="preserve"> the original document, we still managed to pull though, and ma</w:t>
-      </w:r>
-      <w:r>
-        <w:t>d</w:t>
-      </w:r>
-      <w:r>
-        <w:t xml:space="preserve">e a decent demo. Along with group management, I also implemented the player controller script, which allows the main player to move, camera controller script, and camera collision script, as well as helping with documentation and other areas of the game when a bug may arise or if anything else needed work. </w:t>
-      </w:r>
-    </w:p>
-    <w:p>
-      <w:pPr>
-        <w:pStyle w:val="Body"/>
-        <w:spacing w:line="240" w:lineRule="auto"/>
+    </w:p>
+    <w:p>
+      <w:pPr>
+        <w:pStyle w:val="Body"/>
+        <w:spacing w:after="0" w:line="240" w:lineRule="auto"/>
         <w:contextualSpacing/>
         <w:jc w:val="center"/>
         <w:rPr>
@@ -1785,7 +2622,7 @@
       </w:pPr>
       <w:r>
         <w:rPr>
-          <w:rFonts w:ascii="Times New Roman" w:hAnsi="Times New Roman"/>
+          <w:rFonts w:ascii="Times New Roman" w:hAnsi="Times New Roman" w:cs="Times New Roman"/>
           <w:sz w:val="24"/>
           <w:szCs w:val="24"/>
           <w:u w:val="single"/>
@@ -1800,17 +2637,17 @@
           <w:ilvl w:val="0"/>
           <w:numId w:val="2"/>
         </w:numPr>
-        <w:spacing w:line="240" w:lineRule="auto"/>
-        <w:contextualSpacing/>
-        <w:rPr>
-          <w:rFonts w:ascii="Times New Roman" w:hAnsi="Times New Roman"/>
-          <w:sz w:val="24"/>
-          <w:szCs w:val="24"/>
-        </w:rPr>
-      </w:pPr>
-      <w:r>
-        <w:rPr>
-          <w:rFonts w:ascii="Times New Roman" w:hAnsi="Times New Roman"/>
+        <w:spacing w:after="0" w:line="240" w:lineRule="auto"/>
+        <w:contextualSpacing/>
+        <w:rPr>
+          <w:rFonts w:ascii="Times New Roman" w:hAnsi="Times New Roman" w:cs="Times New Roman"/>
+          <w:sz w:val="24"/>
+          <w:szCs w:val="24"/>
+        </w:rPr>
+      </w:pPr>
+      <w:r>
+        <w:rPr>
+          <w:rFonts w:ascii="Times New Roman" w:hAnsi="Times New Roman" w:cs="Times New Roman"/>
           <w:sz w:val="24"/>
           <w:szCs w:val="24"/>
         </w:rPr>
@@ -1824,17 +2661,17 @@
           <w:ilvl w:val="0"/>
           <w:numId w:val="2"/>
         </w:numPr>
-        <w:spacing w:line="240" w:lineRule="auto"/>
-        <w:contextualSpacing/>
-        <w:rPr>
-          <w:rFonts w:ascii="Times New Roman" w:hAnsi="Times New Roman"/>
-          <w:sz w:val="24"/>
-          <w:szCs w:val="24"/>
-        </w:rPr>
-      </w:pPr>
-      <w:r>
-        <w:rPr>
-          <w:rFonts w:ascii="Times New Roman" w:hAnsi="Times New Roman"/>
+        <w:spacing w:after="0" w:line="240" w:lineRule="auto"/>
+        <w:contextualSpacing/>
+        <w:rPr>
+          <w:rFonts w:ascii="Times New Roman" w:hAnsi="Times New Roman" w:cs="Times New Roman"/>
+          <w:sz w:val="24"/>
+          <w:szCs w:val="24"/>
+        </w:rPr>
+      </w:pPr>
+      <w:r>
+        <w:rPr>
+          <w:rFonts w:ascii="Times New Roman" w:hAnsi="Times New Roman" w:cs="Times New Roman"/>
           <w:sz w:val="24"/>
           <w:szCs w:val="24"/>
         </w:rPr>
@@ -1848,17 +2685,17 @@
           <w:ilvl w:val="0"/>
           <w:numId w:val="2"/>
         </w:numPr>
-        <w:spacing w:line="240" w:lineRule="auto"/>
-        <w:contextualSpacing/>
-        <w:rPr>
-          <w:rFonts w:ascii="Times New Roman" w:hAnsi="Times New Roman"/>
-          <w:sz w:val="24"/>
-          <w:szCs w:val="24"/>
-        </w:rPr>
-      </w:pPr>
-      <w:r>
-        <w:rPr>
-          <w:rFonts w:ascii="Times New Roman" w:hAnsi="Times New Roman"/>
+        <w:spacing w:after="0" w:line="240" w:lineRule="auto"/>
+        <w:contextualSpacing/>
+        <w:rPr>
+          <w:rFonts w:ascii="Times New Roman" w:hAnsi="Times New Roman" w:cs="Times New Roman"/>
+          <w:sz w:val="24"/>
+          <w:szCs w:val="24"/>
+        </w:rPr>
+      </w:pPr>
+      <w:r>
+        <w:rPr>
+          <w:rFonts w:ascii="Times New Roman" w:hAnsi="Times New Roman" w:cs="Times New Roman"/>
           <w:sz w:val="24"/>
           <w:szCs w:val="24"/>
         </w:rPr>
@@ -1872,20 +2709,21 @@
           <w:ilvl w:val="1"/>
           <w:numId w:val="2"/>
         </w:numPr>
-        <w:spacing w:line="240" w:lineRule="auto"/>
-        <w:contextualSpacing/>
-        <w:rPr>
-          <w:rFonts w:ascii="Times New Roman" w:hAnsi="Times New Roman"/>
-          <w:sz w:val="24"/>
-          <w:szCs w:val="24"/>
-        </w:rPr>
-      </w:pPr>
-      <w:r>
-        <w:rPr>
-          <w:rFonts w:ascii="Times New Roman" w:hAnsi="Times New Roman"/>
-          <w:sz w:val="24"/>
-          <w:szCs w:val="24"/>
-        </w:rPr>
+        <w:spacing w:after="0" w:line="240" w:lineRule="auto"/>
+        <w:contextualSpacing/>
+        <w:rPr>
+          <w:rFonts w:ascii="Times New Roman" w:hAnsi="Times New Roman" w:cs="Times New Roman"/>
+          <w:sz w:val="24"/>
+          <w:szCs w:val="24"/>
+        </w:rPr>
+      </w:pPr>
+      <w:r>
+        <w:rPr>
+          <w:rFonts w:ascii="Times New Roman" w:hAnsi="Times New Roman" w:cs="Times New Roman"/>
+          <w:sz w:val="24"/>
+          <w:szCs w:val="24"/>
+        </w:rPr>
+        <w:lastRenderedPageBreak/>
         <w:t xml:space="preserve">A core game loop script </w:t>
       </w:r>
     </w:p>
@@ -1896,17 +2734,17 @@
           <w:ilvl w:val="1"/>
           <w:numId w:val="2"/>
         </w:numPr>
-        <w:spacing w:line="240" w:lineRule="auto"/>
-        <w:contextualSpacing/>
-        <w:rPr>
-          <w:rFonts w:ascii="Times New Roman" w:hAnsi="Times New Roman"/>
-          <w:sz w:val="24"/>
-          <w:szCs w:val="24"/>
-        </w:rPr>
-      </w:pPr>
-      <w:r>
-        <w:rPr>
-          <w:rFonts w:ascii="Times New Roman" w:hAnsi="Times New Roman"/>
+        <w:spacing w:after="0" w:line="240" w:lineRule="auto"/>
+        <w:contextualSpacing/>
+        <w:rPr>
+          <w:rFonts w:ascii="Times New Roman" w:hAnsi="Times New Roman" w:cs="Times New Roman"/>
+          <w:sz w:val="24"/>
+          <w:szCs w:val="24"/>
+        </w:rPr>
+      </w:pPr>
+      <w:r>
+        <w:rPr>
+          <w:rFonts w:ascii="Times New Roman" w:hAnsi="Times New Roman" w:cs="Times New Roman"/>
           <w:sz w:val="24"/>
           <w:szCs w:val="24"/>
         </w:rPr>
@@ -1920,17 +2758,17 @@
           <w:ilvl w:val="1"/>
           <w:numId w:val="2"/>
         </w:numPr>
-        <w:spacing w:line="240" w:lineRule="auto"/>
-        <w:contextualSpacing/>
-        <w:rPr>
-          <w:rFonts w:ascii="Times New Roman" w:hAnsi="Times New Roman"/>
-          <w:sz w:val="24"/>
-          <w:szCs w:val="24"/>
-        </w:rPr>
-      </w:pPr>
-      <w:r>
-        <w:rPr>
-          <w:rFonts w:ascii="Times New Roman" w:hAnsi="Times New Roman"/>
+        <w:spacing w:after="0" w:line="240" w:lineRule="auto"/>
+        <w:contextualSpacing/>
+        <w:rPr>
+          <w:rFonts w:ascii="Times New Roman" w:hAnsi="Times New Roman" w:cs="Times New Roman"/>
+          <w:sz w:val="24"/>
+          <w:szCs w:val="24"/>
+        </w:rPr>
+      </w:pPr>
+      <w:r>
+        <w:rPr>
+          <w:rFonts w:ascii="Times New Roman" w:hAnsi="Times New Roman" w:cs="Times New Roman"/>
           <w:sz w:val="24"/>
           <w:szCs w:val="24"/>
         </w:rPr>
@@ -1944,17 +2782,17 @@
           <w:ilvl w:val="1"/>
           <w:numId w:val="2"/>
         </w:numPr>
-        <w:spacing w:line="240" w:lineRule="auto"/>
-        <w:contextualSpacing/>
-        <w:rPr>
-          <w:rFonts w:ascii="Times New Roman" w:hAnsi="Times New Roman"/>
-          <w:sz w:val="24"/>
-          <w:szCs w:val="24"/>
-        </w:rPr>
-      </w:pPr>
-      <w:r>
-        <w:rPr>
-          <w:rFonts w:ascii="Times New Roman" w:hAnsi="Times New Roman"/>
+        <w:spacing w:after="0" w:line="240" w:lineRule="auto"/>
+        <w:contextualSpacing/>
+        <w:rPr>
+          <w:rFonts w:ascii="Times New Roman" w:hAnsi="Times New Roman" w:cs="Times New Roman"/>
+          <w:sz w:val="24"/>
+          <w:szCs w:val="24"/>
+        </w:rPr>
+      </w:pPr>
+      <w:r>
+        <w:rPr>
+          <w:rFonts w:ascii="Times New Roman" w:hAnsi="Times New Roman" w:cs="Times New Roman"/>
           <w:sz w:val="24"/>
           <w:szCs w:val="24"/>
         </w:rPr>
@@ -1968,17 +2806,17 @@
           <w:ilvl w:val="1"/>
           <w:numId w:val="2"/>
         </w:numPr>
-        <w:spacing w:line="240" w:lineRule="auto"/>
-        <w:contextualSpacing/>
-        <w:rPr>
-          <w:rFonts w:ascii="Times New Roman" w:hAnsi="Times New Roman"/>
-          <w:sz w:val="24"/>
-          <w:szCs w:val="24"/>
-        </w:rPr>
-      </w:pPr>
-      <w:r>
-        <w:rPr>
-          <w:rFonts w:ascii="Times New Roman" w:hAnsi="Times New Roman"/>
+        <w:spacing w:after="0" w:line="240" w:lineRule="auto"/>
+        <w:contextualSpacing/>
+        <w:rPr>
+          <w:rFonts w:ascii="Times New Roman" w:hAnsi="Times New Roman" w:cs="Times New Roman"/>
+          <w:sz w:val="24"/>
+          <w:szCs w:val="24"/>
+        </w:rPr>
+      </w:pPr>
+      <w:r>
+        <w:rPr>
+          <w:rFonts w:ascii="Times New Roman" w:hAnsi="Times New Roman" w:cs="Times New Roman"/>
           <w:sz w:val="24"/>
           <w:szCs w:val="24"/>
         </w:rPr>
@@ -1992,17 +2830,17 @@
           <w:ilvl w:val="0"/>
           <w:numId w:val="2"/>
         </w:numPr>
-        <w:spacing w:line="240" w:lineRule="auto"/>
-        <w:contextualSpacing/>
-        <w:rPr>
-          <w:rFonts w:ascii="Times New Roman" w:hAnsi="Times New Roman"/>
-          <w:sz w:val="24"/>
-          <w:szCs w:val="24"/>
-        </w:rPr>
-      </w:pPr>
-      <w:r>
-        <w:rPr>
-          <w:rFonts w:ascii="Times New Roman" w:hAnsi="Times New Roman"/>
+        <w:spacing w:after="0" w:line="240" w:lineRule="auto"/>
+        <w:contextualSpacing/>
+        <w:rPr>
+          <w:rFonts w:ascii="Times New Roman" w:hAnsi="Times New Roman" w:cs="Times New Roman"/>
+          <w:sz w:val="24"/>
+          <w:szCs w:val="24"/>
+        </w:rPr>
+      </w:pPr>
+      <w:r>
+        <w:rPr>
+          <w:rFonts w:ascii="Times New Roman" w:hAnsi="Times New Roman" w:cs="Times New Roman"/>
           <w:sz w:val="24"/>
           <w:szCs w:val="24"/>
         </w:rPr>
@@ -2012,79 +2850,98 @@
     <w:p>
       <w:pPr>
         <w:pStyle w:val="ListParagraph"/>
-        <w:spacing w:line="240" w:lineRule="auto"/>
-        <w:ind w:left="360" w:firstLine="360"/>
-        <w:contextualSpacing/>
-        <w:rPr>
-          <w:rFonts w:ascii="Times New Roman" w:eastAsia="Times New Roman" w:hAnsi="Times New Roman" w:cs="Times New Roman"/>
-          <w:sz w:val="24"/>
-          <w:szCs w:val="24"/>
-        </w:rPr>
-      </w:pPr>
-      <w:r>
-        <w:rPr>
-          <w:rFonts w:ascii="Times New Roman" w:hAnsi="Times New Roman"/>
-          <w:sz w:val="24"/>
-          <w:szCs w:val="24"/>
-        </w:rPr>
-        <w:t xml:space="preserve">For this project, I mainly focused on setting the group up for success. Discord and GitHub have proved invaluable for group projects in the past and they continue to prove themselves incredibly useful. After gathering everyone together in the discord, I constructed </w:t>
-      </w:r>
-      <w:r>
-        <w:rPr>
-          <w:rFonts w:ascii="Times New Roman" w:hAnsi="Times New Roman"/>
-          <w:sz w:val="24"/>
-          <w:szCs w:val="24"/>
-        </w:rPr>
-        <w:lastRenderedPageBreak/>
-        <w:t xml:space="preserve">a comprehensive guide to setting up GitHub for easy collaboration. Unfortunately when using GitHub with Unity, a “.gitignore” file is essential, which led to some stressful nights of testing just to get that to work. </w:t>
+        <w:spacing w:after="0" w:line="240" w:lineRule="auto"/>
+        <w:ind w:left="360" w:firstLine="720"/>
+        <w:contextualSpacing/>
+        <w:rPr>
+          <w:rFonts w:ascii="Times New Roman" w:eastAsia="Times New Roman" w:hAnsi="Times New Roman" w:cs="Times New Roman"/>
+          <w:sz w:val="24"/>
+          <w:szCs w:val="24"/>
+        </w:rPr>
+      </w:pPr>
+      <w:r>
+        <w:rPr>
+          <w:rFonts w:ascii="Times New Roman" w:hAnsi="Times New Roman" w:cs="Times New Roman"/>
+          <w:sz w:val="24"/>
+          <w:szCs w:val="24"/>
+        </w:rPr>
+        <w:t xml:space="preserve">For this project, I mainly focused on setting the group up for success. Discord and GitHub have proved invaluable for group projects in the past and they continue to prove themselves incredibly useful. After gathering everyone together in the discord, I constructed a comprehensive guide to setting up GitHub for easy collaboration. Unfortunately when using GitHub with Unity, a </w:t>
+      </w:r>
+      <w:proofErr w:type="gramStart"/>
+      <w:r>
+        <w:rPr>
+          <w:rFonts w:ascii="Times New Roman" w:hAnsi="Times New Roman" w:cs="Times New Roman"/>
+          <w:sz w:val="24"/>
+          <w:szCs w:val="24"/>
+        </w:rPr>
+        <w:t>“.gitignore</w:t>
+      </w:r>
+      <w:proofErr w:type="gramEnd"/>
+      <w:r>
+        <w:rPr>
+          <w:rFonts w:ascii="Times New Roman" w:hAnsi="Times New Roman" w:cs="Times New Roman"/>
+          <w:sz w:val="24"/>
+          <w:szCs w:val="24"/>
+        </w:rPr>
+        <w:t xml:space="preserve">” file is essential, which led to some stressful nights of testing just to get that to work. </w:t>
       </w:r>
     </w:p>
     <w:p>
       <w:pPr>
         <w:pStyle w:val="ListParagraph"/>
-        <w:spacing w:line="240" w:lineRule="auto"/>
-        <w:ind w:left="360" w:firstLine="360"/>
-        <w:contextualSpacing/>
-        <w:rPr>
-          <w:rFonts w:ascii="Times New Roman" w:eastAsia="Times New Roman" w:hAnsi="Times New Roman" w:cs="Times New Roman"/>
-          <w:sz w:val="24"/>
-          <w:szCs w:val="24"/>
-        </w:rPr>
-      </w:pPr>
-      <w:r>
-        <w:rPr>
-          <w:rFonts w:ascii="Times New Roman" w:hAnsi="Times New Roman"/>
+        <w:spacing w:after="0" w:line="240" w:lineRule="auto"/>
+        <w:ind w:left="360" w:firstLine="720"/>
+        <w:contextualSpacing/>
+        <w:rPr>
+          <w:rFonts w:ascii="Times New Roman" w:hAnsi="Times New Roman" w:cs="Times New Roman"/>
+          <w:sz w:val="24"/>
+          <w:szCs w:val="24"/>
+        </w:rPr>
+      </w:pPr>
+      <w:r>
+        <w:rPr>
+          <w:rFonts w:ascii="Times New Roman" w:hAnsi="Times New Roman" w:cs="Times New Roman"/>
           <w:sz w:val="24"/>
           <w:szCs w:val="24"/>
         </w:rPr>
         <w:t>Once inside Unity, my goal was to use the 3 years of mistakes and experience with Unity to set the Unity environment up so that it stays organized and flexible. This included setting up an initial file structure that would house our assets. After initializing a scene to be our first level, I created empty GameObjects of the main elements that we would need in each level. All actual GameObjects would be children of these empty GameObjects. This allows for better organization and easier manipulation through scripts. I then made sure almost all assets that we incorporate in the level are prefabbed to allow for flexibility down the road.</w:t>
       </w:r>
+      <w:r>
+        <w:rPr>
+          <w:rFonts w:ascii="Times New Roman" w:hAnsi="Times New Roman" w:cs="Times New Roman"/>
+          <w:sz w:val="24"/>
+          <w:szCs w:val="24"/>
+        </w:rPr>
+        <w:t xml:space="preserve"> </w:t>
+      </w:r>
+      <w:r>
+        <w:rPr>
+          <w:rFonts w:ascii="Times New Roman" w:hAnsi="Times New Roman" w:cs="Times New Roman"/>
+          <w:sz w:val="24"/>
+          <w:szCs w:val="24"/>
+        </w:rPr>
+        <w:t>The scripts that I chose to implement were all logistical and background controllers/manipulators. They are outlined above.</w:t>
+      </w:r>
     </w:p>
     <w:p>
       <w:pPr>
         <w:pStyle w:val="ListParagraph"/>
-        <w:spacing w:line="240" w:lineRule="auto"/>
-        <w:ind w:left="360" w:firstLine="360"/>
-        <w:contextualSpacing/>
-        <w:rPr>
-          <w:rFonts w:ascii="Times New Roman" w:eastAsia="Times New Roman" w:hAnsi="Times New Roman" w:cs="Times New Roman"/>
-          <w:sz w:val="24"/>
-          <w:szCs w:val="24"/>
-        </w:rPr>
-      </w:pPr>
-      <w:r>
-        <w:rPr>
-          <w:rFonts w:ascii="Times New Roman" w:hAnsi="Times New Roman"/>
-          <w:sz w:val="24"/>
-          <w:szCs w:val="24"/>
-        </w:rPr>
-        <w:t>The scripts that I chose to implement were all logistical and background controllers/manipulators. They are outlined above.</w:t>
-      </w:r>
-    </w:p>
-    <w:p>
-      <w:pPr>
-        <w:pStyle w:val="Body"/>
-        <w:spacing w:line="240" w:lineRule="auto"/>
+        <w:spacing w:after="0" w:line="240" w:lineRule="auto"/>
+        <w:ind w:left="360" w:firstLine="720"/>
+        <w:contextualSpacing/>
+        <w:rPr>
+          <w:rFonts w:ascii="Times New Roman" w:eastAsia="Times New Roman" w:hAnsi="Times New Roman" w:cs="Times New Roman"/>
+          <w:sz w:val="24"/>
+          <w:szCs w:val="24"/>
+        </w:rPr>
+      </w:pPr>
+      <w:bookmarkStart w:id="0" w:name="_GoBack"/>
+      <w:bookmarkEnd w:id="0"/>
+    </w:p>
+    <w:p>
+      <w:pPr>
+        <w:pStyle w:val="Body"/>
+        <w:spacing w:after="0" w:line="240" w:lineRule="auto"/>
         <w:contextualSpacing/>
         <w:jc w:val="center"/>
         <w:rPr>
@@ -2096,7 +2953,7 @@
       </w:pPr>
       <w:r>
         <w:rPr>
-          <w:rFonts w:ascii="Times New Roman" w:hAnsi="Times New Roman"/>
+          <w:rFonts w:ascii="Times New Roman" w:hAnsi="Times New Roman" w:cs="Times New Roman"/>
           <w:sz w:val="24"/>
           <w:szCs w:val="24"/>
           <w:u w:val="single"/>
@@ -2112,14 +2969,22 @@
           <w:ilvl w:val="0"/>
           <w:numId w:val="2"/>
         </w:numPr>
-        <w:spacing w:line="240" w:lineRule="auto"/>
-        <w:contextualSpacing/>
-        <w:rPr>
-          <w:rFonts w:ascii="Times New Roman" w:eastAsia="Times New Roman" w:hAnsi="Times New Roman" w:cs="Times New Roman"/>
-          <w:sz w:val="24"/>
-          <w:szCs w:val="24"/>
-        </w:rPr>
-      </w:pPr>
+        <w:spacing w:after="0" w:line="240" w:lineRule="auto"/>
+        <w:contextualSpacing/>
+        <w:rPr>
+          <w:rFonts w:ascii="Times New Roman" w:eastAsia="Times New Roman" w:hAnsi="Times New Roman" w:cs="Times New Roman"/>
+          <w:sz w:val="24"/>
+          <w:szCs w:val="24"/>
+        </w:rPr>
+      </w:pPr>
+      <w:r>
+        <w:rPr>
+          <w:rFonts w:ascii="Times New Roman" w:hAnsi="Times New Roman" w:cs="Times New Roman"/>
+          <w:sz w:val="24"/>
+          <w:szCs w:val="24"/>
+        </w:rPr>
+        <w:t>Level Design Sketches</w:t>
+      </w:r>
     </w:p>
     <w:p>
       <w:pPr>
@@ -2128,21 +2993,21 @@
           <w:ilvl w:val="0"/>
           <w:numId w:val="2"/>
         </w:numPr>
-        <w:spacing w:line="240" w:lineRule="auto"/>
-        <w:contextualSpacing/>
-        <w:rPr>
-          <w:rFonts w:ascii="Times New Roman" w:hAnsi="Times New Roman"/>
-          <w:sz w:val="24"/>
-          <w:szCs w:val="24"/>
-        </w:rPr>
-      </w:pPr>
-      <w:r>
-        <w:rPr>
-          <w:rFonts w:ascii="Times New Roman" w:hAnsi="Times New Roman"/>
-          <w:sz w:val="24"/>
-          <w:szCs w:val="24"/>
-        </w:rPr>
-        <w:t>Summary:</w:t>
+        <w:spacing w:after="0" w:line="240" w:lineRule="auto"/>
+        <w:contextualSpacing/>
+        <w:rPr>
+          <w:rFonts w:ascii="Times New Roman" w:eastAsia="Times New Roman" w:hAnsi="Times New Roman" w:cs="Times New Roman"/>
+          <w:sz w:val="24"/>
+          <w:szCs w:val="24"/>
+        </w:rPr>
+      </w:pPr>
+      <w:r>
+        <w:rPr>
+          <w:rFonts w:ascii="Times New Roman" w:hAnsi="Times New Roman" w:cs="Times New Roman"/>
+          <w:sz w:val="24"/>
+          <w:szCs w:val="24"/>
+        </w:rPr>
+        <w:t>Before Dark Level Design</w:t>
       </w:r>
     </w:p>
     <w:p>
@@ -2152,36 +3017,21 @@
           <w:ilvl w:val="0"/>
           <w:numId w:val="2"/>
         </w:numPr>
-        <w:spacing w:line="240" w:lineRule="auto"/>
-        <w:contextualSpacing/>
-        <w:rPr>
-          <w:rFonts w:ascii="Times New Roman" w:eastAsia="Times New Roman" w:hAnsi="Times New Roman" w:cs="Times New Roman"/>
-          <w:sz w:val="24"/>
-          <w:szCs w:val="24"/>
-        </w:rPr>
-      </w:pPr>
-    </w:p>
-    <w:p>
-      <w:pPr>
-        <w:pStyle w:val="Body"/>
-        <w:spacing w:line="240" w:lineRule="auto"/>
-        <w:contextualSpacing/>
-        <w:jc w:val="center"/>
-        <w:rPr>
-          <w:rFonts w:ascii="Times New Roman" w:eastAsia="Times New Roman" w:hAnsi="Times New Roman" w:cs="Times New Roman"/>
-          <w:sz w:val="24"/>
-          <w:szCs w:val="24"/>
-          <w:u w:val="single"/>
-        </w:rPr>
-      </w:pPr>
-      <w:r>
-        <w:rPr>
-          <w:rFonts w:ascii="Times New Roman" w:hAnsi="Times New Roman"/>
-          <w:sz w:val="24"/>
-          <w:szCs w:val="24"/>
-          <w:u w:val="single"/>
-        </w:rPr>
-        <w:t>Courtland Crouchet</w:t>
+        <w:spacing w:after="0" w:line="240" w:lineRule="auto"/>
+        <w:contextualSpacing/>
+        <w:rPr>
+          <w:rFonts w:ascii="Times New Roman" w:eastAsia="Times New Roman" w:hAnsi="Times New Roman" w:cs="Times New Roman"/>
+          <w:sz w:val="24"/>
+          <w:szCs w:val="24"/>
+        </w:rPr>
+      </w:pPr>
+      <w:r>
+        <w:rPr>
+          <w:rFonts w:ascii="Times New Roman" w:hAnsi="Times New Roman" w:cs="Times New Roman"/>
+          <w:sz w:val="24"/>
+          <w:szCs w:val="24"/>
+        </w:rPr>
+        <w:t>Level Building in Unity</w:t>
       </w:r>
     </w:p>
     <w:p>
@@ -2191,21 +3041,137 @@
           <w:ilvl w:val="0"/>
           <w:numId w:val="2"/>
         </w:numPr>
-        <w:spacing w:line="240" w:lineRule="auto"/>
-        <w:contextualSpacing/>
-        <w:rPr>
-          <w:rFonts w:ascii="Times New Roman" w:hAnsi="Times New Roman"/>
-          <w:sz w:val="24"/>
-          <w:szCs w:val="24"/>
-        </w:rPr>
-      </w:pPr>
-      <w:r>
-        <w:rPr>
-          <w:rFonts w:ascii="Times New Roman" w:hAnsi="Times New Roman"/>
-          <w:sz w:val="24"/>
-          <w:szCs w:val="24"/>
-        </w:rPr>
-        <w:t>Website design and combat mechanics</w:t>
+        <w:spacing w:after="0" w:line="240" w:lineRule="auto"/>
+        <w:contextualSpacing/>
+        <w:rPr>
+          <w:rFonts w:ascii="Times New Roman" w:hAnsi="Times New Roman" w:cs="Times New Roman"/>
+          <w:sz w:val="24"/>
+          <w:szCs w:val="24"/>
+        </w:rPr>
+      </w:pPr>
+      <w:r>
+        <w:rPr>
+          <w:rFonts w:ascii="Times New Roman" w:hAnsi="Times New Roman" w:cs="Times New Roman"/>
+          <w:sz w:val="24"/>
+          <w:szCs w:val="24"/>
+        </w:rPr>
+        <w:t>Summary:</w:t>
+      </w:r>
+    </w:p>
+    <w:p>
+      <w:pPr>
+        <w:pStyle w:val="ListParagraph"/>
+        <w:spacing w:after="0" w:line="240" w:lineRule="auto"/>
+        <w:ind w:left="360"/>
+        <w:contextualSpacing/>
+        <w:rPr>
+          <w:rFonts w:ascii="Times New Roman" w:hAnsi="Times New Roman" w:cs="Times New Roman"/>
+          <w:sz w:val="24"/>
+          <w:szCs w:val="24"/>
+        </w:rPr>
+      </w:pPr>
+      <w:r>
+        <w:rPr>
+          <w:rFonts w:ascii="Times New Roman" w:hAnsi="Times New Roman" w:cs="Times New Roman"/>
+          <w:sz w:val="24"/>
+          <w:szCs w:val="24"/>
+        </w:rPr>
+        <w:tab/>
+        <w:t xml:space="preserve">      </w:t>
+      </w:r>
+      <w:r>
+        <w:rPr>
+          <w:rFonts w:ascii="Times New Roman" w:hAnsi="Times New Roman" w:cs="Times New Roman"/>
+          <w:sz w:val="24"/>
+          <w:szCs w:val="24"/>
+        </w:rPr>
+        <w:t xml:space="preserve">I found assets to use in an asset </w:t>
+      </w:r>
+      <w:proofErr w:type="gramStart"/>
+      <w:r>
+        <w:rPr>
+          <w:rFonts w:ascii="Times New Roman" w:hAnsi="Times New Roman" w:cs="Times New Roman"/>
+          <w:sz w:val="24"/>
+          <w:szCs w:val="24"/>
+        </w:rPr>
+        <w:t>pack, and</w:t>
+      </w:r>
+      <w:proofErr w:type="gramEnd"/>
+      <w:r>
+        <w:rPr>
+          <w:rFonts w:ascii="Times New Roman" w:hAnsi="Times New Roman" w:cs="Times New Roman"/>
+          <w:sz w:val="24"/>
+          <w:szCs w:val="24"/>
+        </w:rPr>
+        <w:t xml:space="preserve"> began building. I built an enclosed</w:t>
+      </w:r>
+      <w:r>
+        <w:rPr>
+          <w:rFonts w:ascii="Times New Roman" w:hAnsi="Times New Roman" w:cs="Times New Roman"/>
+          <w:sz w:val="24"/>
+          <w:szCs w:val="24"/>
+        </w:rPr>
+        <w:t xml:space="preserve"> </w:t>
+      </w:r>
+      <w:r>
+        <w:rPr>
+          <w:rFonts w:ascii="Times New Roman" w:hAnsi="Times New Roman" w:cs="Times New Roman"/>
+          <w:sz w:val="24"/>
+          <w:szCs w:val="24"/>
+        </w:rPr>
+        <w:t>environment using mountains to create the illusion of the forest. I then built hills and lakes for</w:t>
+      </w:r>
+      <w:r>
+        <w:rPr>
+          <w:rFonts w:ascii="Times New Roman" w:hAnsi="Times New Roman" w:cs="Times New Roman"/>
+          <w:sz w:val="24"/>
+          <w:szCs w:val="24"/>
+        </w:rPr>
+        <w:t xml:space="preserve"> </w:t>
+      </w:r>
+      <w:r>
+        <w:rPr>
+          <w:rFonts w:ascii="Times New Roman" w:hAnsi="Times New Roman" w:cs="Times New Roman"/>
+          <w:sz w:val="24"/>
+          <w:szCs w:val="24"/>
+        </w:rPr>
+        <w:t>the character to traverse through. I also implemented plenty of trees, given that it is a forest.</w:t>
+      </w:r>
+    </w:p>
+    <w:p>
+      <w:pPr>
+        <w:pStyle w:val="ListParagraph"/>
+        <w:spacing w:after="0" w:line="240" w:lineRule="auto"/>
+        <w:ind w:left="360"/>
+        <w:contextualSpacing/>
+        <w:rPr>
+          <w:rFonts w:ascii="Times New Roman" w:eastAsia="Times New Roman" w:hAnsi="Times New Roman" w:cs="Times New Roman"/>
+          <w:sz w:val="24"/>
+          <w:szCs w:val="24"/>
+        </w:rPr>
+      </w:pPr>
+    </w:p>
+    <w:p>
+      <w:pPr>
+        <w:pStyle w:val="Body"/>
+        <w:spacing w:after="0" w:line="240" w:lineRule="auto"/>
+        <w:contextualSpacing/>
+        <w:jc w:val="center"/>
+        <w:rPr>
+          <w:rFonts w:ascii="Times New Roman" w:eastAsia="Times New Roman" w:hAnsi="Times New Roman" w:cs="Times New Roman"/>
+          <w:sz w:val="24"/>
+          <w:szCs w:val="24"/>
+          <w:u w:val="single"/>
+        </w:rPr>
+      </w:pPr>
+      <w:r>
+        <w:rPr>
+          <w:rFonts w:ascii="Times New Roman" w:hAnsi="Times New Roman" w:cs="Times New Roman"/>
+          <w:sz w:val="24"/>
+          <w:szCs w:val="24"/>
+          <w:u w:val="single"/>
+        </w:rPr>
+        <w:t>Courtland Crouchet</w:t>
       </w:r>
     </w:p>
     <w:p>
@@ -2215,17 +3181,41 @@
           <w:ilvl w:val="0"/>
           <w:numId w:val="2"/>
         </w:numPr>
-        <w:spacing w:line="240" w:lineRule="auto"/>
-        <w:contextualSpacing/>
-        <w:rPr>
-          <w:rFonts w:ascii="Times New Roman" w:hAnsi="Times New Roman"/>
-          <w:sz w:val="24"/>
-          <w:szCs w:val="24"/>
-        </w:rPr>
-      </w:pPr>
-      <w:r>
-        <w:rPr>
-          <w:rFonts w:ascii="Times New Roman" w:hAnsi="Times New Roman"/>
+        <w:spacing w:after="0" w:line="240" w:lineRule="auto"/>
+        <w:contextualSpacing/>
+        <w:rPr>
+          <w:rFonts w:ascii="Times New Roman" w:hAnsi="Times New Roman" w:cs="Times New Roman"/>
+          <w:sz w:val="24"/>
+          <w:szCs w:val="24"/>
+        </w:rPr>
+      </w:pPr>
+      <w:r>
+        <w:rPr>
+          <w:rFonts w:ascii="Times New Roman" w:hAnsi="Times New Roman" w:cs="Times New Roman"/>
+          <w:sz w:val="24"/>
+          <w:szCs w:val="24"/>
+        </w:rPr>
+        <w:t>Website design and combat mechanics</w:t>
+      </w:r>
+    </w:p>
+    <w:p>
+      <w:pPr>
+        <w:pStyle w:val="ListParagraph"/>
+        <w:numPr>
+          <w:ilvl w:val="0"/>
+          <w:numId w:val="2"/>
+        </w:numPr>
+        <w:spacing w:after="0" w:line="240" w:lineRule="auto"/>
+        <w:contextualSpacing/>
+        <w:rPr>
+          <w:rFonts w:ascii="Times New Roman" w:hAnsi="Times New Roman" w:cs="Times New Roman"/>
+          <w:sz w:val="24"/>
+          <w:szCs w:val="24"/>
+        </w:rPr>
+      </w:pPr>
+      <w:r>
+        <w:rPr>
+          <w:rFonts w:ascii="Times New Roman" w:hAnsi="Times New Roman" w:cs="Times New Roman"/>
           <w:sz w:val="24"/>
           <w:szCs w:val="24"/>
         </w:rPr>
@@ -2239,17 +3229,17 @@
           <w:ilvl w:val="1"/>
           <w:numId w:val="2"/>
         </w:numPr>
-        <w:spacing w:line="240" w:lineRule="auto"/>
-        <w:contextualSpacing/>
-        <w:rPr>
-          <w:rFonts w:ascii="Times New Roman" w:hAnsi="Times New Roman"/>
-          <w:sz w:val="24"/>
-          <w:szCs w:val="24"/>
-        </w:rPr>
-      </w:pPr>
-      <w:r>
-        <w:rPr>
-          <w:rFonts w:ascii="Times New Roman" w:hAnsi="Times New Roman"/>
+        <w:spacing w:after="0" w:line="240" w:lineRule="auto"/>
+        <w:contextualSpacing/>
+        <w:rPr>
+          <w:rFonts w:ascii="Times New Roman" w:hAnsi="Times New Roman" w:cs="Times New Roman"/>
+          <w:sz w:val="24"/>
+          <w:szCs w:val="24"/>
+        </w:rPr>
+      </w:pPr>
+      <w:r>
+        <w:rPr>
+          <w:rFonts w:ascii="Times New Roman" w:hAnsi="Times New Roman" w:cs="Times New Roman"/>
           <w:sz w:val="24"/>
           <w:szCs w:val="24"/>
         </w:rPr>
@@ -2263,17 +3253,17 @@
           <w:ilvl w:val="1"/>
           <w:numId w:val="2"/>
         </w:numPr>
-        <w:spacing w:line="240" w:lineRule="auto"/>
-        <w:contextualSpacing/>
-        <w:rPr>
-          <w:rFonts w:ascii="Times New Roman" w:hAnsi="Times New Roman"/>
-          <w:sz w:val="24"/>
-          <w:szCs w:val="24"/>
-        </w:rPr>
-      </w:pPr>
-      <w:r>
-        <w:rPr>
-          <w:rFonts w:ascii="Times New Roman" w:hAnsi="Times New Roman"/>
+        <w:spacing w:after="0" w:line="240" w:lineRule="auto"/>
+        <w:contextualSpacing/>
+        <w:rPr>
+          <w:rFonts w:ascii="Times New Roman" w:hAnsi="Times New Roman" w:cs="Times New Roman"/>
+          <w:sz w:val="24"/>
+          <w:szCs w:val="24"/>
+        </w:rPr>
+      </w:pPr>
+      <w:r>
+        <w:rPr>
+          <w:rFonts w:ascii="Times New Roman" w:hAnsi="Times New Roman" w:cs="Times New Roman"/>
           <w:sz w:val="24"/>
           <w:szCs w:val="24"/>
         </w:rPr>
@@ -2287,17 +3277,17 @@
           <w:ilvl w:val="1"/>
           <w:numId w:val="2"/>
         </w:numPr>
-        <w:spacing w:line="240" w:lineRule="auto"/>
-        <w:contextualSpacing/>
-        <w:rPr>
-          <w:rFonts w:ascii="Times New Roman" w:hAnsi="Times New Roman"/>
-          <w:sz w:val="24"/>
-          <w:szCs w:val="24"/>
-        </w:rPr>
-      </w:pPr>
-      <w:r>
-        <w:rPr>
-          <w:rFonts w:ascii="Times New Roman" w:hAnsi="Times New Roman"/>
+        <w:spacing w:after="0" w:line="240" w:lineRule="auto"/>
+        <w:contextualSpacing/>
+        <w:rPr>
+          <w:rFonts w:ascii="Times New Roman" w:hAnsi="Times New Roman" w:cs="Times New Roman"/>
+          <w:sz w:val="24"/>
+          <w:szCs w:val="24"/>
+        </w:rPr>
+      </w:pPr>
+      <w:r>
+        <w:rPr>
+          <w:rFonts w:ascii="Times New Roman" w:hAnsi="Times New Roman" w:cs="Times New Roman"/>
           <w:sz w:val="24"/>
           <w:szCs w:val="24"/>
         </w:rPr>
@@ -2311,17 +3301,17 @@
           <w:ilvl w:val="1"/>
           <w:numId w:val="2"/>
         </w:numPr>
-        <w:spacing w:line="240" w:lineRule="auto"/>
-        <w:contextualSpacing/>
-        <w:rPr>
-          <w:rFonts w:ascii="Times New Roman" w:hAnsi="Times New Roman"/>
-          <w:sz w:val="24"/>
-          <w:szCs w:val="24"/>
-        </w:rPr>
-      </w:pPr>
-      <w:r>
-        <w:rPr>
-          <w:rFonts w:ascii="Times New Roman" w:hAnsi="Times New Roman"/>
+        <w:spacing w:after="0" w:line="240" w:lineRule="auto"/>
+        <w:contextualSpacing/>
+        <w:rPr>
+          <w:rFonts w:ascii="Times New Roman" w:hAnsi="Times New Roman" w:cs="Times New Roman"/>
+          <w:sz w:val="24"/>
+          <w:szCs w:val="24"/>
+        </w:rPr>
+      </w:pPr>
+      <w:r>
+        <w:rPr>
+          <w:rFonts w:ascii="Times New Roman" w:hAnsi="Times New Roman" w:cs="Times New Roman"/>
           <w:sz w:val="24"/>
           <w:szCs w:val="24"/>
         </w:rPr>
@@ -2335,17 +3325,17 @@
           <w:ilvl w:val="0"/>
           <w:numId w:val="2"/>
         </w:numPr>
-        <w:spacing w:line="240" w:lineRule="auto"/>
-        <w:contextualSpacing/>
-        <w:rPr>
-          <w:rFonts w:ascii="Times New Roman" w:hAnsi="Times New Roman"/>
-          <w:sz w:val="24"/>
-          <w:szCs w:val="24"/>
-        </w:rPr>
-      </w:pPr>
-      <w:r>
-        <w:rPr>
-          <w:rFonts w:ascii="Times New Roman" w:hAnsi="Times New Roman"/>
+        <w:spacing w:after="0" w:line="240" w:lineRule="auto"/>
+        <w:contextualSpacing/>
+        <w:rPr>
+          <w:rFonts w:ascii="Times New Roman" w:hAnsi="Times New Roman" w:cs="Times New Roman"/>
+          <w:sz w:val="24"/>
+          <w:szCs w:val="24"/>
+        </w:rPr>
+      </w:pPr>
+      <w:r>
+        <w:rPr>
+          <w:rFonts w:ascii="Times New Roman" w:hAnsi="Times New Roman" w:cs="Times New Roman"/>
           <w:sz w:val="24"/>
           <w:szCs w:val="24"/>
         </w:rPr>
@@ -2355,27 +3345,35 @@
     <w:p>
       <w:pPr>
         <w:pStyle w:val="ListParagraph"/>
-        <w:spacing w:line="240" w:lineRule="auto"/>
-        <w:ind w:left="0"/>
-        <w:contextualSpacing/>
-        <w:rPr>
-          <w:rFonts w:ascii="Times New Roman" w:eastAsia="Times New Roman" w:hAnsi="Times New Roman" w:cs="Times New Roman"/>
-          <w:sz w:val="24"/>
-          <w:szCs w:val="24"/>
-        </w:rPr>
-      </w:pPr>
-      <w:r>
-        <w:rPr>
-          <w:rFonts w:ascii="Times New Roman" w:eastAsia="Times New Roman" w:hAnsi="Times New Roman" w:cs="Times New Roman"/>
+        <w:spacing w:after="0" w:line="240" w:lineRule="auto"/>
+        <w:ind w:left="360"/>
+        <w:contextualSpacing/>
+        <w:rPr>
+          <w:rFonts w:ascii="Times New Roman" w:hAnsi="Times New Roman" w:cs="Times New Roman"/>
+          <w:sz w:val="24"/>
+          <w:szCs w:val="24"/>
+        </w:rPr>
+      </w:pPr>
+      <w:r>
+        <w:rPr>
+          <w:rFonts w:ascii="Times New Roman" w:hAnsi="Times New Roman" w:cs="Times New Roman"/>
           <w:sz w:val="24"/>
           <w:szCs w:val="24"/>
         </w:rPr>
         <w:tab/>
+        <w:t xml:space="preserve">     </w:t>
+      </w:r>
+      <w:r>
+        <w:rPr>
+          <w:rFonts w:ascii="Times New Roman" w:eastAsia="Times New Roman" w:hAnsi="Times New Roman" w:cs="Times New Roman"/>
+          <w:sz w:val="24"/>
+          <w:szCs w:val="24"/>
+        </w:rPr>
         <w:t>I made the website from scratch using Twitter</w:t>
       </w:r>
       <w:r>
         <w:rPr>
-          <w:rFonts w:ascii="Times New Roman" w:hAnsi="Times New Roman"/>
+          <w:rFonts w:ascii="Times New Roman" w:hAnsi="Times New Roman" w:cs="Times New Roman"/>
           <w:sz w:val="24"/>
           <w:szCs w:val="24"/>
         </w:rPr>
@@ -2385,7 +3383,7 @@
     <w:p>
       <w:pPr>
         <w:pStyle w:val="Body"/>
-        <w:spacing w:line="240" w:lineRule="auto"/>
+        <w:spacing w:after="0" w:line="240" w:lineRule="auto"/>
         <w:contextualSpacing/>
         <w:jc w:val="center"/>
         <w:rPr>
@@ -2397,7 +3395,7 @@
       </w:pPr>
       <w:r>
         <w:rPr>
-          <w:rFonts w:ascii="Times New Roman" w:hAnsi="Times New Roman"/>
+          <w:rFonts w:ascii="Times New Roman" w:hAnsi="Times New Roman" w:cs="Times New Roman"/>
           <w:sz w:val="24"/>
           <w:szCs w:val="24"/>
           <w:u w:val="single"/>
@@ -2413,17 +3411,17 @@
           <w:ilvl w:val="0"/>
           <w:numId w:val="2"/>
         </w:numPr>
-        <w:spacing w:line="240" w:lineRule="auto"/>
-        <w:contextualSpacing/>
-        <w:rPr>
-          <w:rFonts w:ascii="Times New Roman" w:hAnsi="Times New Roman"/>
-          <w:sz w:val="24"/>
-          <w:szCs w:val="24"/>
-        </w:rPr>
-      </w:pPr>
-      <w:r>
-        <w:rPr>
-          <w:rFonts w:ascii="Times New Roman" w:hAnsi="Times New Roman"/>
+        <w:spacing w:after="0" w:line="240" w:lineRule="auto"/>
+        <w:contextualSpacing/>
+        <w:rPr>
+          <w:rFonts w:ascii="Times New Roman" w:hAnsi="Times New Roman" w:cs="Times New Roman"/>
+          <w:sz w:val="24"/>
+          <w:szCs w:val="24"/>
+        </w:rPr>
+      </w:pPr>
+      <w:r>
+        <w:rPr>
+          <w:rFonts w:ascii="Times New Roman" w:hAnsi="Times New Roman" w:cs="Times New Roman"/>
           <w:sz w:val="24"/>
           <w:szCs w:val="24"/>
         </w:rPr>
@@ -2433,19 +3431,19 @@
     <w:p>
       <w:pPr>
         <w:pStyle w:val="Body"/>
-        <w:spacing w:line="240" w:lineRule="auto"/>
-        <w:contextualSpacing/>
-        <w:rPr>
-          <w:rFonts w:ascii="Times New Roman" w:eastAsia="Times New Roman" w:hAnsi="Times New Roman" w:cs="Times New Roman"/>
-          <w:sz w:val="24"/>
-          <w:szCs w:val="24"/>
-        </w:rPr>
-      </w:pPr>
-    </w:p>
-    <w:p>
-      <w:pPr>
-        <w:pStyle w:val="Body"/>
-        <w:spacing w:line="240" w:lineRule="auto"/>
+        <w:spacing w:after="0" w:line="240" w:lineRule="auto"/>
+        <w:contextualSpacing/>
+        <w:rPr>
+          <w:rFonts w:ascii="Times New Roman" w:eastAsia="Times New Roman" w:hAnsi="Times New Roman" w:cs="Times New Roman"/>
+          <w:sz w:val="24"/>
+          <w:szCs w:val="24"/>
+        </w:rPr>
+      </w:pPr>
+    </w:p>
+    <w:p>
+      <w:pPr>
+        <w:pStyle w:val="Body"/>
+        <w:spacing w:after="0" w:line="240" w:lineRule="auto"/>
         <w:contextualSpacing/>
         <w:jc w:val="center"/>
         <w:rPr>
@@ -2458,19 +3456,20 @@
       </w:pPr>
       <w:r>
         <w:rPr>
-          <w:rFonts w:ascii="Times New Roman" w:hAnsi="Times New Roman"/>
+          <w:rFonts w:ascii="Times New Roman" w:hAnsi="Times New Roman" w:cs="Times New Roman"/>
           <w:b/>
           <w:bCs/>
           <w:sz w:val="24"/>
           <w:szCs w:val="24"/>
         </w:rPr>
+        <w:lastRenderedPageBreak/>
         <w:t>Future-plans</w:t>
       </w:r>
     </w:p>
     <w:p>
       <w:pPr>
         <w:pStyle w:val="Body"/>
-        <w:spacing w:line="240" w:lineRule="auto"/>
+        <w:spacing w:after="0" w:line="240" w:lineRule="auto"/>
         <w:contextualSpacing/>
         <w:rPr>
           <w:rFonts w:ascii="Times New Roman" w:eastAsia="Times New Roman" w:hAnsi="Times New Roman" w:cs="Times New Roman"/>
@@ -2489,32 +3488,28 @@
       </w:r>
       <w:r>
         <w:rPr>
-          <w:rFonts w:ascii="Times New Roman" w:hAnsi="Times New Roman"/>
-          <w:sz w:val="24"/>
-          <w:szCs w:val="24"/>
-        </w:rPr>
-        <w:t xml:space="preserve">’s quest can include sub-side-quest which each reward the player with and item, Pablo can then combine these items into a powerful weapon of his imagination, allowing him to enter </w:t>
-      </w:r>
-      <w:r>
-        <w:rPr>
-          <w:rFonts w:ascii="Times New Roman" w:hAnsi="Times New Roman"/>
-          <w:sz w:val="24"/>
-          <w:szCs w:val="24"/>
-        </w:rPr>
-        <w:lastRenderedPageBreak/>
-        <w:t xml:space="preserve">new areas of the game, and defeat bosses and enemies previously unbeatable. Some new bosses include a vampire in the cave level, Pablo’s teacher from school at the grocery market, and another secrete identity boss that Pablo must face once completing his friends side quest to reclaim their hang out. </w:t>
-      </w:r>
-    </w:p>
-    <w:p>
-      <w:pPr>
-        <w:pStyle w:val="Body"/>
-        <w:spacing w:line="240" w:lineRule="auto"/>
+          <w:rFonts w:ascii="Times New Roman" w:hAnsi="Times New Roman" w:cs="Times New Roman"/>
+          <w:sz w:val="24"/>
+          <w:szCs w:val="24"/>
+        </w:rPr>
+        <w:t xml:space="preserve">’s quest can include sub-side-quest which each reward the player with and item, Pablo can then combine these items into a powerful weapon of his imagination, allowing him to enter new areas of the game, and defeat bosses and enemies previously unbeatable. Some new bosses include a vampire in the cave level, Pablo’s teacher from school at the grocery market, and another secrete identity boss that Pablo must face once completing his friends side quest to reclaim their hang out. </w:t>
+      </w:r>
+    </w:p>
+    <w:p>
+      <w:pPr>
+        <w:pStyle w:val="Body"/>
+        <w:spacing w:after="0" w:line="240" w:lineRule="auto"/>
         <w:ind w:firstLine="720"/>
         <w:contextualSpacing/>
-      </w:pPr>
-      <w:r>
-        <w:rPr>
-          <w:rFonts w:ascii="Times New Roman" w:hAnsi="Times New Roman"/>
+        <w:rPr>
+          <w:rFonts w:ascii="Times New Roman" w:hAnsi="Times New Roman" w:cs="Times New Roman"/>
+          <w:sz w:val="24"/>
+          <w:szCs w:val="24"/>
+        </w:rPr>
+      </w:pPr>
+      <w:r>
+        <w:rPr>
+          <w:rFonts w:ascii="Times New Roman" w:hAnsi="Times New Roman" w:cs="Times New Roman"/>
           <w:sz w:val="24"/>
           <w:szCs w:val="24"/>
         </w:rPr>
@@ -2522,7 +3517,7 @@
       </w:r>
       <w:r>
         <w:rPr>
-          <w:rFonts w:ascii="Times New Roman" w:hAnsi="Times New Roman"/>
+          <w:rFonts w:ascii="Times New Roman" w:hAnsi="Times New Roman" w:cs="Times New Roman"/>
           <w:sz w:val="24"/>
           <w:szCs w:val="24"/>
         </w:rPr>
@@ -2530,7 +3525,7 @@
       </w:r>
       <w:r>
         <w:rPr>
-          <w:rFonts w:ascii="Times New Roman" w:hAnsi="Times New Roman"/>
+          <w:rFonts w:ascii="Times New Roman" w:hAnsi="Times New Roman" w:cs="Times New Roman"/>
           <w:sz w:val="24"/>
           <w:szCs w:val="24"/>
         </w:rPr>
@@ -2538,8 +3533,8 @@
       </w:r>
     </w:p>
     <w:sectPr>
-      <w:headerReference w:type="default" r:id="rId7"/>
-      <w:footerReference w:type="default" r:id="rId8"/>
+      <w:headerReference w:type="default" r:id="rId8"/>
+      <w:footerReference w:type="default" r:id="rId9"/>
       <w:pgSz w:w="12240" w:h="15840"/>
       <w:pgMar w:top="1440" w:right="1440" w:bottom="1440" w:left="1440" w:header="720" w:footer="720" w:gutter="0"/>
       <w:cols w:space="720"/>
@@ -2615,6 +3610,136 @@
     <w:numStyleLink w:val="ImportedStyle2"/>
   </w:abstractNum>
   <w:abstractNum w:abstractNumId="1" w15:restartNumberingAfterBreak="0">
+    <w:nsid w:val="37D11301"/>
+    <w:multiLevelType w:val="hybridMultilevel"/>
+    <w:tmpl w:val="7624C0E8"/>
+    <w:lvl w:ilvl="0" w:tplc="082E1C92">
+      <w:start w:val="1"/>
+      <w:numFmt w:val="bullet"/>
+      <w:lvlText w:val="·"/>
+      <w:lvlJc w:val="left"/>
+      <w:pPr>
+        <w:ind w:left="360" w:hanging="360"/>
+      </w:pPr>
+      <w:rPr>
+        <w:rFonts w:ascii="Symbol" w:eastAsia="Symbol" w:hAnsi="Symbol" w:cs="Symbol"/>
+        <w:b w:val="0"/>
+        <w:bCs w:val="0"/>
+        <w:i w:val="0"/>
+        <w:iCs w:val="0"/>
+        <w:caps w:val="0"/>
+        <w:smallCaps w:val="0"/>
+        <w:strike w:val="0"/>
+        <w:dstrike w:val="0"/>
+        <w:outline w:val="0"/>
+        <w:emboss w:val="0"/>
+        <w:imprint w:val="0"/>
+        <w:spacing w:val="0"/>
+        <w:w w:val="100"/>
+        <w:kern w:val="0"/>
+        <w:position w:val="0"/>
+        <w:highlight w:val="none"/>
+        <w:vertAlign w:val="baseline"/>
+      </w:rPr>
+    </w:lvl>
+    <w:lvl w:ilvl="1" w:tplc="04090003" w:tentative="1">
+      <w:start w:val="1"/>
+      <w:numFmt w:val="bullet"/>
+      <w:lvlText w:val="o"/>
+      <w:lvlJc w:val="left"/>
+      <w:pPr>
+        <w:ind w:left="1440" w:hanging="360"/>
+      </w:pPr>
+      <w:rPr>
+        <w:rFonts w:ascii="Courier New" w:hAnsi="Courier New" w:cs="Courier New" w:hint="default"/>
+      </w:rPr>
+    </w:lvl>
+    <w:lvl w:ilvl="2" w:tplc="04090005" w:tentative="1">
+      <w:start w:val="1"/>
+      <w:numFmt w:val="bullet"/>
+      <w:lvlText w:val=""/>
+      <w:lvlJc w:val="left"/>
+      <w:pPr>
+        <w:ind w:left="2160" w:hanging="360"/>
+      </w:pPr>
+      <w:rPr>
+        <w:rFonts w:ascii="Wingdings" w:hAnsi="Wingdings" w:hint="default"/>
+      </w:rPr>
+    </w:lvl>
+    <w:lvl w:ilvl="3" w:tplc="04090001" w:tentative="1">
+      <w:start w:val="1"/>
+      <w:numFmt w:val="bullet"/>
+      <w:lvlText w:val=""/>
+      <w:lvlJc w:val="left"/>
+      <w:pPr>
+        <w:ind w:left="2880" w:hanging="360"/>
+      </w:pPr>
+      <w:rPr>
+        <w:rFonts w:ascii="Symbol" w:hAnsi="Symbol" w:hint="default"/>
+      </w:rPr>
+    </w:lvl>
+    <w:lvl w:ilvl="4" w:tplc="04090003" w:tentative="1">
+      <w:start w:val="1"/>
+      <w:numFmt w:val="bullet"/>
+      <w:lvlText w:val="o"/>
+      <w:lvlJc w:val="left"/>
+      <w:pPr>
+        <w:ind w:left="3600" w:hanging="360"/>
+      </w:pPr>
+      <w:rPr>
+        <w:rFonts w:ascii="Courier New" w:hAnsi="Courier New" w:cs="Courier New" w:hint="default"/>
+      </w:rPr>
+    </w:lvl>
+    <w:lvl w:ilvl="5" w:tplc="04090005" w:tentative="1">
+      <w:start w:val="1"/>
+      <w:numFmt w:val="bullet"/>
+      <w:lvlText w:val=""/>
+      <w:lvlJc w:val="left"/>
+      <w:pPr>
+        <w:ind w:left="4320" w:hanging="360"/>
+      </w:pPr>
+      <w:rPr>
+        <w:rFonts w:ascii="Wingdings" w:hAnsi="Wingdings" w:hint="default"/>
+      </w:rPr>
+    </w:lvl>
+    <w:lvl w:ilvl="6" w:tplc="04090001" w:tentative="1">
+      <w:start w:val="1"/>
+      <w:numFmt w:val="bullet"/>
+      <w:lvlText w:val=""/>
+      <w:lvlJc w:val="left"/>
+      <w:pPr>
+        <w:ind w:left="5040" w:hanging="360"/>
+      </w:pPr>
+      <w:rPr>
+        <w:rFonts w:ascii="Symbol" w:hAnsi="Symbol" w:hint="default"/>
+      </w:rPr>
+    </w:lvl>
+    <w:lvl w:ilvl="7" w:tplc="04090003" w:tentative="1">
+      <w:start w:val="1"/>
+      <w:numFmt w:val="bullet"/>
+      <w:lvlText w:val="o"/>
+      <w:lvlJc w:val="left"/>
+      <w:pPr>
+        <w:ind w:left="5760" w:hanging="360"/>
+      </w:pPr>
+      <w:rPr>
+        <w:rFonts w:ascii="Courier New" w:hAnsi="Courier New" w:cs="Courier New" w:hint="default"/>
+      </w:rPr>
+    </w:lvl>
+    <w:lvl w:ilvl="8" w:tplc="04090005" w:tentative="1">
+      <w:start w:val="1"/>
+      <w:numFmt w:val="bullet"/>
+      <w:lvlText w:val=""/>
+      <w:lvlJc w:val="left"/>
+      <w:pPr>
+        <w:ind w:left="6480" w:hanging="360"/>
+      </w:pPr>
+      <w:rPr>
+        <w:rFonts w:ascii="Wingdings" w:hAnsi="Wingdings" w:hint="default"/>
+      </w:rPr>
+    </w:lvl>
+  </w:abstractNum>
+  <w:abstractNum w:abstractNumId="2" w15:restartNumberingAfterBreak="0">
     <w:nsid w:val="45307C90"/>
     <w:multiLevelType w:val="hybridMultilevel"/>
     <w:tmpl w:val="0BD660FC"/>
@@ -2881,7 +4006,7 @@
       </w:rPr>
     </w:lvl>
   </w:abstractNum>
-  <w:abstractNum w:abstractNumId="2" w15:restartNumberingAfterBreak="0">
+  <w:abstractNum w:abstractNumId="3" w15:restartNumberingAfterBreak="0">
     <w:nsid w:val="6C315703"/>
     <w:multiLevelType w:val="hybridMultilevel"/>
     <w:tmpl w:val="89BA504C"/>
@@ -3148,19 +4273,19 @@
       </w:rPr>
     </w:lvl>
   </w:abstractNum>
-  <w:abstractNum w:abstractNumId="3" w15:restartNumberingAfterBreak="0">
+  <w:abstractNum w:abstractNumId="4" w15:restartNumberingAfterBreak="0">
     <w:nsid w:val="711D3013"/>
     <w:multiLevelType w:val="hybridMultilevel"/>
     <w:tmpl w:val="89BA504C"/>
     <w:numStyleLink w:val="ImportedStyle3"/>
   </w:abstractNum>
-  <w:abstractNum w:abstractNumId="4" w15:restartNumberingAfterBreak="0">
+  <w:abstractNum w:abstractNumId="5" w15:restartNumberingAfterBreak="0">
     <w:nsid w:val="7D6E41B3"/>
     <w:multiLevelType w:val="hybridMultilevel"/>
     <w:tmpl w:val="BB7069E2"/>
     <w:numStyleLink w:val="ImportedStyle1"/>
   </w:abstractNum>
-  <w:abstractNum w:abstractNumId="5" w15:restartNumberingAfterBreak="0">
+  <w:abstractNum w:abstractNumId="6" w15:restartNumberingAfterBreak="0">
     <w:nsid w:val="7DC00EAE"/>
     <w:multiLevelType w:val="hybridMultilevel"/>
     <w:tmpl w:val="BB7069E2"/>
@@ -3428,22 +4553,25 @@
     </w:lvl>
   </w:abstractNum>
   <w:num w:numId="1">
+    <w:abstractNumId w:val="6"/>
+  </w:num>
+  <w:num w:numId="2">
     <w:abstractNumId w:val="5"/>
   </w:num>
-  <w:num w:numId="2">
-    <w:abstractNumId w:val="4"/>
-  </w:num>
   <w:num w:numId="3">
-    <w:abstractNumId w:val="1"/>
+    <w:abstractNumId w:val="2"/>
   </w:num>
   <w:num w:numId="4">
     <w:abstractNumId w:val="0"/>
   </w:num>
   <w:num w:numId="5">
-    <w:abstractNumId w:val="2"/>
+    <w:abstractNumId w:val="3"/>
   </w:num>
   <w:num w:numId="6">
-    <w:abstractNumId w:val="3"/>
+    <w:abstractNumId w:val="4"/>
+  </w:num>
+  <w:num w:numId="7">
+    <w:abstractNumId w:val="1"/>
   </w:num>
 </w:numbering>
 </file>

</xml_diff>